<commit_message>
update class data modeling
</commit_message>
<xml_diff>
--- a/7-SQL/documents/class-databases.docx
+++ b/7-SQL/documents/class-databases.docx
@@ -267,25 +267,7 @@
           <w:sz w:val="24"/>
           <w:szCs w:val="24"/>
         </w:rPr>
-        <w:t xml:space="preserve">elação direta com banco de dados, formatado para tabelas e </w:t>
-      </w:r>
-      <w:proofErr w:type="spellStart"/>
-      <w:r>
-        <w:rPr>
-          <w:rFonts w:cstheme="minorHAnsi"/>
-          <w:sz w:val="24"/>
-          <w:szCs w:val="24"/>
-        </w:rPr>
-        <w:t>detem</w:t>
-      </w:r>
-      <w:proofErr w:type="spellEnd"/>
-      <w:r>
-        <w:rPr>
-          <w:rFonts w:cstheme="minorHAnsi"/>
-          <w:sz w:val="24"/>
-          <w:szCs w:val="24"/>
-        </w:rPr>
-        <w:t xml:space="preserve"> cerca de 20% de todos os dados atualmente.</w:t>
+        <w:t>elação direta com banco de dados, formatado para tabelas e detem cerca de 20% de todos os dados atualmente.</w:t>
       </w:r>
     </w:p>
     <w:p>
@@ -354,53 +336,18 @@
           <w:sz w:val="24"/>
           <w:szCs w:val="24"/>
         </w:rPr>
-        <w:t xml:space="preserve">ontém </w:t>
-      </w:r>
-      <w:proofErr w:type="spellStart"/>
-      <w:r>
-        <w:rPr>
-          <w:rFonts w:cstheme="minorHAnsi"/>
-          <w:sz w:val="24"/>
-          <w:szCs w:val="24"/>
-        </w:rPr>
-        <w:t>tags</w:t>
-      </w:r>
-      <w:proofErr w:type="spellEnd"/>
-      <w:r>
-        <w:rPr>
-          <w:rFonts w:cstheme="minorHAnsi"/>
-          <w:sz w:val="24"/>
-          <w:szCs w:val="24"/>
-        </w:rPr>
-        <w:t xml:space="preserve"> ou outros marcadores para separar elementos semânticos. as informações são manipuladas na forma de </w:t>
-      </w:r>
-      <w:proofErr w:type="spellStart"/>
-      <w:r>
-        <w:fldChar w:fldCharType="begin"/>
-      </w:r>
-      <w:r>
-        <w:instrText>HYPERLINK "https://pt.wikipedia.org/wiki/XML" \o "XML"</w:instrText>
-      </w:r>
-      <w:r>
-        <w:fldChar w:fldCharType="separate"/>
-      </w:r>
-      <w:r>
-        <w:rPr>
-          <w:rFonts w:cstheme="minorHAnsi"/>
-          <w:sz w:val="24"/>
-          <w:szCs w:val="24"/>
-        </w:rPr>
-        <w:t>xml</w:t>
-      </w:r>
-      <w:proofErr w:type="spellEnd"/>
-      <w:r>
-        <w:rPr>
-          <w:rFonts w:cstheme="minorHAnsi"/>
-          <w:sz w:val="24"/>
-          <w:szCs w:val="24"/>
-        </w:rPr>
-        <w:fldChar w:fldCharType="end"/>
-      </w:r>
+        <w:t>ontém tags ou outros marcadores para separar elementos semânticos. as informações são manipuladas na forma de </w:t>
+      </w:r>
+      <w:hyperlink r:id="rId9" w:tooltip="XML" w:history="1">
+        <w:r>
+          <w:rPr>
+            <w:rFonts w:cstheme="minorHAnsi"/>
+            <w:sz w:val="24"/>
+            <w:szCs w:val="24"/>
+          </w:rPr>
+          <w:t>xml</w:t>
+        </w:r>
+      </w:hyperlink>
       <w:r>
         <w:rPr>
           <w:rFonts w:cstheme="minorHAnsi"/>
@@ -611,7 +558,6 @@
           <w:sz w:val="24"/>
           <w:szCs w:val="24"/>
         </w:rPr>
-        <w:lastRenderedPageBreak/>
         <w:t>I</w:t>
       </w:r>
       <w:r>
@@ -856,6 +802,7 @@
           <w:b/>
           <w:bCs/>
         </w:rPr>
+        <w:lastRenderedPageBreak/>
         <w:t>C</w:t>
       </w:r>
       <w:r>
@@ -1330,6 +1277,7 @@
           <w:sz w:val="32"/>
           <w:szCs w:val="32"/>
         </w:rPr>
+        <w:lastRenderedPageBreak/>
         <w:t>“</w:t>
       </w:r>
       <w:r>
@@ -1422,7 +1370,7 @@
                     </pic:cNvPicPr>
                   </pic:nvPicPr>
                   <pic:blipFill>
-                    <a:blip r:embed="rId9" cstate="print">
+                    <a:blip r:embed="rId10" cstate="print">
                       <a:extLst>
                         <a:ext uri="{28A0092B-C50C-407E-A947-70E740481C1C}">
                           <a14:useLocalDpi xmlns:a14="http://schemas.microsoft.com/office/drawing/2010/main" val="0"/>
@@ -1487,6 +1435,7 @@
           <w:sz w:val="36"/>
           <w:szCs w:val="36"/>
         </w:rPr>
+        <w:lastRenderedPageBreak/>
         <w:t>BANCO DE DADOS</w:t>
       </w:r>
     </w:p>
@@ -1537,7 +1486,7 @@
                     </pic:cNvPicPr>
                   </pic:nvPicPr>
                   <pic:blipFill>
-                    <a:blip r:embed="rId10" cstate="print">
+                    <a:blip r:embed="rId11" cstate="print">
                       <a:extLst>
                         <a:ext uri="{28A0092B-C50C-407E-A947-70E740481C1C}">
                           <a14:useLocalDpi xmlns:a14="http://schemas.microsoft.com/office/drawing/2010/main" val="0"/>
@@ -1640,6 +1589,7 @@
           <w:sz w:val="24"/>
           <w:szCs w:val="24"/>
         </w:rPr>
+        <w:lastRenderedPageBreak/>
         <w:t>“COLEÇÃO DE DADOS PERSISTENTES E RELACIONADOS ENTRE SI QUE SÃO UTILIZADOS PELAS APLICAÇÕES DE UMA DETERMINADA ORGANIZAÇÃO” (DATE).</w:t>
       </w:r>
     </w:p>
@@ -1820,6 +1770,7 @@
           <w:sz w:val="24"/>
           <w:szCs w:val="24"/>
         </w:rPr>
+        <w:lastRenderedPageBreak/>
         <w:t xml:space="preserve">“COLEÇÃO DE ARQUIVOS E PROGRAMAS INTER- RELACIONADOS QUE PERMITEM AO USUÁRIO O ACESSO PARA CONSULTA E ALTERAÇÃO DESSES DADOS” (SILBERSCHATZ E SUDARSHAN) </w:t>
       </w:r>
     </w:p>
@@ -1918,7 +1869,7 @@
                     </pic:cNvPicPr>
                   </pic:nvPicPr>
                   <pic:blipFill>
-                    <a:blip r:embed="rId11" cstate="print">
+                    <a:blip r:embed="rId12" cstate="print">
                       <a:extLst>
                         <a:ext uri="{28A0092B-C50C-407E-A947-70E740481C1C}">
                           <a14:useLocalDpi xmlns:a14="http://schemas.microsoft.com/office/drawing/2010/main" val="0"/>
@@ -2119,6 +2070,7 @@
           <w:sz w:val="23"/>
           <w:szCs w:val="23"/>
         </w:rPr>
+        <w:lastRenderedPageBreak/>
         <w:t>A</w:t>
       </w:r>
       <w:r>
@@ -2135,23 +2087,7 @@
           <w:sz w:val="23"/>
           <w:szCs w:val="23"/>
         </w:rPr>
-        <w:t>: todas as ações que compõem a unidade de trabalho da transação devem ser concluídas com sucesso, para que seja efetivada. se durante a transação qualquer ação que constitui unidade de trabalho falhar, a transação inteira deve ser desfeita(</w:t>
-      </w:r>
-      <w:proofErr w:type="spellStart"/>
-      <w:r>
-        <w:rPr>
-          <w:sz w:val="23"/>
-          <w:szCs w:val="23"/>
-        </w:rPr>
-        <w:t>rollback</w:t>
-      </w:r>
-      <w:proofErr w:type="spellEnd"/>
-      <w:r>
-        <w:rPr>
-          <w:sz w:val="23"/>
-          <w:szCs w:val="23"/>
-        </w:rPr>
-        <w:t>).</w:t>
+        <w:t>: todas as ações que compõem a unidade de trabalho da transação devem ser concluídas com sucesso, para que seja efetivada. se durante a transação qualquer ação que constitui unidade de trabalho falhar, a transação inteira deve ser desfeita(rollback).</w:t>
       </w:r>
     </w:p>
     <w:p>
@@ -2257,6 +2193,7 @@
           <w:sz w:val="23"/>
           <w:szCs w:val="23"/>
         </w:rPr>
+        <w:lastRenderedPageBreak/>
         <w:t>I</w:t>
       </w:r>
       <w:r>
@@ -2438,6 +2375,7 @@
           <w:sz w:val="23"/>
           <w:szCs w:val="23"/>
         </w:rPr>
+        <w:lastRenderedPageBreak/>
         <w:t xml:space="preserve"> </w:t>
       </w:r>
     </w:p>
@@ -2525,7 +2463,6 @@
         </w:rPr>
         <w:t xml:space="preserve">s </w:t>
       </w:r>
-      <w:proofErr w:type="spellStart"/>
       <w:r>
         <w:rPr>
           <w:sz w:val="23"/>
@@ -2533,61 +2470,12 @@
         </w:rPr>
         <w:t>SGBDs</w:t>
       </w:r>
-      <w:proofErr w:type="spellEnd"/>
-      <w:r>
-        <w:rPr>
-          <w:sz w:val="23"/>
-          <w:szCs w:val="23"/>
-        </w:rPr>
-        <w:t xml:space="preserve"> devem ser capazes de assegurar que nenhuma ação de transações completadas com sucesso (</w:t>
-      </w:r>
-      <w:proofErr w:type="spellStart"/>
-      <w:r>
-        <w:rPr>
-          <w:sz w:val="23"/>
-          <w:szCs w:val="23"/>
-        </w:rPr>
-        <w:t>committed</w:t>
-      </w:r>
-      <w:proofErr w:type="spellEnd"/>
-      <w:r>
-        <w:rPr>
-          <w:sz w:val="23"/>
-          <w:szCs w:val="23"/>
-        </w:rPr>
-        <w:t xml:space="preserve"> </w:t>
-      </w:r>
-      <w:proofErr w:type="spellStart"/>
-      <w:r>
-        <w:rPr>
-          <w:sz w:val="23"/>
-          <w:szCs w:val="23"/>
-        </w:rPr>
-        <w:t>transactions</w:t>
-      </w:r>
-      <w:proofErr w:type="spellEnd"/>
-      <w:r>
-        <w:rPr>
-          <w:sz w:val="23"/>
-          <w:szCs w:val="23"/>
-        </w:rPr>
-        <w:t>) seja perdida ao desfazer transações abortadas(</w:t>
-      </w:r>
-      <w:proofErr w:type="spellStart"/>
-      <w:r>
-        <w:rPr>
-          <w:sz w:val="23"/>
-          <w:szCs w:val="23"/>
-        </w:rPr>
-        <w:t>rollback</w:t>
-      </w:r>
-      <w:proofErr w:type="spellEnd"/>
-      <w:r>
-        <w:rPr>
-          <w:sz w:val="23"/>
-          <w:szCs w:val="23"/>
-        </w:rPr>
-        <w:t>).</w:t>
+      <w:r>
+        <w:rPr>
+          <w:sz w:val="23"/>
+          <w:szCs w:val="23"/>
+        </w:rPr>
+        <w:t xml:space="preserve"> devem ser capazes de assegurar que nenhuma ação de transações completadas com sucesso (committed transactions) seja perdida ao desfazer transações abortadas(rollback).</w:t>
       </w:r>
     </w:p>
     <w:p>
@@ -2748,6 +2636,7 @@
     <w:p>
       <w:pPr>
         <w:pStyle w:val="Default"/>
+        <w:jc w:val="center"/>
         <w:rPr>
           <w:sz w:val="23"/>
           <w:szCs w:val="23"/>
@@ -2757,6 +2646,7 @@
         <w:rPr>
           <w:noProof/>
         </w:rPr>
+        <w:lastRenderedPageBreak/>
         <w:drawing>
           <wp:inline distT="0" distB="0" distL="0" distR="0" wp14:anchorId="44FD239C" wp14:editId="48798A04">
             <wp:extent cx="5670550" cy="3199765"/>
@@ -2775,7 +2665,7 @@
                     </pic:cNvPicPr>
                   </pic:nvPicPr>
                   <pic:blipFill>
-                    <a:blip r:embed="rId12">
+                    <a:blip r:embed="rId13">
                       <a:extLst>
                         <a:ext uri="{28A0092B-C50C-407E-A947-70E740481C1C}">
                           <a14:useLocalDpi xmlns:a14="http://schemas.microsoft.com/office/drawing/2010/main" val="0"/>
@@ -2953,7 +2843,15 @@
           <w:sz w:val="23"/>
           <w:szCs w:val="23"/>
         </w:rPr>
-        <w:t xml:space="preserve"> Neste nível, os modelos de dados são especificados em termos de estruturas de dados e relações entre elas, geralmente em um formato que pode ser implementado em um sistema de gerenciamento de banco de dados específico. Um exemplo comum de modelo de dados lógico é o modelo relacional, onde os dados são organizados em tabelas relacionais.</w:t>
+        <w:t xml:space="preserve"> Neste nível, os modelos de dados são especificados em termos de estruturas de dados e relações entre elas, geralmente em um formato que pode ser implementado em um sistema de gerenciamento de banco de dados específico. Um exemplo comum de modelo de dados </w:t>
+      </w:r>
+      <w:r>
+        <w:rPr>
+          <w:sz w:val="23"/>
+          <w:szCs w:val="23"/>
+        </w:rPr>
+        <w:lastRenderedPageBreak/>
+        <w:t>lógico é o modelo relacional, onde os dados são organizados em tabelas relacionais.</w:t>
       </w:r>
     </w:p>
     <w:p>
@@ -3052,6 +2950,7 @@
           <w:sz w:val="23"/>
           <w:szCs w:val="23"/>
         </w:rPr>
+        <w:lastRenderedPageBreak/>
         <w:t>O que é entidade?</w:t>
       </w:r>
     </w:p>
@@ -3164,6 +3063,7 @@
           <w:sz w:val="23"/>
           <w:szCs w:val="23"/>
         </w:rPr>
+        <w:lastRenderedPageBreak/>
         <w:t>Identificador Único</w:t>
       </w:r>
       <w:r>
@@ -3344,6 +3244,7 @@
           <w:sz w:val="23"/>
           <w:szCs w:val="23"/>
         </w:rPr>
+        <w:lastRenderedPageBreak/>
         <w:t>Atributos</w:t>
       </w:r>
       <w:r>
@@ -3563,6 +3464,7 @@
           <w:sz w:val="23"/>
           <w:szCs w:val="23"/>
         </w:rPr>
+        <w:lastRenderedPageBreak/>
         <w:t>Determinante:</w:t>
       </w:r>
       <w:r>
@@ -3658,7 +3560,15 @@
           <w:sz w:val="23"/>
           <w:szCs w:val="23"/>
         </w:rPr>
-        <w:t>: As entidades podem ter relacionamentos com outras entidades, o que significa que podem estar conectadas de alguma forma. Esses relacionamentos são estabelecidos através de chaves estrangeiras que são atributos que fazem referência à chave primária de outra entidade.</w:t>
+        <w:t xml:space="preserve">: As entidades podem ter relacionamentos com outras entidades, o que significa que podem estar conectadas de alguma forma. Esses relacionamentos são estabelecidos através de </w:t>
+      </w:r>
+      <w:r>
+        <w:rPr>
+          <w:sz w:val="23"/>
+          <w:szCs w:val="23"/>
+        </w:rPr>
+        <w:lastRenderedPageBreak/>
+        <w:t>chaves estrangeiras que são atributos que fazem referência à chave primária de outra entidade.</w:t>
       </w:r>
     </w:p>
     <w:p>
@@ -3728,7 +3638,6 @@
           <w:sz w:val="23"/>
           <w:szCs w:val="23"/>
         </w:rPr>
-        <w:lastRenderedPageBreak/>
         <w:t>1:1</w:t>
       </w:r>
     </w:p>
@@ -3765,7 +3674,7 @@
                     </pic:cNvPicPr>
                   </pic:nvPicPr>
                   <pic:blipFill>
-                    <a:blip r:embed="rId13">
+                    <a:blip r:embed="rId14">
                       <a:extLst>
                         <a:ext uri="{28A0092B-C50C-407E-A947-70E740481C1C}">
                           <a14:useLocalDpi xmlns:a14="http://schemas.microsoft.com/office/drawing/2010/main" val="0"/>
@@ -3883,7 +3792,7 @@
                     </pic:cNvPicPr>
                   </pic:nvPicPr>
                   <pic:blipFill rotWithShape="1">
-                    <a:blip r:embed="rId14">
+                    <a:blip r:embed="rId15">
                       <a:extLst>
                         <a:ext uri="{28A0092B-C50C-407E-A947-70E740481C1C}">
                           <a14:useLocalDpi xmlns:a14="http://schemas.microsoft.com/office/drawing/2010/main" val="0"/>
@@ -3999,7 +3908,7 @@
                     </pic:cNvPicPr>
                   </pic:nvPicPr>
                   <pic:blipFill rotWithShape="1">
-                    <a:blip r:embed="rId15">
+                    <a:blip r:embed="rId16">
                       <a:extLst>
                         <a:ext uri="{28A0092B-C50C-407E-A947-70E740481C1C}">
                           <a14:useLocalDpi xmlns:a14="http://schemas.microsoft.com/office/drawing/2010/main" val="0"/>
@@ -4078,6 +3987,7 @@
           <w:sz w:val="23"/>
           <w:szCs w:val="23"/>
         </w:rPr>
+        <w:lastRenderedPageBreak/>
         <w:t>Dependência Funciona</w:t>
       </w:r>
       <w:r>
@@ -4274,27 +4184,7 @@
                 <w:sz w:val="23"/>
                 <w:szCs w:val="23"/>
               </w:rPr>
-              <w:t>ID (</w:t>
-            </w:r>
-            <w:proofErr w:type="spellStart"/>
-            <w:r>
-              <w:rPr>
-                <w:b/>
-                <w:bCs/>
-                <w:sz w:val="23"/>
-                <w:szCs w:val="23"/>
-              </w:rPr>
-              <w:t>pk</w:t>
-            </w:r>
-            <w:proofErr w:type="spellEnd"/>
-            <w:r>
-              <w:rPr>
-                <w:b/>
-                <w:bCs/>
-                <w:sz w:val="23"/>
-                <w:szCs w:val="23"/>
-              </w:rPr>
-              <w:t>)</w:t>
+              <w:t>ID (pk)</w:t>
             </w:r>
           </w:p>
         </w:tc>
@@ -4501,7 +4391,6 @@
                 <w:szCs w:val="23"/>
               </w:rPr>
             </w:pPr>
-            <w:proofErr w:type="spellStart"/>
             <w:r>
               <w:rPr>
                 <w:b/>
@@ -4529,7 +4418,6 @@
               </w:rPr>
               <w:t>Loja</w:t>
             </w:r>
-            <w:proofErr w:type="spellEnd"/>
             <w:r>
               <w:rPr>
                 <w:b/>
@@ -4537,27 +4425,7 @@
                 <w:sz w:val="23"/>
                 <w:szCs w:val="23"/>
               </w:rPr>
-              <w:t xml:space="preserve"> (</w:t>
-            </w:r>
-            <w:proofErr w:type="spellStart"/>
-            <w:r>
-              <w:rPr>
-                <w:b/>
-                <w:bCs/>
-                <w:sz w:val="23"/>
-                <w:szCs w:val="23"/>
-              </w:rPr>
-              <w:t>pk</w:t>
-            </w:r>
-            <w:proofErr w:type="spellEnd"/>
-            <w:r>
-              <w:rPr>
-                <w:b/>
-                <w:bCs/>
-                <w:sz w:val="23"/>
-                <w:szCs w:val="23"/>
-              </w:rPr>
-              <w:t>)</w:t>
+              <w:t xml:space="preserve"> (pk)</w:t>
             </w:r>
           </w:p>
         </w:tc>
@@ -4575,7 +4443,6 @@
                 <w:szCs w:val="23"/>
               </w:rPr>
             </w:pPr>
-            <w:proofErr w:type="spellStart"/>
             <w:r>
               <w:rPr>
                 <w:b/>
@@ -4585,7 +4452,6 @@
               </w:rPr>
               <w:t>ID_Produto</w:t>
             </w:r>
-            <w:proofErr w:type="spellEnd"/>
             <w:r>
               <w:rPr>
                 <w:b/>
@@ -4593,27 +4459,7 @@
                 <w:sz w:val="23"/>
                 <w:szCs w:val="23"/>
               </w:rPr>
-              <w:t xml:space="preserve"> (</w:t>
-            </w:r>
-            <w:proofErr w:type="spellStart"/>
-            <w:r>
-              <w:rPr>
-                <w:b/>
-                <w:bCs/>
-                <w:sz w:val="23"/>
-                <w:szCs w:val="23"/>
-              </w:rPr>
-              <w:t>pk</w:t>
-            </w:r>
-            <w:proofErr w:type="spellEnd"/>
-            <w:r>
-              <w:rPr>
-                <w:b/>
-                <w:bCs/>
-                <w:sz w:val="23"/>
-                <w:szCs w:val="23"/>
-              </w:rPr>
-              <w:t>)</w:t>
+              <w:t xml:space="preserve"> (pk)</w:t>
             </w:r>
           </w:p>
         </w:tc>
@@ -4744,7 +4590,6 @@
                 <w:szCs w:val="23"/>
               </w:rPr>
             </w:pPr>
-            <w:proofErr w:type="spellStart"/>
             <w:r>
               <w:rPr>
                 <w:b/>
@@ -4763,7 +4608,6 @@
               </w:rPr>
               <w:t>Aluno</w:t>
             </w:r>
-            <w:proofErr w:type="spellEnd"/>
             <w:r>
               <w:rPr>
                 <w:b/>
@@ -4771,27 +4615,7 @@
                 <w:sz w:val="23"/>
                 <w:szCs w:val="23"/>
               </w:rPr>
-              <w:t xml:space="preserve"> (</w:t>
-            </w:r>
-            <w:proofErr w:type="spellStart"/>
-            <w:r>
-              <w:rPr>
-                <w:b/>
-                <w:bCs/>
-                <w:sz w:val="23"/>
-                <w:szCs w:val="23"/>
-              </w:rPr>
-              <w:t>pk</w:t>
-            </w:r>
-            <w:proofErr w:type="spellEnd"/>
-            <w:r>
-              <w:rPr>
-                <w:b/>
-                <w:bCs/>
-                <w:sz w:val="23"/>
-                <w:szCs w:val="23"/>
-              </w:rPr>
-              <w:t>)</w:t>
+              <w:t xml:space="preserve"> (pk)</w:t>
             </w:r>
           </w:p>
         </w:tc>
@@ -4921,7 +4745,6 @@
           <w:sz w:val="36"/>
           <w:szCs w:val="36"/>
         </w:rPr>
-        <w:lastRenderedPageBreak/>
         <w:t>Normalização em Banco de Dados</w:t>
       </w:r>
     </w:p>
@@ -4949,6 +4772,7 @@
           <w:sz w:val="23"/>
           <w:szCs w:val="23"/>
         </w:rPr>
+        <w:lastRenderedPageBreak/>
         <w:t>A normalização é o processo de organização de dados em um banco de dados relacional para minimizar a redundância e evitar anomalias de atualização, inserção e exclusão.</w:t>
       </w:r>
     </w:p>
@@ -5091,7 +4915,7 @@
       </w:r>
     </w:p>
     <w:sectPr>
-      <w:headerReference w:type="default" r:id="rId16"/>
+      <w:headerReference w:type="default" r:id="rId17"/>
       <w:pgSz w:w="11906" w:h="16838"/>
       <w:pgMar w:top="993" w:right="1416" w:bottom="426" w:left="1560" w:header="708" w:footer="708" w:gutter="0"/>
       <w:cols w:space="708"/>

</xml_diff>

<commit_message>
update class 02 components
</commit_message>
<xml_diff>
--- a/7-SQL/documents/class-databases.docx
+++ b/7-SQL/documents/class-databases.docx
@@ -267,7 +267,25 @@
           <w:sz w:val="24"/>
           <w:szCs w:val="24"/>
         </w:rPr>
-        <w:t>elação direta com banco de dados, formatado para tabelas e detem cerca de 20% de todos os dados atualmente.</w:t>
+        <w:t xml:space="preserve">elação direta com banco de dados, formatado para tabelas e </w:t>
+      </w:r>
+      <w:proofErr w:type="spellStart"/>
+      <w:r>
+        <w:rPr>
+          <w:rFonts w:cstheme="minorHAnsi"/>
+          <w:sz w:val="24"/>
+          <w:szCs w:val="24"/>
+        </w:rPr>
+        <w:t>detem</w:t>
+      </w:r>
+      <w:proofErr w:type="spellEnd"/>
+      <w:r>
+        <w:rPr>
+          <w:rFonts w:cstheme="minorHAnsi"/>
+          <w:sz w:val="24"/>
+          <w:szCs w:val="24"/>
+        </w:rPr>
+        <w:t xml:space="preserve"> cerca de 20% de todos os dados atualmente.</w:t>
       </w:r>
     </w:p>
     <w:p>
@@ -336,18 +354,53 @@
           <w:sz w:val="24"/>
           <w:szCs w:val="24"/>
         </w:rPr>
-        <w:t>ontém tags ou outros marcadores para separar elementos semânticos. as informações são manipuladas na forma de </w:t>
-      </w:r>
-      <w:hyperlink r:id="rId9" w:tooltip="XML" w:history="1">
-        <w:r>
-          <w:rPr>
-            <w:rFonts w:cstheme="minorHAnsi"/>
-            <w:sz w:val="24"/>
-            <w:szCs w:val="24"/>
-          </w:rPr>
-          <w:t>xml</w:t>
-        </w:r>
-      </w:hyperlink>
+        <w:t xml:space="preserve">ontém </w:t>
+      </w:r>
+      <w:proofErr w:type="spellStart"/>
+      <w:r>
+        <w:rPr>
+          <w:rFonts w:cstheme="minorHAnsi"/>
+          <w:sz w:val="24"/>
+          <w:szCs w:val="24"/>
+        </w:rPr>
+        <w:t>tags</w:t>
+      </w:r>
+      <w:proofErr w:type="spellEnd"/>
+      <w:r>
+        <w:rPr>
+          <w:rFonts w:cstheme="minorHAnsi"/>
+          <w:sz w:val="24"/>
+          <w:szCs w:val="24"/>
+        </w:rPr>
+        <w:t xml:space="preserve"> ou outros marcadores para separar elementos semânticos. as informações são manipuladas na forma de </w:t>
+      </w:r>
+      <w:proofErr w:type="spellStart"/>
+      <w:r>
+        <w:fldChar w:fldCharType="begin"/>
+      </w:r>
+      <w:r>
+        <w:instrText>HYPERLINK "https://pt.wikipedia.org/wiki/XML" \o "XML"</w:instrText>
+      </w:r>
+      <w:r>
+        <w:fldChar w:fldCharType="separate"/>
+      </w:r>
+      <w:r>
+        <w:rPr>
+          <w:rFonts w:cstheme="minorHAnsi"/>
+          <w:sz w:val="24"/>
+          <w:szCs w:val="24"/>
+        </w:rPr>
+        <w:t>xml</w:t>
+      </w:r>
+      <w:proofErr w:type="spellEnd"/>
+      <w:r>
+        <w:rPr>
+          <w:rFonts w:cstheme="minorHAnsi"/>
+          <w:sz w:val="24"/>
+          <w:szCs w:val="24"/>
+        </w:rPr>
+        <w:fldChar w:fldCharType="end"/>
+      </w:r>
       <w:r>
         <w:rPr>
           <w:rFonts w:cstheme="minorHAnsi"/>
@@ -1369,7 +1422,7 @@
                     </pic:cNvPicPr>
                   </pic:nvPicPr>
                   <pic:blipFill>
-                    <a:blip r:embed="rId10" cstate="print">
+                    <a:blip r:embed="rId9" cstate="print">
                       <a:extLst>
                         <a:ext uri="{28A0092B-C50C-407E-A947-70E740481C1C}">
                           <a14:useLocalDpi xmlns:a14="http://schemas.microsoft.com/office/drawing/2010/main" val="0"/>
@@ -1484,7 +1537,7 @@
                     </pic:cNvPicPr>
                   </pic:nvPicPr>
                   <pic:blipFill>
-                    <a:blip r:embed="rId11" cstate="print">
+                    <a:blip r:embed="rId10" cstate="print">
                       <a:extLst>
                         <a:ext uri="{28A0092B-C50C-407E-A947-70E740481C1C}">
                           <a14:useLocalDpi xmlns:a14="http://schemas.microsoft.com/office/drawing/2010/main" val="0"/>
@@ -1905,7 +1958,27 @@
           <w:sz w:val="24"/>
           <w:szCs w:val="24"/>
         </w:rPr>
-        <w:t>oleção de programas que possibilita aos usuários criar e manter um banco de dados” (</w:t>
+        <w:t xml:space="preserve">oleção de programas que possibilita aos usuários </w:t>
+      </w:r>
+      <w:proofErr w:type="gramStart"/>
+      <w:r>
+        <w:rPr>
+          <w:rFonts w:cstheme="minorHAnsi"/>
+          <w:bCs/>
+          <w:sz w:val="24"/>
+          <w:szCs w:val="24"/>
+        </w:rPr>
+        <w:t>criar</w:t>
+      </w:r>
+      <w:proofErr w:type="gramEnd"/>
+      <w:r>
+        <w:rPr>
+          <w:rFonts w:cstheme="minorHAnsi"/>
+          <w:bCs/>
+          <w:sz w:val="24"/>
+          <w:szCs w:val="24"/>
+        </w:rPr>
+        <w:t xml:space="preserve"> e manter um banco de dados” (</w:t>
       </w:r>
       <w:r>
         <w:rPr>
@@ -2009,7 +2082,7 @@
                     </pic:cNvPicPr>
                   </pic:nvPicPr>
                   <pic:blipFill>
-                    <a:blip r:embed="rId12" cstate="print">
+                    <a:blip r:embed="rId11" cstate="print">
                       <a:extLst>
                         <a:ext uri="{28A0092B-C50C-407E-A947-70E740481C1C}">
                           <a14:useLocalDpi xmlns:a14="http://schemas.microsoft.com/office/drawing/2010/main" val="0"/>
@@ -2226,7 +2299,23 @@
           <w:sz w:val="23"/>
           <w:szCs w:val="23"/>
         </w:rPr>
-        <w:t>: todas as ações que compõem a unidade de trabalho da transação devem ser concluídas com sucesso, para que seja efetivada. se durante a transação qualquer ação que constitui unidade de trabalho falhar, a transação inteira deve ser desfeita(rollback).</w:t>
+        <w:t>: todas as ações que compõem a unidade de trabalho da transação devem ser concluídas com sucesso, para que seja efetivada. se durante a transação qualquer ação que constitui unidade de trabalho falhar, a transação inteira deve ser desfeita(</w:t>
+      </w:r>
+      <w:proofErr w:type="spellStart"/>
+      <w:r>
+        <w:rPr>
+          <w:sz w:val="23"/>
+          <w:szCs w:val="23"/>
+        </w:rPr>
+        <w:t>rollback</w:t>
+      </w:r>
+      <w:proofErr w:type="spellEnd"/>
+      <w:r>
+        <w:rPr>
+          <w:sz w:val="23"/>
+          <w:szCs w:val="23"/>
+        </w:rPr>
+        <w:t>).</w:t>
       </w:r>
     </w:p>
     <w:p>
@@ -2404,7 +2493,23 @@
           <w:sz w:val="23"/>
           <w:szCs w:val="23"/>
         </w:rPr>
-        <w:t xml:space="preserve">no mesmo sistema, possa interferir no funcionamento da transação corrente(é um mecanismo de controle). </w:t>
+        <w:t xml:space="preserve">no mesmo sistema, possa interferir no funcionamento da transação </w:t>
+      </w:r>
+      <w:proofErr w:type="gramStart"/>
+      <w:r>
+        <w:rPr>
+          <w:sz w:val="23"/>
+          <w:szCs w:val="23"/>
+        </w:rPr>
+        <w:t>corrente(</w:t>
+      </w:r>
+      <w:proofErr w:type="gramEnd"/>
+      <w:r>
+        <w:rPr>
+          <w:sz w:val="23"/>
+          <w:szCs w:val="23"/>
+        </w:rPr>
+        <w:t xml:space="preserve">é um mecanismo de controle). </w:t>
       </w:r>
       <w:r>
         <w:rPr>
@@ -2600,6 +2705,7 @@
         </w:rPr>
         <w:t xml:space="preserve">s </w:t>
       </w:r>
+      <w:proofErr w:type="spellStart"/>
       <w:r>
         <w:rPr>
           <w:sz w:val="23"/>
@@ -2607,12 +2713,61 @@
         </w:rPr>
         <w:t>SGBDs</w:t>
       </w:r>
-      <w:r>
-        <w:rPr>
-          <w:sz w:val="23"/>
-          <w:szCs w:val="23"/>
-        </w:rPr>
-        <w:t xml:space="preserve"> devem ser capazes de assegurar que nenhuma ação de transações completadas com sucesso (committed transactions) seja perdida ao desfazer transações abortadas(rollback).</w:t>
+      <w:proofErr w:type="spellEnd"/>
+      <w:r>
+        <w:rPr>
+          <w:sz w:val="23"/>
+          <w:szCs w:val="23"/>
+        </w:rPr>
+        <w:t xml:space="preserve"> devem ser capazes de assegurar que nenhuma ação de transações completadas com sucesso (</w:t>
+      </w:r>
+      <w:proofErr w:type="spellStart"/>
+      <w:r>
+        <w:rPr>
+          <w:sz w:val="23"/>
+          <w:szCs w:val="23"/>
+        </w:rPr>
+        <w:t>committed</w:t>
+      </w:r>
+      <w:proofErr w:type="spellEnd"/>
+      <w:r>
+        <w:rPr>
+          <w:sz w:val="23"/>
+          <w:szCs w:val="23"/>
+        </w:rPr>
+        <w:t xml:space="preserve"> </w:t>
+      </w:r>
+      <w:proofErr w:type="spellStart"/>
+      <w:r>
+        <w:rPr>
+          <w:sz w:val="23"/>
+          <w:szCs w:val="23"/>
+        </w:rPr>
+        <w:t>transactions</w:t>
+      </w:r>
+      <w:proofErr w:type="spellEnd"/>
+      <w:r>
+        <w:rPr>
+          <w:sz w:val="23"/>
+          <w:szCs w:val="23"/>
+        </w:rPr>
+        <w:t>) seja perdida ao desfazer transações abortadas(</w:t>
+      </w:r>
+      <w:proofErr w:type="spellStart"/>
+      <w:r>
+        <w:rPr>
+          <w:sz w:val="23"/>
+          <w:szCs w:val="23"/>
+        </w:rPr>
+        <w:t>rollback</w:t>
+      </w:r>
+      <w:proofErr w:type="spellEnd"/>
+      <w:r>
+        <w:rPr>
+          <w:sz w:val="23"/>
+          <w:szCs w:val="23"/>
+        </w:rPr>
+        <w:t>).</w:t>
       </w:r>
     </w:p>
     <w:p>
@@ -2801,7 +2956,7 @@
                     </pic:cNvPicPr>
                   </pic:nvPicPr>
                   <pic:blipFill>
-                    <a:blip r:embed="rId13">
+                    <a:blip r:embed="rId12">
                       <a:extLst>
                         <a:ext uri="{28A0092B-C50C-407E-A947-70E740481C1C}">
                           <a14:useLocalDpi xmlns:a14="http://schemas.microsoft.com/office/drawing/2010/main" val="0"/>
@@ -3735,6 +3890,33 @@
     <w:p>
       <w:pPr>
         <w:pStyle w:val="Default"/>
+        <w:rPr>
+          <w:sz w:val="23"/>
+          <w:szCs w:val="23"/>
+        </w:rPr>
+      </w:pPr>
+    </w:p>
+    <w:p>
+      <w:pPr>
+        <w:pStyle w:val="Default"/>
+        <w:rPr>
+          <w:sz w:val="23"/>
+          <w:szCs w:val="23"/>
+        </w:rPr>
+      </w:pPr>
+    </w:p>
+    <w:p>
+      <w:pPr>
+        <w:pStyle w:val="Default"/>
+        <w:rPr>
+          <w:sz w:val="23"/>
+          <w:szCs w:val="23"/>
+        </w:rPr>
+      </w:pPr>
+    </w:p>
+    <w:p>
+      <w:pPr>
+        <w:pStyle w:val="Default"/>
         <w:numPr>
           <w:ilvl w:val="0"/>
           <w:numId w:val="38"/>
@@ -3754,7 +3936,6 @@
           <w:sz w:val="23"/>
           <w:szCs w:val="23"/>
         </w:rPr>
-        <w:lastRenderedPageBreak/>
         <w:t>1:1</w:t>
       </w:r>
     </w:p>
@@ -3791,7 +3972,7 @@
                     </pic:cNvPicPr>
                   </pic:nvPicPr>
                   <pic:blipFill>
-                    <a:blip r:embed="rId14">
+                    <a:blip r:embed="rId13">
                       <a:extLst>
                         <a:ext uri="{28A0092B-C50C-407E-A947-70E740481C1C}">
                           <a14:useLocalDpi xmlns:a14="http://schemas.microsoft.com/office/drawing/2010/main" val="0"/>
@@ -3850,6 +4031,42 @@
     <w:p>
       <w:pPr>
         <w:pStyle w:val="Default"/>
+        <w:jc w:val="center"/>
+        <w:rPr>
+          <w:b/>
+          <w:bCs/>
+          <w:sz w:val="23"/>
+          <w:szCs w:val="23"/>
+        </w:rPr>
+      </w:pPr>
+    </w:p>
+    <w:p>
+      <w:pPr>
+        <w:pStyle w:val="Default"/>
+        <w:jc w:val="center"/>
+        <w:rPr>
+          <w:b/>
+          <w:bCs/>
+          <w:sz w:val="23"/>
+          <w:szCs w:val="23"/>
+        </w:rPr>
+      </w:pPr>
+    </w:p>
+    <w:p>
+      <w:pPr>
+        <w:pStyle w:val="Default"/>
+        <w:jc w:val="center"/>
+        <w:rPr>
+          <w:b/>
+          <w:bCs/>
+          <w:sz w:val="23"/>
+          <w:szCs w:val="23"/>
+        </w:rPr>
+      </w:pPr>
+    </w:p>
+    <w:p>
+      <w:pPr>
+        <w:pStyle w:val="Default"/>
         <w:numPr>
           <w:ilvl w:val="0"/>
           <w:numId w:val="38"/>
@@ -3909,7 +4126,7 @@
                     </pic:cNvPicPr>
                   </pic:nvPicPr>
                   <pic:blipFill rotWithShape="1">
-                    <a:blip r:embed="rId15">
+                    <a:blip r:embed="rId14">
                       <a:extLst>
                         <a:ext uri="{28A0092B-C50C-407E-A947-70E740481C1C}">
                           <a14:useLocalDpi xmlns:a14="http://schemas.microsoft.com/office/drawing/2010/main" val="0"/>
@@ -3970,6 +4187,39 @@
     <w:p>
       <w:pPr>
         <w:pStyle w:val="Default"/>
+        <w:rPr>
+          <w:b/>
+          <w:bCs/>
+          <w:sz w:val="23"/>
+          <w:szCs w:val="23"/>
+        </w:rPr>
+      </w:pPr>
+    </w:p>
+    <w:p>
+      <w:pPr>
+        <w:pStyle w:val="Default"/>
+        <w:rPr>
+          <w:b/>
+          <w:bCs/>
+          <w:sz w:val="23"/>
+          <w:szCs w:val="23"/>
+        </w:rPr>
+      </w:pPr>
+    </w:p>
+    <w:p>
+      <w:pPr>
+        <w:pStyle w:val="Default"/>
+        <w:rPr>
+          <w:b/>
+          <w:bCs/>
+          <w:sz w:val="23"/>
+          <w:szCs w:val="23"/>
+        </w:rPr>
+      </w:pPr>
+    </w:p>
+    <w:p>
+      <w:pPr>
+        <w:pStyle w:val="Default"/>
         <w:numPr>
           <w:ilvl w:val="0"/>
           <w:numId w:val="38"/>
@@ -4025,7 +4275,7 @@
                     </pic:cNvPicPr>
                   </pic:nvPicPr>
                   <pic:blipFill rotWithShape="1">
-                    <a:blip r:embed="rId16">
+                    <a:blip r:embed="rId15">
                       <a:extLst>
                         <a:ext uri="{28A0092B-C50C-407E-A947-70E740481C1C}">
                           <a14:useLocalDpi xmlns:a14="http://schemas.microsoft.com/office/drawing/2010/main" val="0"/>
@@ -4101,6 +4351,98 @@
           <w:szCs w:val="36"/>
         </w:rPr>
       </w:pPr>
+    </w:p>
+    <w:p>
+      <w:pPr>
+        <w:pStyle w:val="PargrafodaLista"/>
+        <w:tabs>
+          <w:tab w:val="left" w:pos="426"/>
+        </w:tabs>
+        <w:spacing w:after="120"/>
+        <w:ind w:left="709"/>
+        <w:rPr>
+          <w:rFonts w:cstheme="minorHAnsi"/>
+          <w:b/>
+          <w:sz w:val="36"/>
+          <w:szCs w:val="36"/>
+        </w:rPr>
+      </w:pPr>
+    </w:p>
+    <w:p>
+      <w:pPr>
+        <w:pStyle w:val="PargrafodaLista"/>
+        <w:tabs>
+          <w:tab w:val="left" w:pos="426"/>
+        </w:tabs>
+        <w:spacing w:after="120"/>
+        <w:ind w:left="709"/>
+        <w:rPr>
+          <w:rFonts w:cstheme="minorHAnsi"/>
+          <w:b/>
+          <w:sz w:val="36"/>
+          <w:szCs w:val="36"/>
+        </w:rPr>
+      </w:pPr>
+    </w:p>
+    <w:p>
+      <w:pPr>
+        <w:pStyle w:val="PargrafodaLista"/>
+        <w:tabs>
+          <w:tab w:val="left" w:pos="426"/>
+        </w:tabs>
+        <w:spacing w:after="120"/>
+        <w:ind w:left="709"/>
+        <w:rPr>
+          <w:rFonts w:cstheme="minorHAnsi"/>
+          <w:b/>
+          <w:sz w:val="36"/>
+          <w:szCs w:val="36"/>
+        </w:rPr>
+      </w:pPr>
+    </w:p>
+    <w:p>
+      <w:pPr>
+        <w:tabs>
+          <w:tab w:val="left" w:pos="426"/>
+        </w:tabs>
+        <w:spacing w:after="120"/>
+        <w:rPr>
+          <w:rFonts w:cstheme="minorHAnsi"/>
+          <w:b/>
+          <w:sz w:val="36"/>
+          <w:szCs w:val="36"/>
+        </w:rPr>
+      </w:pPr>
+    </w:p>
+    <w:p>
+      <w:pPr>
+        <w:tabs>
+          <w:tab w:val="left" w:pos="426"/>
+        </w:tabs>
+        <w:spacing w:after="120"/>
+        <w:rPr>
+          <w:rFonts w:cstheme="minorHAnsi"/>
+          <w:b/>
+          <w:sz w:val="36"/>
+          <w:szCs w:val="36"/>
+        </w:rPr>
+      </w:pPr>
+    </w:p>
+    <w:p>
+      <w:pPr>
+        <w:pStyle w:val="PargrafodaLista"/>
+        <w:tabs>
+          <w:tab w:val="left" w:pos="426"/>
+        </w:tabs>
+        <w:spacing w:after="120"/>
+        <w:ind w:left="709"/>
+        <w:rPr>
+          <w:rFonts w:cstheme="minorHAnsi"/>
+          <w:b/>
+          <w:sz w:val="36"/>
+          <w:szCs w:val="36"/>
+        </w:rPr>
+      </w:pPr>
       <w:r>
         <w:rPr>
           <w:rFonts w:cstheme="minorHAnsi"/>
@@ -4591,6 +4933,16 @@
         </w:rPr>
         <w:t xml:space="preserve"> </w:t>
       </w:r>
+    </w:p>
+    <w:p>
+      <w:pPr>
+        <w:pStyle w:val="Default"/>
+        <w:ind w:left="1146"/>
+        <w:rPr>
+          <w:sz w:val="23"/>
+          <w:szCs w:val="23"/>
+        </w:rPr>
+      </w:pPr>
     </w:p>
     <w:p>
       <w:pPr>
@@ -4609,6 +4961,7 @@
         <w:tblStyle w:val="Tabelacomgrade"/>
         <w:tblW w:w="0" w:type="auto"/>
         <w:tblInd w:w="1146" w:type="dxa"/>
+        <w:shd w:val="clear" w:color="auto" w:fill="E7E6E6" w:themeFill="background2"/>
         <w:tblLook w:val="04A0" w:firstRow="1" w:lastRow="0" w:firstColumn="1" w:lastColumn="0" w:noHBand="0" w:noVBand="1"/>
       </w:tblPr>
       <w:tblGrid>
@@ -4621,6 +4974,7 @@
         <w:tc>
           <w:tcPr>
             <w:tcW w:w="2230" w:type="dxa"/>
+            <w:shd w:val="clear" w:color="auto" w:fill="E7E6E6" w:themeFill="background2"/>
           </w:tcPr>
           <w:p>
             <w:pPr>
@@ -4632,6 +4986,7 @@
                 <w:szCs w:val="23"/>
               </w:rPr>
             </w:pPr>
+            <w:proofErr w:type="spellStart"/>
             <w:r>
               <w:rPr>
                 <w:b/>
@@ -4639,13 +4994,44 @@
                 <w:sz w:val="23"/>
                 <w:szCs w:val="23"/>
               </w:rPr>
-              <w:t>ID_Usuario (pk)</w:t>
+              <w:t>ID_Usuario</w:t>
+            </w:r>
+            <w:proofErr w:type="spellEnd"/>
+            <w:r>
+              <w:rPr>
+                <w:b/>
+                <w:bCs/>
+                <w:sz w:val="23"/>
+                <w:szCs w:val="23"/>
+              </w:rPr>
+              <w:t xml:space="preserve"> (</w:t>
+            </w:r>
+            <w:proofErr w:type="spellStart"/>
+            <w:r>
+              <w:rPr>
+                <w:b/>
+                <w:bCs/>
+                <w:sz w:val="23"/>
+                <w:szCs w:val="23"/>
+              </w:rPr>
+              <w:t>pk</w:t>
+            </w:r>
+            <w:proofErr w:type="spellEnd"/>
+            <w:r>
+              <w:rPr>
+                <w:b/>
+                <w:bCs/>
+                <w:sz w:val="23"/>
+                <w:szCs w:val="23"/>
+              </w:rPr>
+              <w:t>)</w:t>
             </w:r>
           </w:p>
         </w:tc>
         <w:tc>
           <w:tcPr>
             <w:tcW w:w="2230" w:type="dxa"/>
+            <w:shd w:val="clear" w:color="auto" w:fill="E7E6E6" w:themeFill="background2"/>
           </w:tcPr>
           <w:p>
             <w:pPr>
@@ -4671,6 +5057,7 @@
         <w:tc>
           <w:tcPr>
             <w:tcW w:w="2230" w:type="dxa"/>
+            <w:shd w:val="clear" w:color="auto" w:fill="E7E6E6" w:themeFill="background2"/>
           </w:tcPr>
           <w:p>
             <w:pPr>
@@ -4696,6 +5083,7 @@
         <w:tc>
           <w:tcPr>
             <w:tcW w:w="2230" w:type="dxa"/>
+            <w:shd w:val="clear" w:color="auto" w:fill="E7E6E6" w:themeFill="background2"/>
           </w:tcPr>
           <w:p>
             <w:pPr>
@@ -4734,6 +5122,17 @@
     <w:p>
       <w:pPr>
         <w:pStyle w:val="Default"/>
+        <w:rPr>
+          <w:b/>
+          <w:bCs/>
+          <w:sz w:val="23"/>
+          <w:szCs w:val="23"/>
+        </w:rPr>
+      </w:pPr>
+    </w:p>
+    <w:p>
+      <w:pPr>
+        <w:pStyle w:val="Default"/>
         <w:numPr>
           <w:ilvl w:val="0"/>
           <w:numId w:val="31"/>
@@ -4812,6 +5211,18 @@
         </w:rPr>
         <w:t>.</w:t>
       </w:r>
+    </w:p>
+    <w:p>
+      <w:pPr>
+        <w:pStyle w:val="Default"/>
+        <w:ind w:left="1146"/>
+        <w:rPr>
+          <w:b/>
+          <w:bCs/>
+          <w:sz w:val="23"/>
+          <w:szCs w:val="23"/>
+        </w:rPr>
+      </w:pPr>
     </w:p>
     <w:p>
       <w:pPr>
@@ -4830,6 +5241,7 @@
         <w:tblStyle w:val="Tabelacomgrade"/>
         <w:tblW w:w="0" w:type="auto"/>
         <w:tblInd w:w="1146" w:type="dxa"/>
+        <w:shd w:val="clear" w:color="auto" w:fill="E7E6E6" w:themeFill="background2"/>
         <w:tblLook w:val="04A0" w:firstRow="1" w:lastRow="0" w:firstColumn="1" w:lastColumn="0" w:noHBand="0" w:noVBand="1"/>
       </w:tblPr>
       <w:tblGrid>
@@ -4842,6 +5254,7 @@
         <w:tc>
           <w:tcPr>
             <w:tcW w:w="2230" w:type="dxa"/>
+            <w:shd w:val="clear" w:color="auto" w:fill="E7E6E6" w:themeFill="background2"/>
           </w:tcPr>
           <w:p>
             <w:pPr>
@@ -4853,6 +5266,7 @@
                 <w:szCs w:val="23"/>
               </w:rPr>
             </w:pPr>
+            <w:proofErr w:type="spellStart"/>
             <w:r>
               <w:rPr>
                 <w:b/>
@@ -4871,6 +5285,7 @@
               </w:rPr>
               <w:t>Client</w:t>
             </w:r>
+            <w:proofErr w:type="spellEnd"/>
             <w:r>
               <w:rPr>
                 <w:b/>
@@ -4878,13 +5293,34 @@
                 <w:sz w:val="23"/>
                 <w:szCs w:val="23"/>
               </w:rPr>
-              <w:t xml:space="preserve"> (pk)</w:t>
+              <w:t xml:space="preserve"> (</w:t>
+            </w:r>
+            <w:proofErr w:type="spellStart"/>
+            <w:r>
+              <w:rPr>
+                <w:b/>
+                <w:bCs/>
+                <w:sz w:val="23"/>
+                <w:szCs w:val="23"/>
+              </w:rPr>
+              <w:t>pk</w:t>
+            </w:r>
+            <w:proofErr w:type="spellEnd"/>
+            <w:r>
+              <w:rPr>
+                <w:b/>
+                <w:bCs/>
+                <w:sz w:val="23"/>
+                <w:szCs w:val="23"/>
+              </w:rPr>
+              <w:t>)</w:t>
             </w:r>
           </w:p>
         </w:tc>
         <w:tc>
           <w:tcPr>
             <w:tcW w:w="2230" w:type="dxa"/>
+            <w:shd w:val="clear" w:color="auto" w:fill="E7E6E6" w:themeFill="background2"/>
           </w:tcPr>
           <w:p>
             <w:pPr>
@@ -4896,6 +5332,7 @@
                 <w:szCs w:val="23"/>
               </w:rPr>
             </w:pPr>
+            <w:proofErr w:type="spellStart"/>
             <w:r>
               <w:rPr>
                 <w:b/>
@@ -4903,13 +5340,44 @@
                 <w:sz w:val="23"/>
                 <w:szCs w:val="23"/>
               </w:rPr>
-              <w:t>ID_Produto (pk)</w:t>
+              <w:t>ID_Produto</w:t>
+            </w:r>
+            <w:proofErr w:type="spellEnd"/>
+            <w:r>
+              <w:rPr>
+                <w:b/>
+                <w:bCs/>
+                <w:sz w:val="23"/>
+                <w:szCs w:val="23"/>
+              </w:rPr>
+              <w:t xml:space="preserve"> (</w:t>
+            </w:r>
+            <w:proofErr w:type="spellStart"/>
+            <w:r>
+              <w:rPr>
+                <w:b/>
+                <w:bCs/>
+                <w:sz w:val="23"/>
+                <w:szCs w:val="23"/>
+              </w:rPr>
+              <w:t>pk</w:t>
+            </w:r>
+            <w:proofErr w:type="spellEnd"/>
+            <w:r>
+              <w:rPr>
+                <w:b/>
+                <w:bCs/>
+                <w:sz w:val="23"/>
+                <w:szCs w:val="23"/>
+              </w:rPr>
+              <w:t>)</w:t>
             </w:r>
           </w:p>
         </w:tc>
         <w:tc>
           <w:tcPr>
             <w:tcW w:w="2230" w:type="dxa"/>
+            <w:shd w:val="clear" w:color="auto" w:fill="E7E6E6" w:themeFill="background2"/>
           </w:tcPr>
           <w:p>
             <w:pPr>
@@ -4935,6 +5403,7 @@
         <w:tc>
           <w:tcPr>
             <w:tcW w:w="2230" w:type="dxa"/>
+            <w:shd w:val="clear" w:color="auto" w:fill="E7E6E6" w:themeFill="background2"/>
           </w:tcPr>
           <w:p>
             <w:pPr>
@@ -4971,6 +5440,15 @@
     <w:p>
       <w:pPr>
         <w:pStyle w:val="Default"/>
+        <w:rPr>
+          <w:sz w:val="23"/>
+          <w:szCs w:val="23"/>
+        </w:rPr>
+      </w:pPr>
+    </w:p>
+    <w:p>
+      <w:pPr>
+        <w:pStyle w:val="Default"/>
         <w:numPr>
           <w:ilvl w:val="0"/>
           <w:numId w:val="31"/>
@@ -5003,6 +5481,15 @@
         </w:rPr>
         <w:t>É uma dependência funcional entre atributos não-chave.</w:t>
       </w:r>
+    </w:p>
+    <w:p>
+      <w:pPr>
+        <w:pStyle w:val="Default"/>
+        <w:rPr>
+          <w:sz w:val="23"/>
+          <w:szCs w:val="23"/>
+        </w:rPr>
+      </w:pPr>
     </w:p>
     <w:p>
       <w:pPr>
@@ -5018,6 +5505,7 @@
         <w:tblStyle w:val="Tabelacomgrade"/>
         <w:tblW w:w="0" w:type="auto"/>
         <w:tblInd w:w="1146" w:type="dxa"/>
+        <w:shd w:val="clear" w:color="auto" w:fill="E7E6E6" w:themeFill="background2"/>
         <w:tblLook w:val="04A0" w:firstRow="1" w:lastRow="0" w:firstColumn="1" w:lastColumn="0" w:noHBand="0" w:noVBand="1"/>
       </w:tblPr>
       <w:tblGrid>
@@ -5030,6 +5518,7 @@
         <w:tc>
           <w:tcPr>
             <w:tcW w:w="2230" w:type="dxa"/>
+            <w:shd w:val="clear" w:color="auto" w:fill="E7E6E6" w:themeFill="background2"/>
           </w:tcPr>
           <w:p>
             <w:pPr>
@@ -5041,6 +5530,7 @@
                 <w:szCs w:val="23"/>
               </w:rPr>
             </w:pPr>
+            <w:proofErr w:type="spellStart"/>
             <w:r>
               <w:rPr>
                 <w:b/>
@@ -5048,13 +5538,44 @@
                 <w:sz w:val="23"/>
                 <w:szCs w:val="23"/>
               </w:rPr>
-              <w:t>ID_Func (pk)</w:t>
+              <w:t>ID_Func</w:t>
+            </w:r>
+            <w:proofErr w:type="spellEnd"/>
+            <w:r>
+              <w:rPr>
+                <w:b/>
+                <w:bCs/>
+                <w:sz w:val="23"/>
+                <w:szCs w:val="23"/>
+              </w:rPr>
+              <w:t xml:space="preserve"> (</w:t>
+            </w:r>
+            <w:proofErr w:type="spellStart"/>
+            <w:r>
+              <w:rPr>
+                <w:b/>
+                <w:bCs/>
+                <w:sz w:val="23"/>
+                <w:szCs w:val="23"/>
+              </w:rPr>
+              <w:t>pk</w:t>
+            </w:r>
+            <w:proofErr w:type="spellEnd"/>
+            <w:r>
+              <w:rPr>
+                <w:b/>
+                <w:bCs/>
+                <w:sz w:val="23"/>
+                <w:szCs w:val="23"/>
+              </w:rPr>
+              <w:t>)</w:t>
             </w:r>
           </w:p>
         </w:tc>
         <w:tc>
           <w:tcPr>
             <w:tcW w:w="2230" w:type="dxa"/>
+            <w:shd w:val="clear" w:color="auto" w:fill="E7E6E6" w:themeFill="background2"/>
           </w:tcPr>
           <w:p>
             <w:pPr>
@@ -5080,6 +5601,7 @@
         <w:tc>
           <w:tcPr>
             <w:tcW w:w="2230" w:type="dxa"/>
+            <w:shd w:val="clear" w:color="auto" w:fill="E7E6E6" w:themeFill="background2"/>
           </w:tcPr>
           <w:p>
             <w:pPr>
@@ -5105,6 +5627,7 @@
         <w:tc>
           <w:tcPr>
             <w:tcW w:w="2230" w:type="dxa"/>
+            <w:shd w:val="clear" w:color="auto" w:fill="E7E6E6" w:themeFill="background2"/>
           </w:tcPr>
           <w:p>
             <w:pPr>
@@ -5116,6 +5639,7 @@
                 <w:szCs w:val="23"/>
               </w:rPr>
             </w:pPr>
+            <w:proofErr w:type="gramStart"/>
             <w:r>
               <w:rPr>
                 <w:b/>
@@ -5124,6 +5648,536 @@
                 <w:szCs w:val="23"/>
               </w:rPr>
               <w:t>Salario</w:t>
+            </w:r>
+            <w:proofErr w:type="gramEnd"/>
+          </w:p>
+        </w:tc>
+      </w:tr>
+    </w:tbl>
+    <w:p>
+      <w:pPr>
+        <w:pStyle w:val="Default"/>
+        <w:rPr>
+          <w:sz w:val="23"/>
+          <w:szCs w:val="23"/>
+        </w:rPr>
+      </w:pPr>
+    </w:p>
+    <w:p>
+      <w:pPr>
+        <w:pStyle w:val="Default"/>
+        <w:rPr>
+          <w:sz w:val="23"/>
+          <w:szCs w:val="23"/>
+        </w:rPr>
+      </w:pPr>
+    </w:p>
+    <w:p>
+      <w:pPr>
+        <w:pStyle w:val="Default"/>
+        <w:rPr>
+          <w:sz w:val="23"/>
+          <w:szCs w:val="23"/>
+        </w:rPr>
+      </w:pPr>
+    </w:p>
+    <w:p>
+      <w:pPr>
+        <w:pStyle w:val="Default"/>
+        <w:rPr>
+          <w:sz w:val="23"/>
+          <w:szCs w:val="23"/>
+        </w:rPr>
+      </w:pPr>
+    </w:p>
+    <w:p>
+      <w:pPr>
+        <w:pStyle w:val="Default"/>
+        <w:rPr>
+          <w:sz w:val="23"/>
+          <w:szCs w:val="23"/>
+        </w:rPr>
+      </w:pPr>
+    </w:p>
+    <w:p>
+      <w:pPr>
+        <w:pStyle w:val="Default"/>
+        <w:numPr>
+          <w:ilvl w:val="0"/>
+          <w:numId w:val="19"/>
+        </w:numPr>
+        <w:rPr>
+          <w:b/>
+          <w:bCs/>
+          <w:sz w:val="23"/>
+          <w:szCs w:val="23"/>
+        </w:rPr>
+      </w:pPr>
+      <w:r>
+        <w:rPr>
+          <w:b/>
+          <w:bCs/>
+          <w:sz w:val="23"/>
+          <w:szCs w:val="23"/>
+        </w:rPr>
+        <w:t>Tabela não normalizada:</w:t>
+      </w:r>
+    </w:p>
+    <w:p>
+      <w:pPr>
+        <w:pStyle w:val="Default"/>
+        <w:rPr>
+          <w:sz w:val="23"/>
+          <w:szCs w:val="23"/>
+        </w:rPr>
+      </w:pPr>
+    </w:p>
+    <w:tbl>
+      <w:tblPr>
+        <w:tblStyle w:val="Tabelacomgrade"/>
+        <w:tblW w:w="0" w:type="auto"/>
+        <w:jc w:val="center"/>
+        <w:tblLayout w:type="fixed"/>
+        <w:tblLook w:val="04A0" w:firstRow="1" w:lastRow="0" w:firstColumn="1" w:lastColumn="0" w:noHBand="0" w:noVBand="1"/>
+      </w:tblPr>
+      <w:tblGrid>
+        <w:gridCol w:w="988"/>
+        <w:gridCol w:w="1701"/>
+        <w:gridCol w:w="3827"/>
+        <w:gridCol w:w="850"/>
+        <w:gridCol w:w="1554"/>
+      </w:tblGrid>
+      <w:tr>
+        <w:trPr>
+          <w:jc w:val="center"/>
+        </w:trPr>
+        <w:tc>
+          <w:tcPr>
+            <w:tcW w:w="988" w:type="dxa"/>
+            <w:shd w:val="clear" w:color="auto" w:fill="E7E6E6" w:themeFill="background2"/>
+          </w:tcPr>
+          <w:p>
+            <w:pPr>
+              <w:pStyle w:val="Default"/>
+              <w:rPr>
+                <w:b/>
+                <w:bCs/>
+                <w:sz w:val="23"/>
+                <w:szCs w:val="23"/>
+              </w:rPr>
+            </w:pPr>
+            <w:r>
+              <w:rPr>
+                <w:b/>
+                <w:bCs/>
+                <w:sz w:val="23"/>
+                <w:szCs w:val="23"/>
+              </w:rPr>
+              <w:t>I</w:t>
+            </w:r>
+            <w:r>
+              <w:rPr>
+                <w:b/>
+                <w:bCs/>
+                <w:sz w:val="23"/>
+                <w:szCs w:val="23"/>
+              </w:rPr>
+              <w:t>D</w:t>
+            </w:r>
+            <w:r>
+              <w:rPr>
+                <w:b/>
+                <w:bCs/>
+                <w:sz w:val="23"/>
+                <w:szCs w:val="23"/>
+              </w:rPr>
+              <w:t xml:space="preserve"> (</w:t>
+            </w:r>
+            <w:proofErr w:type="spellStart"/>
+            <w:r>
+              <w:rPr>
+                <w:b/>
+                <w:bCs/>
+                <w:sz w:val="23"/>
+                <w:szCs w:val="23"/>
+              </w:rPr>
+              <w:t>pk</w:t>
+            </w:r>
+            <w:proofErr w:type="spellEnd"/>
+            <w:r>
+              <w:rPr>
+                <w:b/>
+                <w:bCs/>
+                <w:sz w:val="23"/>
+                <w:szCs w:val="23"/>
+              </w:rPr>
+              <w:t>)</w:t>
+            </w:r>
+          </w:p>
+        </w:tc>
+        <w:tc>
+          <w:tcPr>
+            <w:tcW w:w="1701" w:type="dxa"/>
+            <w:shd w:val="clear" w:color="auto" w:fill="E7E6E6" w:themeFill="background2"/>
+          </w:tcPr>
+          <w:p>
+            <w:pPr>
+              <w:pStyle w:val="Default"/>
+              <w:rPr>
+                <w:b/>
+                <w:bCs/>
+                <w:sz w:val="23"/>
+                <w:szCs w:val="23"/>
+              </w:rPr>
+            </w:pPr>
+            <w:r>
+              <w:rPr>
+                <w:b/>
+                <w:bCs/>
+                <w:sz w:val="23"/>
+                <w:szCs w:val="23"/>
+              </w:rPr>
+              <w:t>Nome</w:t>
+            </w:r>
+          </w:p>
+        </w:tc>
+        <w:tc>
+          <w:tcPr>
+            <w:tcW w:w="3827" w:type="dxa"/>
+            <w:shd w:val="clear" w:color="auto" w:fill="E7E6E6" w:themeFill="background2"/>
+          </w:tcPr>
+          <w:p>
+            <w:pPr>
+              <w:pStyle w:val="Default"/>
+              <w:rPr>
+                <w:b/>
+                <w:bCs/>
+                <w:sz w:val="23"/>
+                <w:szCs w:val="23"/>
+              </w:rPr>
+            </w:pPr>
+            <w:r>
+              <w:rPr>
+                <w:b/>
+                <w:bCs/>
+                <w:sz w:val="23"/>
+                <w:szCs w:val="23"/>
+              </w:rPr>
+              <w:t>Telefone</w:t>
+            </w:r>
+          </w:p>
+        </w:tc>
+        <w:tc>
+          <w:tcPr>
+            <w:tcW w:w="850" w:type="dxa"/>
+            <w:shd w:val="clear" w:color="auto" w:fill="E7E6E6" w:themeFill="background2"/>
+          </w:tcPr>
+          <w:p>
+            <w:pPr>
+              <w:pStyle w:val="Default"/>
+              <w:rPr>
+                <w:b/>
+                <w:bCs/>
+                <w:sz w:val="23"/>
+                <w:szCs w:val="23"/>
+              </w:rPr>
+            </w:pPr>
+            <w:r>
+              <w:rPr>
+                <w:b/>
+                <w:bCs/>
+                <w:sz w:val="23"/>
+                <w:szCs w:val="23"/>
+              </w:rPr>
+              <w:t>Curso</w:t>
+            </w:r>
+          </w:p>
+        </w:tc>
+        <w:tc>
+          <w:tcPr>
+            <w:tcW w:w="1554" w:type="dxa"/>
+            <w:shd w:val="clear" w:color="auto" w:fill="E7E6E6" w:themeFill="background2"/>
+          </w:tcPr>
+          <w:p>
+            <w:pPr>
+              <w:pStyle w:val="Default"/>
+              <w:rPr>
+                <w:b/>
+                <w:bCs/>
+                <w:sz w:val="23"/>
+                <w:szCs w:val="23"/>
+              </w:rPr>
+            </w:pPr>
+            <w:r>
+              <w:rPr>
+                <w:b/>
+                <w:bCs/>
+                <w:sz w:val="23"/>
+                <w:szCs w:val="23"/>
+              </w:rPr>
+              <w:t>Carga Horária</w:t>
+            </w:r>
+          </w:p>
+        </w:tc>
+      </w:tr>
+      <w:tr>
+        <w:trPr>
+          <w:jc w:val="center"/>
+        </w:trPr>
+        <w:tc>
+          <w:tcPr>
+            <w:tcW w:w="988" w:type="dxa"/>
+          </w:tcPr>
+          <w:p>
+            <w:pPr>
+              <w:pStyle w:val="Default"/>
+              <w:rPr>
+                <w:sz w:val="23"/>
+                <w:szCs w:val="23"/>
+              </w:rPr>
+            </w:pPr>
+            <w:r>
+              <w:rPr>
+                <w:sz w:val="23"/>
+                <w:szCs w:val="23"/>
+              </w:rPr>
+              <w:t>1</w:t>
+            </w:r>
+          </w:p>
+        </w:tc>
+        <w:tc>
+          <w:tcPr>
+            <w:tcW w:w="1701" w:type="dxa"/>
+          </w:tcPr>
+          <w:p>
+            <w:pPr>
+              <w:pStyle w:val="Default"/>
+              <w:rPr>
+                <w:sz w:val="23"/>
+                <w:szCs w:val="23"/>
+              </w:rPr>
+            </w:pPr>
+            <w:r>
+              <w:rPr>
+                <w:sz w:val="23"/>
+                <w:szCs w:val="23"/>
+              </w:rPr>
+              <w:t>Emanuel</w:t>
+            </w:r>
+          </w:p>
+        </w:tc>
+        <w:tc>
+          <w:tcPr>
+            <w:tcW w:w="3827" w:type="dxa"/>
+          </w:tcPr>
+          <w:p>
+            <w:pPr>
+              <w:pStyle w:val="Default"/>
+              <w:rPr>
+                <w:sz w:val="23"/>
+                <w:szCs w:val="23"/>
+              </w:rPr>
+            </w:pPr>
+            <w:r>
+              <w:rPr>
+                <w:sz w:val="23"/>
+                <w:szCs w:val="23"/>
+              </w:rPr>
+              <w:t>(</w:t>
+            </w:r>
+            <w:r>
+              <w:rPr>
+                <w:sz w:val="23"/>
+                <w:szCs w:val="23"/>
+              </w:rPr>
+              <w:t>88</w:t>
+            </w:r>
+            <w:r>
+              <w:rPr>
+                <w:sz w:val="23"/>
+                <w:szCs w:val="23"/>
+              </w:rPr>
+              <w:t>)</w:t>
+            </w:r>
+            <w:r>
+              <w:rPr>
+                <w:sz w:val="23"/>
+                <w:szCs w:val="23"/>
+              </w:rPr>
+              <w:t xml:space="preserve"> 91111-1111, (</w:t>
+            </w:r>
+            <w:r>
+              <w:rPr>
+                <w:sz w:val="23"/>
+                <w:szCs w:val="23"/>
+              </w:rPr>
+              <w:t>85</w:t>
+            </w:r>
+            <w:r>
+              <w:rPr>
+                <w:sz w:val="23"/>
+                <w:szCs w:val="23"/>
+              </w:rPr>
+              <w:t>) 92222-2222</w:t>
+            </w:r>
+          </w:p>
+        </w:tc>
+        <w:tc>
+          <w:tcPr>
+            <w:tcW w:w="850" w:type="dxa"/>
+          </w:tcPr>
+          <w:p>
+            <w:pPr>
+              <w:pStyle w:val="Default"/>
+              <w:rPr>
+                <w:sz w:val="23"/>
+                <w:szCs w:val="23"/>
+              </w:rPr>
+            </w:pPr>
+            <w:r>
+              <w:rPr>
+                <w:sz w:val="23"/>
+                <w:szCs w:val="23"/>
+              </w:rPr>
+              <w:t>WDC</w:t>
+            </w:r>
+          </w:p>
+        </w:tc>
+        <w:tc>
+          <w:tcPr>
+            <w:tcW w:w="1554" w:type="dxa"/>
+          </w:tcPr>
+          <w:p>
+            <w:pPr>
+              <w:pStyle w:val="Default"/>
+              <w:rPr>
+                <w:sz w:val="23"/>
+                <w:szCs w:val="23"/>
+              </w:rPr>
+            </w:pPr>
+            <w:r>
+              <w:rPr>
+                <w:sz w:val="23"/>
+                <w:szCs w:val="23"/>
+              </w:rPr>
+              <w:t>360</w:t>
+            </w:r>
+          </w:p>
+        </w:tc>
+      </w:tr>
+      <w:tr>
+        <w:trPr>
+          <w:jc w:val="center"/>
+        </w:trPr>
+        <w:tc>
+          <w:tcPr>
+            <w:tcW w:w="988" w:type="dxa"/>
+          </w:tcPr>
+          <w:p>
+            <w:pPr>
+              <w:pStyle w:val="Default"/>
+              <w:rPr>
+                <w:sz w:val="23"/>
+                <w:szCs w:val="23"/>
+              </w:rPr>
+            </w:pPr>
+            <w:r>
+              <w:rPr>
+                <w:sz w:val="23"/>
+                <w:szCs w:val="23"/>
+              </w:rPr>
+              <w:t>2</w:t>
+            </w:r>
+          </w:p>
+        </w:tc>
+        <w:tc>
+          <w:tcPr>
+            <w:tcW w:w="1701" w:type="dxa"/>
+          </w:tcPr>
+          <w:p>
+            <w:pPr>
+              <w:pStyle w:val="Default"/>
+              <w:rPr>
+                <w:sz w:val="23"/>
+                <w:szCs w:val="23"/>
+              </w:rPr>
+            </w:pPr>
+            <w:r>
+              <w:rPr>
+                <w:sz w:val="23"/>
+                <w:szCs w:val="23"/>
+              </w:rPr>
+              <w:t>Quintino</w:t>
+            </w:r>
+          </w:p>
+        </w:tc>
+        <w:tc>
+          <w:tcPr>
+            <w:tcW w:w="3827" w:type="dxa"/>
+          </w:tcPr>
+          <w:p>
+            <w:pPr>
+              <w:pStyle w:val="Default"/>
+              <w:rPr>
+                <w:sz w:val="23"/>
+                <w:szCs w:val="23"/>
+              </w:rPr>
+            </w:pPr>
+            <w:r>
+              <w:rPr>
+                <w:sz w:val="23"/>
+                <w:szCs w:val="23"/>
+              </w:rPr>
+              <w:t>(88) 9 3333-3333, (85) 9444</w:t>
+            </w:r>
+            <w:r>
+              <w:rPr>
+                <w:sz w:val="23"/>
+                <w:szCs w:val="23"/>
+              </w:rPr>
+              <w:t>4-4444</w:t>
+            </w:r>
+          </w:p>
+        </w:tc>
+        <w:tc>
+          <w:tcPr>
+            <w:tcW w:w="850" w:type="dxa"/>
+          </w:tcPr>
+          <w:p>
+            <w:pPr>
+              <w:pStyle w:val="Default"/>
+              <w:rPr>
+                <w:sz w:val="23"/>
+                <w:szCs w:val="23"/>
+              </w:rPr>
+            </w:pPr>
+            <w:r>
+              <w:rPr>
+                <w:sz w:val="23"/>
+                <w:szCs w:val="23"/>
+              </w:rPr>
+              <w:t>DAC</w:t>
+            </w:r>
+          </w:p>
+        </w:tc>
+        <w:tc>
+          <w:tcPr>
+            <w:tcW w:w="1554" w:type="dxa"/>
+          </w:tcPr>
+          <w:p>
+            <w:pPr>
+              <w:pStyle w:val="Default"/>
+              <w:rPr>
+                <w:sz w:val="23"/>
+                <w:szCs w:val="23"/>
+              </w:rPr>
+            </w:pPr>
+            <w:r>
+              <w:rPr>
+                <w:sz w:val="23"/>
+                <w:szCs w:val="23"/>
+              </w:rPr>
+              <w:t>240</w:t>
             </w:r>
           </w:p>
         </w:tc>
@@ -5150,15 +6204,6 @@
     <w:p>
       <w:pPr>
         <w:pStyle w:val="Default"/>
-        <w:rPr>
-          <w:sz w:val="23"/>
-          <w:szCs w:val="23"/>
-        </w:rPr>
-      </w:pPr>
-    </w:p>
-    <w:p>
-      <w:pPr>
-        <w:pStyle w:val="Default"/>
         <w:numPr>
           <w:ilvl w:val="0"/>
           <w:numId w:val="19"/>
@@ -5211,15 +6256,671 @@
           <w:sz w:val="23"/>
           <w:szCs w:val="23"/>
         </w:rPr>
-        <w:t>Primeira Forma Normal (1NF):</w:t>
-      </w:r>
-      <w:r>
-        <w:rPr>
-          <w:sz w:val="23"/>
-          <w:szCs w:val="23"/>
-        </w:rPr>
-        <w:t xml:space="preserve"> Todos os atributos contêm valores atômicos.</w:t>
-      </w:r>
+        <w:t>Primeira Forma Normal (1NF)</w:t>
+      </w:r>
+      <w:r>
+        <w:rPr>
+          <w:sz w:val="23"/>
+          <w:szCs w:val="23"/>
+        </w:rPr>
+        <w:t xml:space="preserve"> </w:t>
+      </w:r>
+    </w:p>
+    <w:p>
+      <w:pPr>
+        <w:pStyle w:val="Default"/>
+        <w:numPr>
+          <w:ilvl w:val="2"/>
+          <w:numId w:val="19"/>
+        </w:numPr>
+        <w:rPr>
+          <w:sz w:val="23"/>
+          <w:szCs w:val="23"/>
+        </w:rPr>
+      </w:pPr>
+      <w:r>
+        <w:rPr>
+          <w:sz w:val="23"/>
+          <w:szCs w:val="23"/>
+        </w:rPr>
+        <w:t>Todos os atributos contêm valores atômicos</w:t>
+      </w:r>
+      <w:r>
+        <w:rPr>
+          <w:sz w:val="23"/>
+          <w:szCs w:val="23"/>
+        </w:rPr>
+        <w:t>;</w:t>
+      </w:r>
+    </w:p>
+    <w:p>
+      <w:pPr>
+        <w:pStyle w:val="Default"/>
+        <w:numPr>
+          <w:ilvl w:val="2"/>
+          <w:numId w:val="19"/>
+        </w:numPr>
+        <w:rPr>
+          <w:sz w:val="23"/>
+          <w:szCs w:val="23"/>
+        </w:rPr>
+      </w:pPr>
+      <w:r>
+        <w:rPr>
+          <w:sz w:val="23"/>
+          <w:szCs w:val="23"/>
+        </w:rPr>
+        <w:t>T</w:t>
+      </w:r>
+      <w:r>
+        <w:rPr>
+          <w:sz w:val="23"/>
+          <w:szCs w:val="23"/>
+        </w:rPr>
+        <w:t>abela</w:t>
+      </w:r>
+      <w:r>
+        <w:rPr>
+          <w:sz w:val="23"/>
+          <w:szCs w:val="23"/>
+        </w:rPr>
+        <w:t>s</w:t>
+      </w:r>
+      <w:r>
+        <w:rPr>
+          <w:sz w:val="23"/>
+          <w:szCs w:val="23"/>
+        </w:rPr>
+        <w:t xml:space="preserve"> separada</w:t>
+      </w:r>
+      <w:r>
+        <w:rPr>
+          <w:sz w:val="23"/>
+          <w:szCs w:val="23"/>
+        </w:rPr>
+        <w:t>s</w:t>
+      </w:r>
+      <w:r>
+        <w:rPr>
+          <w:sz w:val="23"/>
+          <w:szCs w:val="23"/>
+        </w:rPr>
+        <w:t xml:space="preserve"> para cada conjunto de dados relacionados.</w:t>
+      </w:r>
+    </w:p>
+    <w:p>
+      <w:pPr>
+        <w:pStyle w:val="Default"/>
+        <w:rPr>
+          <w:sz w:val="23"/>
+          <w:szCs w:val="23"/>
+        </w:rPr>
+      </w:pPr>
+    </w:p>
+    <w:tbl>
+      <w:tblPr>
+        <w:tblStyle w:val="Tabelacomgrade"/>
+        <w:tblW w:w="0" w:type="auto"/>
+        <w:jc w:val="center"/>
+        <w:tblLook w:val="04A0" w:firstRow="1" w:lastRow="0" w:firstColumn="1" w:lastColumn="0" w:noHBand="0" w:noVBand="1"/>
+      </w:tblPr>
+      <w:tblGrid>
+        <w:gridCol w:w="1271"/>
+        <w:gridCol w:w="1793"/>
+        <w:gridCol w:w="759"/>
+        <w:gridCol w:w="1671"/>
+      </w:tblGrid>
+      <w:tr>
+        <w:trPr>
+          <w:jc w:val="center"/>
+        </w:trPr>
+        <w:tc>
+          <w:tcPr>
+            <w:tcW w:w="1271" w:type="dxa"/>
+            <w:shd w:val="clear" w:color="auto" w:fill="E7E6E6" w:themeFill="background2"/>
+          </w:tcPr>
+          <w:p>
+            <w:pPr>
+              <w:pStyle w:val="Default"/>
+              <w:rPr>
+                <w:b/>
+                <w:bCs/>
+                <w:sz w:val="23"/>
+                <w:szCs w:val="23"/>
+              </w:rPr>
+            </w:pPr>
+            <w:r>
+              <w:rPr>
+                <w:b/>
+                <w:bCs/>
+                <w:sz w:val="23"/>
+                <w:szCs w:val="23"/>
+              </w:rPr>
+              <w:t>ID (</w:t>
+            </w:r>
+            <w:proofErr w:type="spellStart"/>
+            <w:r>
+              <w:rPr>
+                <w:b/>
+                <w:bCs/>
+                <w:sz w:val="23"/>
+                <w:szCs w:val="23"/>
+              </w:rPr>
+              <w:t>pk</w:t>
+            </w:r>
+            <w:proofErr w:type="spellEnd"/>
+            <w:r>
+              <w:rPr>
+                <w:b/>
+                <w:bCs/>
+                <w:sz w:val="23"/>
+                <w:szCs w:val="23"/>
+              </w:rPr>
+              <w:t>)</w:t>
+            </w:r>
+          </w:p>
+        </w:tc>
+        <w:tc>
+          <w:tcPr>
+            <w:tcW w:w="1793" w:type="dxa"/>
+            <w:shd w:val="clear" w:color="auto" w:fill="E7E6E6" w:themeFill="background2"/>
+          </w:tcPr>
+          <w:p>
+            <w:pPr>
+              <w:pStyle w:val="Default"/>
+              <w:rPr>
+                <w:b/>
+                <w:bCs/>
+                <w:sz w:val="23"/>
+                <w:szCs w:val="23"/>
+              </w:rPr>
+            </w:pPr>
+            <w:r>
+              <w:rPr>
+                <w:b/>
+                <w:bCs/>
+                <w:sz w:val="23"/>
+                <w:szCs w:val="23"/>
+              </w:rPr>
+              <w:t>Nome</w:t>
+            </w:r>
+          </w:p>
+        </w:tc>
+        <w:tc>
+          <w:tcPr>
+            <w:tcW w:w="759" w:type="dxa"/>
+            <w:shd w:val="clear" w:color="auto" w:fill="E7E6E6" w:themeFill="background2"/>
+          </w:tcPr>
+          <w:p>
+            <w:pPr>
+              <w:pStyle w:val="Default"/>
+              <w:rPr>
+                <w:b/>
+                <w:bCs/>
+                <w:sz w:val="23"/>
+                <w:szCs w:val="23"/>
+              </w:rPr>
+            </w:pPr>
+            <w:r>
+              <w:rPr>
+                <w:b/>
+                <w:bCs/>
+                <w:sz w:val="23"/>
+                <w:szCs w:val="23"/>
+              </w:rPr>
+              <w:t>Curso</w:t>
+            </w:r>
+          </w:p>
+        </w:tc>
+        <w:tc>
+          <w:tcPr>
+            <w:tcW w:w="1671" w:type="dxa"/>
+            <w:shd w:val="clear" w:color="auto" w:fill="E7E6E6" w:themeFill="background2"/>
+          </w:tcPr>
+          <w:p>
+            <w:pPr>
+              <w:pStyle w:val="Default"/>
+              <w:rPr>
+                <w:b/>
+                <w:bCs/>
+                <w:sz w:val="23"/>
+                <w:szCs w:val="23"/>
+              </w:rPr>
+            </w:pPr>
+            <w:r>
+              <w:rPr>
+                <w:b/>
+                <w:bCs/>
+                <w:sz w:val="23"/>
+                <w:szCs w:val="23"/>
+              </w:rPr>
+              <w:t>Carga Horária</w:t>
+            </w:r>
+          </w:p>
+        </w:tc>
+      </w:tr>
+      <w:tr>
+        <w:trPr>
+          <w:jc w:val="center"/>
+        </w:trPr>
+        <w:tc>
+          <w:tcPr>
+            <w:tcW w:w="1271" w:type="dxa"/>
+          </w:tcPr>
+          <w:p>
+            <w:pPr>
+              <w:pStyle w:val="Default"/>
+              <w:rPr>
+                <w:sz w:val="23"/>
+                <w:szCs w:val="23"/>
+              </w:rPr>
+            </w:pPr>
+            <w:r>
+              <w:rPr>
+                <w:sz w:val="23"/>
+                <w:szCs w:val="23"/>
+              </w:rPr>
+              <w:t>1</w:t>
+            </w:r>
+          </w:p>
+        </w:tc>
+        <w:tc>
+          <w:tcPr>
+            <w:tcW w:w="1793" w:type="dxa"/>
+          </w:tcPr>
+          <w:p>
+            <w:pPr>
+              <w:pStyle w:val="Default"/>
+              <w:rPr>
+                <w:sz w:val="23"/>
+                <w:szCs w:val="23"/>
+              </w:rPr>
+            </w:pPr>
+            <w:r>
+              <w:rPr>
+                <w:sz w:val="23"/>
+                <w:szCs w:val="23"/>
+              </w:rPr>
+              <w:t>Emanuel</w:t>
+            </w:r>
+          </w:p>
+        </w:tc>
+        <w:tc>
+          <w:tcPr>
+            <w:tcW w:w="759" w:type="dxa"/>
+          </w:tcPr>
+          <w:p>
+            <w:pPr>
+              <w:pStyle w:val="Default"/>
+              <w:rPr>
+                <w:sz w:val="23"/>
+                <w:szCs w:val="23"/>
+              </w:rPr>
+            </w:pPr>
+            <w:r>
+              <w:rPr>
+                <w:sz w:val="23"/>
+                <w:szCs w:val="23"/>
+              </w:rPr>
+              <w:t>WDC</w:t>
+            </w:r>
+          </w:p>
+        </w:tc>
+        <w:tc>
+          <w:tcPr>
+            <w:tcW w:w="1671" w:type="dxa"/>
+          </w:tcPr>
+          <w:p>
+            <w:pPr>
+              <w:pStyle w:val="Default"/>
+              <w:rPr>
+                <w:sz w:val="23"/>
+                <w:szCs w:val="23"/>
+              </w:rPr>
+            </w:pPr>
+            <w:r>
+              <w:rPr>
+                <w:sz w:val="23"/>
+                <w:szCs w:val="23"/>
+              </w:rPr>
+              <w:t>360</w:t>
+            </w:r>
+          </w:p>
+        </w:tc>
+      </w:tr>
+    </w:tbl>
+    <w:p>
+      <w:pPr>
+        <w:pStyle w:val="Default"/>
+        <w:rPr>
+          <w:sz w:val="23"/>
+          <w:szCs w:val="23"/>
+        </w:rPr>
+      </w:pPr>
+    </w:p>
+    <w:tbl>
+      <w:tblPr>
+        <w:tblStyle w:val="Tabelacomgrade"/>
+        <w:tblW w:w="0" w:type="auto"/>
+        <w:jc w:val="center"/>
+        <w:tblLook w:val="04A0" w:firstRow="1" w:lastRow="0" w:firstColumn="1" w:lastColumn="0" w:noHBand="0" w:noVBand="1"/>
+      </w:tblPr>
+      <w:tblGrid>
+        <w:gridCol w:w="2032"/>
+        <w:gridCol w:w="1932"/>
+      </w:tblGrid>
+      <w:tr>
+        <w:trPr>
+          <w:jc w:val="center"/>
+        </w:trPr>
+        <w:tc>
+          <w:tcPr>
+            <w:tcW w:w="2032" w:type="dxa"/>
+            <w:shd w:val="clear" w:color="auto" w:fill="E7E6E6" w:themeFill="background2"/>
+          </w:tcPr>
+          <w:p>
+            <w:pPr>
+              <w:pStyle w:val="Default"/>
+              <w:rPr>
+                <w:b/>
+                <w:bCs/>
+                <w:sz w:val="23"/>
+                <w:szCs w:val="23"/>
+              </w:rPr>
+            </w:pPr>
+            <w:r>
+              <w:rPr>
+                <w:b/>
+                <w:bCs/>
+                <w:sz w:val="23"/>
+                <w:szCs w:val="23"/>
+              </w:rPr>
+              <w:t>ID</w:t>
+            </w:r>
+            <w:r>
+              <w:rPr>
+                <w:b/>
+                <w:bCs/>
+                <w:sz w:val="23"/>
+                <w:szCs w:val="23"/>
+              </w:rPr>
+              <w:t xml:space="preserve"> (</w:t>
+            </w:r>
+            <w:proofErr w:type="spellStart"/>
+            <w:r>
+              <w:rPr>
+                <w:b/>
+                <w:bCs/>
+                <w:sz w:val="23"/>
+                <w:szCs w:val="23"/>
+              </w:rPr>
+              <w:t>pk</w:t>
+            </w:r>
+            <w:proofErr w:type="spellEnd"/>
+            <w:r>
+              <w:rPr>
+                <w:b/>
+                <w:bCs/>
+                <w:sz w:val="23"/>
+                <w:szCs w:val="23"/>
+              </w:rPr>
+              <w:t>)</w:t>
+            </w:r>
+          </w:p>
+        </w:tc>
+        <w:tc>
+          <w:tcPr>
+            <w:tcW w:w="1932" w:type="dxa"/>
+            <w:shd w:val="clear" w:color="auto" w:fill="E7E6E6" w:themeFill="background2"/>
+          </w:tcPr>
+          <w:p>
+            <w:pPr>
+              <w:pStyle w:val="Default"/>
+              <w:rPr>
+                <w:b/>
+                <w:bCs/>
+                <w:sz w:val="23"/>
+                <w:szCs w:val="23"/>
+              </w:rPr>
+            </w:pPr>
+            <w:r>
+              <w:rPr>
+                <w:b/>
+                <w:bCs/>
+                <w:sz w:val="23"/>
+                <w:szCs w:val="23"/>
+              </w:rPr>
+              <w:t>Telefone</w:t>
+            </w:r>
+          </w:p>
+        </w:tc>
+      </w:tr>
+      <w:tr>
+        <w:trPr>
+          <w:jc w:val="center"/>
+        </w:trPr>
+        <w:tc>
+          <w:tcPr>
+            <w:tcW w:w="2032" w:type="dxa"/>
+          </w:tcPr>
+          <w:p>
+            <w:pPr>
+              <w:pStyle w:val="Default"/>
+              <w:rPr>
+                <w:sz w:val="23"/>
+                <w:szCs w:val="23"/>
+              </w:rPr>
+            </w:pPr>
+            <w:r>
+              <w:rPr>
+                <w:sz w:val="23"/>
+                <w:szCs w:val="23"/>
+              </w:rPr>
+              <w:t>1</w:t>
+            </w:r>
+          </w:p>
+        </w:tc>
+        <w:tc>
+          <w:tcPr>
+            <w:tcW w:w="1932" w:type="dxa"/>
+          </w:tcPr>
+          <w:p>
+            <w:pPr>
+              <w:pStyle w:val="Default"/>
+              <w:rPr>
+                <w:sz w:val="23"/>
+                <w:szCs w:val="23"/>
+              </w:rPr>
+            </w:pPr>
+            <w:r>
+              <w:rPr>
+                <w:sz w:val="23"/>
+                <w:szCs w:val="23"/>
+              </w:rPr>
+              <w:t>(</w:t>
+            </w:r>
+            <w:r>
+              <w:rPr>
+                <w:sz w:val="23"/>
+                <w:szCs w:val="23"/>
+              </w:rPr>
+              <w:t>88</w:t>
+            </w:r>
+            <w:r>
+              <w:rPr>
+                <w:sz w:val="23"/>
+                <w:szCs w:val="23"/>
+              </w:rPr>
+              <w:t>)</w:t>
+            </w:r>
+            <w:r>
+              <w:rPr>
+                <w:sz w:val="23"/>
+                <w:szCs w:val="23"/>
+              </w:rPr>
+              <w:t xml:space="preserve"> 91111-1111</w:t>
+            </w:r>
+          </w:p>
+        </w:tc>
+      </w:tr>
+      <w:tr>
+        <w:trPr>
+          <w:jc w:val="center"/>
+        </w:trPr>
+        <w:tc>
+          <w:tcPr>
+            <w:tcW w:w="2032" w:type="dxa"/>
+          </w:tcPr>
+          <w:p>
+            <w:pPr>
+              <w:pStyle w:val="Default"/>
+              <w:rPr>
+                <w:sz w:val="23"/>
+                <w:szCs w:val="23"/>
+              </w:rPr>
+            </w:pPr>
+            <w:r>
+              <w:rPr>
+                <w:sz w:val="23"/>
+                <w:szCs w:val="23"/>
+              </w:rPr>
+              <w:t>2</w:t>
+            </w:r>
+          </w:p>
+        </w:tc>
+        <w:tc>
+          <w:tcPr>
+            <w:tcW w:w="1932" w:type="dxa"/>
+          </w:tcPr>
+          <w:p>
+            <w:pPr>
+              <w:pStyle w:val="Default"/>
+              <w:rPr>
+                <w:sz w:val="23"/>
+                <w:szCs w:val="23"/>
+              </w:rPr>
+            </w:pPr>
+            <w:r>
+              <w:rPr>
+                <w:sz w:val="23"/>
+                <w:szCs w:val="23"/>
+              </w:rPr>
+              <w:t>(99) 92222-2222</w:t>
+            </w:r>
+          </w:p>
+        </w:tc>
+      </w:tr>
+      <w:tr>
+        <w:trPr>
+          <w:jc w:val="center"/>
+        </w:trPr>
+        <w:tc>
+          <w:tcPr>
+            <w:tcW w:w="2032" w:type="dxa"/>
+          </w:tcPr>
+          <w:p>
+            <w:pPr>
+              <w:pStyle w:val="Default"/>
+              <w:rPr>
+                <w:sz w:val="23"/>
+                <w:szCs w:val="23"/>
+              </w:rPr>
+            </w:pPr>
+            <w:r>
+              <w:rPr>
+                <w:sz w:val="23"/>
+                <w:szCs w:val="23"/>
+              </w:rPr>
+              <w:t>3</w:t>
+            </w:r>
+          </w:p>
+        </w:tc>
+        <w:tc>
+          <w:tcPr>
+            <w:tcW w:w="1932" w:type="dxa"/>
+          </w:tcPr>
+          <w:p>
+            <w:pPr>
+              <w:pStyle w:val="Default"/>
+              <w:rPr>
+                <w:sz w:val="23"/>
+                <w:szCs w:val="23"/>
+              </w:rPr>
+            </w:pPr>
+            <w:r>
+              <w:rPr>
+                <w:sz w:val="23"/>
+                <w:szCs w:val="23"/>
+              </w:rPr>
+              <w:t>(88) 9 3333-3333</w:t>
+            </w:r>
+          </w:p>
+        </w:tc>
+      </w:tr>
+      <w:tr>
+        <w:trPr>
+          <w:jc w:val="center"/>
+        </w:trPr>
+        <w:tc>
+          <w:tcPr>
+            <w:tcW w:w="2032" w:type="dxa"/>
+          </w:tcPr>
+          <w:p>
+            <w:pPr>
+              <w:pStyle w:val="Default"/>
+              <w:rPr>
+                <w:sz w:val="23"/>
+                <w:szCs w:val="23"/>
+              </w:rPr>
+            </w:pPr>
+            <w:r>
+              <w:rPr>
+                <w:sz w:val="23"/>
+                <w:szCs w:val="23"/>
+              </w:rPr>
+              <w:t>4</w:t>
+            </w:r>
+          </w:p>
+        </w:tc>
+        <w:tc>
+          <w:tcPr>
+            <w:tcW w:w="1932" w:type="dxa"/>
+          </w:tcPr>
+          <w:p>
+            <w:pPr>
+              <w:pStyle w:val="Default"/>
+              <w:rPr>
+                <w:sz w:val="23"/>
+                <w:szCs w:val="23"/>
+              </w:rPr>
+            </w:pPr>
+            <w:r>
+              <w:rPr>
+                <w:sz w:val="23"/>
+                <w:szCs w:val="23"/>
+              </w:rPr>
+              <w:t xml:space="preserve">(88) 9 </w:t>
+            </w:r>
+            <w:r>
+              <w:rPr>
+                <w:sz w:val="23"/>
+                <w:szCs w:val="23"/>
+              </w:rPr>
+              <w:t>4444-4444</w:t>
+            </w:r>
+          </w:p>
+        </w:tc>
+      </w:tr>
+    </w:tbl>
+    <w:p>
+      <w:pPr>
+        <w:pStyle w:val="Default"/>
+        <w:ind w:left="1440"/>
+        <w:rPr>
+          <w:sz w:val="23"/>
+          <w:szCs w:val="23"/>
+        </w:rPr>
+      </w:pPr>
     </w:p>
     <w:p>
       <w:pPr>
@@ -5268,13 +6969,992 @@
         </w:rPr>
         <w:t>:</w:t>
       </w:r>
-      <w:r>
-        <w:rPr>
-          <w:sz w:val="23"/>
-          <w:szCs w:val="23"/>
-        </w:rPr>
-        <w:t xml:space="preserve"> Atende à 1NF e todos os atributos não chave são totalmente dependentes da chave primária.</w:t>
-      </w:r>
+    </w:p>
+    <w:p>
+      <w:pPr>
+        <w:pStyle w:val="Default"/>
+        <w:numPr>
+          <w:ilvl w:val="2"/>
+          <w:numId w:val="19"/>
+        </w:numPr>
+        <w:rPr>
+          <w:sz w:val="23"/>
+          <w:szCs w:val="23"/>
+        </w:rPr>
+      </w:pPr>
+      <w:r>
+        <w:rPr>
+          <w:sz w:val="23"/>
+          <w:szCs w:val="23"/>
+        </w:rPr>
+        <w:t>Atende à 1NF</w:t>
+      </w:r>
+      <w:r>
+        <w:rPr>
+          <w:sz w:val="23"/>
+          <w:szCs w:val="23"/>
+        </w:rPr>
+        <w:t xml:space="preserve"> e não ter dependência relativa</w:t>
+      </w:r>
+      <w:r>
+        <w:rPr>
+          <w:sz w:val="23"/>
+          <w:szCs w:val="23"/>
+        </w:rPr>
+        <w:t>;</w:t>
+      </w:r>
+      <w:r>
+        <w:rPr>
+          <w:sz w:val="23"/>
+          <w:szCs w:val="23"/>
+        </w:rPr>
+        <w:t xml:space="preserve"> </w:t>
+      </w:r>
+    </w:p>
+    <w:p>
+      <w:pPr>
+        <w:pStyle w:val="Default"/>
+        <w:numPr>
+          <w:ilvl w:val="2"/>
+          <w:numId w:val="19"/>
+        </w:numPr>
+        <w:rPr>
+          <w:sz w:val="23"/>
+          <w:szCs w:val="23"/>
+        </w:rPr>
+      </w:pPr>
+      <w:r>
+        <w:rPr>
+          <w:sz w:val="23"/>
+          <w:szCs w:val="23"/>
+        </w:rPr>
+        <w:t>T</w:t>
+      </w:r>
+      <w:r>
+        <w:rPr>
+          <w:sz w:val="23"/>
+          <w:szCs w:val="23"/>
+        </w:rPr>
+        <w:t>odos os atributos não chave são dependentes da chave primária</w:t>
+      </w:r>
+      <w:r>
+        <w:rPr>
+          <w:sz w:val="23"/>
+          <w:szCs w:val="23"/>
+        </w:rPr>
+        <w:t>;</w:t>
+      </w:r>
+    </w:p>
+    <w:p>
+      <w:pPr>
+        <w:pStyle w:val="Default"/>
+        <w:numPr>
+          <w:ilvl w:val="2"/>
+          <w:numId w:val="19"/>
+        </w:numPr>
+        <w:rPr>
+          <w:sz w:val="23"/>
+          <w:szCs w:val="23"/>
+        </w:rPr>
+      </w:pPr>
+      <w:r>
+        <w:rPr>
+          <w:sz w:val="23"/>
+          <w:szCs w:val="23"/>
+        </w:rPr>
+        <w:t>T</w:t>
+      </w:r>
+      <w:r>
+        <w:rPr>
+          <w:sz w:val="23"/>
+          <w:szCs w:val="23"/>
+        </w:rPr>
+        <w:t xml:space="preserve">abelas </w:t>
+      </w:r>
+      <w:r>
+        <w:rPr>
+          <w:sz w:val="23"/>
+          <w:szCs w:val="23"/>
+        </w:rPr>
+        <w:t xml:space="preserve">são relacionadas </w:t>
+      </w:r>
+      <w:r>
+        <w:rPr>
+          <w:sz w:val="23"/>
+          <w:szCs w:val="23"/>
+        </w:rPr>
+        <w:t>com chave estrangeira.</w:t>
+      </w:r>
+    </w:p>
+    <w:p>
+      <w:pPr>
+        <w:pStyle w:val="Default"/>
+        <w:rPr>
+          <w:sz w:val="23"/>
+          <w:szCs w:val="23"/>
+        </w:rPr>
+      </w:pPr>
+    </w:p>
+    <w:tbl>
+      <w:tblPr>
+        <w:tblStyle w:val="Tabelacomgrade"/>
+        <w:tblW w:w="0" w:type="auto"/>
+        <w:jc w:val="center"/>
+        <w:tblLook w:val="04A0" w:firstRow="1" w:lastRow="0" w:firstColumn="1" w:lastColumn="0" w:noHBand="0" w:noVBand="1"/>
+      </w:tblPr>
+      <w:tblGrid>
+        <w:gridCol w:w="2032"/>
+        <w:gridCol w:w="1032"/>
+        <w:gridCol w:w="759"/>
+      </w:tblGrid>
+      <w:tr>
+        <w:trPr>
+          <w:jc w:val="center"/>
+        </w:trPr>
+        <w:tc>
+          <w:tcPr>
+            <w:tcW w:w="2032" w:type="dxa"/>
+            <w:shd w:val="clear" w:color="auto" w:fill="E7E6E6" w:themeFill="background2"/>
+          </w:tcPr>
+          <w:p>
+            <w:pPr>
+              <w:pStyle w:val="Default"/>
+              <w:rPr>
+                <w:b/>
+                <w:bCs/>
+                <w:sz w:val="23"/>
+                <w:szCs w:val="23"/>
+              </w:rPr>
+            </w:pPr>
+            <w:proofErr w:type="spellStart"/>
+            <w:r>
+              <w:rPr>
+                <w:b/>
+                <w:bCs/>
+                <w:sz w:val="23"/>
+                <w:szCs w:val="23"/>
+              </w:rPr>
+              <w:t>ID_Estudante</w:t>
+            </w:r>
+            <w:proofErr w:type="spellEnd"/>
+            <w:r>
+              <w:rPr>
+                <w:b/>
+                <w:bCs/>
+                <w:sz w:val="23"/>
+                <w:szCs w:val="23"/>
+              </w:rPr>
+              <w:t xml:space="preserve"> (</w:t>
+            </w:r>
+            <w:proofErr w:type="spellStart"/>
+            <w:r>
+              <w:rPr>
+                <w:b/>
+                <w:bCs/>
+                <w:sz w:val="23"/>
+                <w:szCs w:val="23"/>
+              </w:rPr>
+              <w:t>pk</w:t>
+            </w:r>
+            <w:proofErr w:type="spellEnd"/>
+            <w:r>
+              <w:rPr>
+                <w:b/>
+                <w:bCs/>
+                <w:sz w:val="23"/>
+                <w:szCs w:val="23"/>
+              </w:rPr>
+              <w:t>)</w:t>
+            </w:r>
+          </w:p>
+        </w:tc>
+        <w:tc>
+          <w:tcPr>
+            <w:tcW w:w="1032" w:type="dxa"/>
+            <w:shd w:val="clear" w:color="auto" w:fill="E7E6E6" w:themeFill="background2"/>
+          </w:tcPr>
+          <w:p>
+            <w:pPr>
+              <w:pStyle w:val="Default"/>
+              <w:rPr>
+                <w:b/>
+                <w:bCs/>
+                <w:sz w:val="23"/>
+                <w:szCs w:val="23"/>
+              </w:rPr>
+            </w:pPr>
+            <w:r>
+              <w:rPr>
+                <w:b/>
+                <w:bCs/>
+                <w:sz w:val="23"/>
+                <w:szCs w:val="23"/>
+              </w:rPr>
+              <w:t>Nome</w:t>
+            </w:r>
+          </w:p>
+        </w:tc>
+        <w:tc>
+          <w:tcPr>
+            <w:tcW w:w="759" w:type="dxa"/>
+            <w:shd w:val="clear" w:color="auto" w:fill="E7E6E6" w:themeFill="background2"/>
+          </w:tcPr>
+          <w:p>
+            <w:pPr>
+              <w:pStyle w:val="Default"/>
+              <w:rPr>
+                <w:b/>
+                <w:bCs/>
+                <w:sz w:val="23"/>
+                <w:szCs w:val="23"/>
+              </w:rPr>
+            </w:pPr>
+            <w:r>
+              <w:rPr>
+                <w:b/>
+                <w:bCs/>
+                <w:sz w:val="23"/>
+                <w:szCs w:val="23"/>
+              </w:rPr>
+              <w:t>Curso</w:t>
+            </w:r>
+          </w:p>
+        </w:tc>
+      </w:tr>
+      <w:tr>
+        <w:trPr>
+          <w:jc w:val="center"/>
+        </w:trPr>
+        <w:tc>
+          <w:tcPr>
+            <w:tcW w:w="2032" w:type="dxa"/>
+          </w:tcPr>
+          <w:p>
+            <w:pPr>
+              <w:pStyle w:val="Default"/>
+              <w:rPr>
+                <w:sz w:val="23"/>
+                <w:szCs w:val="23"/>
+              </w:rPr>
+            </w:pPr>
+            <w:r>
+              <w:rPr>
+                <w:sz w:val="23"/>
+                <w:szCs w:val="23"/>
+              </w:rPr>
+              <w:t>1</w:t>
+            </w:r>
+          </w:p>
+        </w:tc>
+        <w:tc>
+          <w:tcPr>
+            <w:tcW w:w="1032" w:type="dxa"/>
+          </w:tcPr>
+          <w:p>
+            <w:pPr>
+              <w:pStyle w:val="Default"/>
+              <w:rPr>
+                <w:sz w:val="23"/>
+                <w:szCs w:val="23"/>
+              </w:rPr>
+            </w:pPr>
+            <w:r>
+              <w:rPr>
+                <w:sz w:val="23"/>
+                <w:szCs w:val="23"/>
+              </w:rPr>
+              <w:t>Emanuel</w:t>
+            </w:r>
+          </w:p>
+        </w:tc>
+        <w:tc>
+          <w:tcPr>
+            <w:tcW w:w="759" w:type="dxa"/>
+          </w:tcPr>
+          <w:p>
+            <w:pPr>
+              <w:pStyle w:val="Default"/>
+              <w:rPr>
+                <w:sz w:val="23"/>
+                <w:szCs w:val="23"/>
+              </w:rPr>
+            </w:pPr>
+            <w:r>
+              <w:rPr>
+                <w:sz w:val="23"/>
+                <w:szCs w:val="23"/>
+              </w:rPr>
+              <w:t>1</w:t>
+            </w:r>
+          </w:p>
+        </w:tc>
+      </w:tr>
+    </w:tbl>
+    <w:p>
+      <w:pPr>
+        <w:pStyle w:val="Default"/>
+        <w:rPr>
+          <w:sz w:val="23"/>
+          <w:szCs w:val="23"/>
+        </w:rPr>
+      </w:pPr>
+    </w:p>
+    <w:tbl>
+      <w:tblPr>
+        <w:tblStyle w:val="Tabelacomgrade"/>
+        <w:tblW w:w="0" w:type="auto"/>
+        <w:jc w:val="center"/>
+        <w:tblLook w:val="04A0" w:firstRow="1" w:lastRow="0" w:firstColumn="1" w:lastColumn="0" w:noHBand="0" w:noVBand="1"/>
+      </w:tblPr>
+      <w:tblGrid>
+        <w:gridCol w:w="2557"/>
+        <w:gridCol w:w="1933"/>
+      </w:tblGrid>
+      <w:tr>
+        <w:trPr>
+          <w:jc w:val="center"/>
+        </w:trPr>
+        <w:tc>
+          <w:tcPr>
+            <w:tcW w:w="2557" w:type="dxa"/>
+            <w:shd w:val="clear" w:color="auto" w:fill="E7E6E6" w:themeFill="background2"/>
+          </w:tcPr>
+          <w:p>
+            <w:pPr>
+              <w:pStyle w:val="Default"/>
+              <w:rPr>
+                <w:b/>
+                <w:bCs/>
+                <w:sz w:val="23"/>
+                <w:szCs w:val="23"/>
+              </w:rPr>
+            </w:pPr>
+            <w:proofErr w:type="spellStart"/>
+            <w:r>
+              <w:rPr>
+                <w:b/>
+                <w:bCs/>
+                <w:sz w:val="23"/>
+                <w:szCs w:val="23"/>
+              </w:rPr>
+              <w:t>ID_Estudante</w:t>
+            </w:r>
+            <w:proofErr w:type="spellEnd"/>
+            <w:r>
+              <w:rPr>
+                <w:b/>
+                <w:bCs/>
+                <w:sz w:val="23"/>
+                <w:szCs w:val="23"/>
+              </w:rPr>
+              <w:t xml:space="preserve"> (</w:t>
+            </w:r>
+            <w:proofErr w:type="spellStart"/>
+            <w:r>
+              <w:rPr>
+                <w:b/>
+                <w:bCs/>
+                <w:sz w:val="23"/>
+                <w:szCs w:val="23"/>
+              </w:rPr>
+              <w:t>fk</w:t>
+            </w:r>
+            <w:proofErr w:type="spellEnd"/>
+            <w:r>
+              <w:rPr>
+                <w:b/>
+                <w:bCs/>
+                <w:sz w:val="23"/>
+                <w:szCs w:val="23"/>
+              </w:rPr>
+              <w:t>)</w:t>
+            </w:r>
+            <w:r>
+              <w:rPr>
+                <w:b/>
+                <w:bCs/>
+                <w:sz w:val="23"/>
+                <w:szCs w:val="23"/>
+              </w:rPr>
+              <w:t xml:space="preserve"> (</w:t>
+            </w:r>
+            <w:proofErr w:type="spellStart"/>
+            <w:r>
+              <w:rPr>
+                <w:b/>
+                <w:bCs/>
+                <w:sz w:val="23"/>
+                <w:szCs w:val="23"/>
+              </w:rPr>
+              <w:t>pk</w:t>
+            </w:r>
+            <w:proofErr w:type="spellEnd"/>
+            <w:r>
+              <w:rPr>
+                <w:b/>
+                <w:bCs/>
+                <w:sz w:val="23"/>
+                <w:szCs w:val="23"/>
+              </w:rPr>
+              <w:t>)</w:t>
+            </w:r>
+          </w:p>
+        </w:tc>
+        <w:tc>
+          <w:tcPr>
+            <w:tcW w:w="1933" w:type="dxa"/>
+            <w:shd w:val="clear" w:color="auto" w:fill="E7E6E6" w:themeFill="background2"/>
+          </w:tcPr>
+          <w:p>
+            <w:pPr>
+              <w:pStyle w:val="Default"/>
+              <w:rPr>
+                <w:b/>
+                <w:bCs/>
+                <w:sz w:val="23"/>
+                <w:szCs w:val="23"/>
+              </w:rPr>
+            </w:pPr>
+            <w:r>
+              <w:rPr>
+                <w:b/>
+                <w:bCs/>
+                <w:sz w:val="23"/>
+                <w:szCs w:val="23"/>
+              </w:rPr>
+              <w:t>Telefone</w:t>
+            </w:r>
+            <w:r>
+              <w:rPr>
+                <w:b/>
+                <w:bCs/>
+                <w:sz w:val="23"/>
+                <w:szCs w:val="23"/>
+              </w:rPr>
+              <w:t xml:space="preserve"> (</w:t>
+            </w:r>
+            <w:proofErr w:type="spellStart"/>
+            <w:r>
+              <w:rPr>
+                <w:b/>
+                <w:bCs/>
+                <w:sz w:val="23"/>
+                <w:szCs w:val="23"/>
+              </w:rPr>
+              <w:t>pk</w:t>
+            </w:r>
+            <w:proofErr w:type="spellEnd"/>
+            <w:r>
+              <w:rPr>
+                <w:b/>
+                <w:bCs/>
+                <w:sz w:val="23"/>
+                <w:szCs w:val="23"/>
+              </w:rPr>
+              <w:t>)</w:t>
+            </w:r>
+          </w:p>
+        </w:tc>
+      </w:tr>
+      <w:tr>
+        <w:trPr>
+          <w:jc w:val="center"/>
+        </w:trPr>
+        <w:tc>
+          <w:tcPr>
+            <w:tcW w:w="2557" w:type="dxa"/>
+          </w:tcPr>
+          <w:p>
+            <w:pPr>
+              <w:pStyle w:val="Default"/>
+              <w:rPr>
+                <w:sz w:val="23"/>
+                <w:szCs w:val="23"/>
+              </w:rPr>
+            </w:pPr>
+            <w:r>
+              <w:rPr>
+                <w:sz w:val="23"/>
+                <w:szCs w:val="23"/>
+              </w:rPr>
+              <w:t>1</w:t>
+            </w:r>
+          </w:p>
+        </w:tc>
+        <w:tc>
+          <w:tcPr>
+            <w:tcW w:w="1933" w:type="dxa"/>
+          </w:tcPr>
+          <w:p>
+            <w:pPr>
+              <w:pStyle w:val="Default"/>
+              <w:rPr>
+                <w:sz w:val="23"/>
+                <w:szCs w:val="23"/>
+              </w:rPr>
+            </w:pPr>
+            <w:r>
+              <w:rPr>
+                <w:sz w:val="23"/>
+                <w:szCs w:val="23"/>
+              </w:rPr>
+              <w:t>(</w:t>
+            </w:r>
+            <w:r>
+              <w:rPr>
+                <w:sz w:val="23"/>
+                <w:szCs w:val="23"/>
+              </w:rPr>
+              <w:t>88</w:t>
+            </w:r>
+            <w:r>
+              <w:rPr>
+                <w:sz w:val="23"/>
+                <w:szCs w:val="23"/>
+              </w:rPr>
+              <w:t>)</w:t>
+            </w:r>
+            <w:r>
+              <w:rPr>
+                <w:sz w:val="23"/>
+                <w:szCs w:val="23"/>
+              </w:rPr>
+              <w:t xml:space="preserve"> 91111-1111</w:t>
+            </w:r>
+          </w:p>
+        </w:tc>
+      </w:tr>
+      <w:tr>
+        <w:trPr>
+          <w:jc w:val="center"/>
+        </w:trPr>
+        <w:tc>
+          <w:tcPr>
+            <w:tcW w:w="2557" w:type="dxa"/>
+          </w:tcPr>
+          <w:p>
+            <w:pPr>
+              <w:pStyle w:val="Default"/>
+              <w:rPr>
+                <w:sz w:val="23"/>
+                <w:szCs w:val="23"/>
+              </w:rPr>
+            </w:pPr>
+            <w:r>
+              <w:rPr>
+                <w:sz w:val="23"/>
+                <w:szCs w:val="23"/>
+              </w:rPr>
+              <w:t>1</w:t>
+            </w:r>
+          </w:p>
+        </w:tc>
+        <w:tc>
+          <w:tcPr>
+            <w:tcW w:w="1933" w:type="dxa"/>
+          </w:tcPr>
+          <w:p>
+            <w:pPr>
+              <w:pStyle w:val="Default"/>
+              <w:rPr>
+                <w:sz w:val="23"/>
+                <w:szCs w:val="23"/>
+              </w:rPr>
+            </w:pPr>
+            <w:r>
+              <w:rPr>
+                <w:sz w:val="23"/>
+                <w:szCs w:val="23"/>
+              </w:rPr>
+              <w:t>(99) 92222-2222</w:t>
+            </w:r>
+          </w:p>
+        </w:tc>
+      </w:tr>
+      <w:tr>
+        <w:trPr>
+          <w:jc w:val="center"/>
+        </w:trPr>
+        <w:tc>
+          <w:tcPr>
+            <w:tcW w:w="2557" w:type="dxa"/>
+          </w:tcPr>
+          <w:p>
+            <w:pPr>
+              <w:pStyle w:val="Default"/>
+              <w:rPr>
+                <w:sz w:val="23"/>
+                <w:szCs w:val="23"/>
+              </w:rPr>
+            </w:pPr>
+            <w:r>
+              <w:rPr>
+                <w:sz w:val="23"/>
+                <w:szCs w:val="23"/>
+              </w:rPr>
+              <w:t>2</w:t>
+            </w:r>
+          </w:p>
+        </w:tc>
+        <w:tc>
+          <w:tcPr>
+            <w:tcW w:w="1933" w:type="dxa"/>
+          </w:tcPr>
+          <w:p>
+            <w:pPr>
+              <w:pStyle w:val="Default"/>
+              <w:rPr>
+                <w:sz w:val="23"/>
+                <w:szCs w:val="23"/>
+              </w:rPr>
+            </w:pPr>
+            <w:r>
+              <w:rPr>
+                <w:sz w:val="23"/>
+                <w:szCs w:val="23"/>
+              </w:rPr>
+              <w:t>(88) 9 3333-3333</w:t>
+            </w:r>
+          </w:p>
+        </w:tc>
+      </w:tr>
+      <w:tr>
+        <w:trPr>
+          <w:jc w:val="center"/>
+        </w:trPr>
+        <w:tc>
+          <w:tcPr>
+            <w:tcW w:w="2557" w:type="dxa"/>
+          </w:tcPr>
+          <w:p>
+            <w:pPr>
+              <w:pStyle w:val="Default"/>
+              <w:rPr>
+                <w:sz w:val="23"/>
+                <w:szCs w:val="23"/>
+              </w:rPr>
+            </w:pPr>
+            <w:r>
+              <w:rPr>
+                <w:sz w:val="23"/>
+                <w:szCs w:val="23"/>
+              </w:rPr>
+              <w:t>2</w:t>
+            </w:r>
+          </w:p>
+        </w:tc>
+        <w:tc>
+          <w:tcPr>
+            <w:tcW w:w="1933" w:type="dxa"/>
+          </w:tcPr>
+          <w:p>
+            <w:pPr>
+              <w:pStyle w:val="Default"/>
+              <w:rPr>
+                <w:sz w:val="23"/>
+                <w:szCs w:val="23"/>
+              </w:rPr>
+            </w:pPr>
+            <w:r>
+              <w:rPr>
+                <w:sz w:val="23"/>
+                <w:szCs w:val="23"/>
+              </w:rPr>
+              <w:t>(88) 9 4444-4444</w:t>
+            </w:r>
+          </w:p>
+        </w:tc>
+      </w:tr>
+    </w:tbl>
+    <w:p>
+      <w:pPr>
+        <w:pStyle w:val="Default"/>
+        <w:rPr>
+          <w:sz w:val="23"/>
+          <w:szCs w:val="23"/>
+        </w:rPr>
+      </w:pPr>
+    </w:p>
+    <w:tbl>
+      <w:tblPr>
+        <w:tblStyle w:val="Tabelacomgrade"/>
+        <w:tblW w:w="0" w:type="auto"/>
+        <w:jc w:val="center"/>
+        <w:tblLook w:val="04A0" w:firstRow="1" w:lastRow="0" w:firstColumn="1" w:lastColumn="0" w:noHBand="0" w:noVBand="1"/>
+      </w:tblPr>
+      <w:tblGrid>
+        <w:gridCol w:w="1652"/>
+        <w:gridCol w:w="759"/>
+        <w:gridCol w:w="1671"/>
+      </w:tblGrid>
+      <w:tr>
+        <w:trPr>
+          <w:jc w:val="center"/>
+        </w:trPr>
+        <w:tc>
+          <w:tcPr>
+            <w:tcW w:w="1652" w:type="dxa"/>
+            <w:shd w:val="clear" w:color="auto" w:fill="E7E6E6" w:themeFill="background2"/>
+          </w:tcPr>
+          <w:p>
+            <w:pPr>
+              <w:pStyle w:val="Default"/>
+              <w:rPr>
+                <w:b/>
+                <w:bCs/>
+                <w:sz w:val="23"/>
+                <w:szCs w:val="23"/>
+              </w:rPr>
+            </w:pPr>
+            <w:proofErr w:type="spellStart"/>
+            <w:r>
+              <w:rPr>
+                <w:b/>
+                <w:bCs/>
+                <w:sz w:val="23"/>
+                <w:szCs w:val="23"/>
+              </w:rPr>
+              <w:t>ID</w:t>
+            </w:r>
+            <w:r>
+              <w:rPr>
+                <w:b/>
+                <w:bCs/>
+                <w:sz w:val="23"/>
+                <w:szCs w:val="23"/>
+              </w:rPr>
+              <w:t>_Curso</w:t>
+            </w:r>
+            <w:proofErr w:type="spellEnd"/>
+            <w:r>
+              <w:rPr>
+                <w:b/>
+                <w:bCs/>
+                <w:sz w:val="23"/>
+                <w:szCs w:val="23"/>
+              </w:rPr>
+              <w:t xml:space="preserve"> (</w:t>
+            </w:r>
+            <w:proofErr w:type="spellStart"/>
+            <w:r>
+              <w:rPr>
+                <w:b/>
+                <w:bCs/>
+                <w:sz w:val="23"/>
+                <w:szCs w:val="23"/>
+              </w:rPr>
+              <w:t>pk</w:t>
+            </w:r>
+            <w:proofErr w:type="spellEnd"/>
+            <w:r>
+              <w:rPr>
+                <w:b/>
+                <w:bCs/>
+                <w:sz w:val="23"/>
+                <w:szCs w:val="23"/>
+              </w:rPr>
+              <w:t>)</w:t>
+            </w:r>
+          </w:p>
+        </w:tc>
+        <w:tc>
+          <w:tcPr>
+            <w:tcW w:w="759" w:type="dxa"/>
+            <w:shd w:val="clear" w:color="auto" w:fill="E7E6E6" w:themeFill="background2"/>
+          </w:tcPr>
+          <w:p>
+            <w:pPr>
+              <w:pStyle w:val="Default"/>
+              <w:rPr>
+                <w:b/>
+                <w:bCs/>
+                <w:sz w:val="23"/>
+                <w:szCs w:val="23"/>
+              </w:rPr>
+            </w:pPr>
+            <w:r>
+              <w:rPr>
+                <w:b/>
+                <w:bCs/>
+                <w:sz w:val="23"/>
+                <w:szCs w:val="23"/>
+              </w:rPr>
+              <w:t>Curso</w:t>
+            </w:r>
+          </w:p>
+        </w:tc>
+        <w:tc>
+          <w:tcPr>
+            <w:tcW w:w="1671" w:type="dxa"/>
+            <w:shd w:val="clear" w:color="auto" w:fill="E7E6E6" w:themeFill="background2"/>
+          </w:tcPr>
+          <w:p>
+            <w:pPr>
+              <w:pStyle w:val="Default"/>
+              <w:rPr>
+                <w:b/>
+                <w:bCs/>
+                <w:sz w:val="23"/>
+                <w:szCs w:val="23"/>
+              </w:rPr>
+            </w:pPr>
+            <w:r>
+              <w:rPr>
+                <w:b/>
+                <w:bCs/>
+                <w:sz w:val="23"/>
+                <w:szCs w:val="23"/>
+              </w:rPr>
+              <w:t>Carga Horária</w:t>
+            </w:r>
+          </w:p>
+        </w:tc>
+      </w:tr>
+      <w:tr>
+        <w:trPr>
+          <w:jc w:val="center"/>
+        </w:trPr>
+        <w:tc>
+          <w:tcPr>
+            <w:tcW w:w="1652" w:type="dxa"/>
+          </w:tcPr>
+          <w:p>
+            <w:pPr>
+              <w:pStyle w:val="Default"/>
+              <w:rPr>
+                <w:sz w:val="23"/>
+                <w:szCs w:val="23"/>
+              </w:rPr>
+            </w:pPr>
+            <w:r>
+              <w:rPr>
+                <w:sz w:val="23"/>
+                <w:szCs w:val="23"/>
+              </w:rPr>
+              <w:t>1</w:t>
+            </w:r>
+          </w:p>
+        </w:tc>
+        <w:tc>
+          <w:tcPr>
+            <w:tcW w:w="759" w:type="dxa"/>
+          </w:tcPr>
+          <w:p>
+            <w:pPr>
+              <w:pStyle w:val="Default"/>
+              <w:rPr>
+                <w:sz w:val="23"/>
+                <w:szCs w:val="23"/>
+              </w:rPr>
+            </w:pPr>
+            <w:r>
+              <w:rPr>
+                <w:sz w:val="23"/>
+                <w:szCs w:val="23"/>
+              </w:rPr>
+              <w:t>WDC</w:t>
+            </w:r>
+          </w:p>
+        </w:tc>
+        <w:tc>
+          <w:tcPr>
+            <w:tcW w:w="1671" w:type="dxa"/>
+          </w:tcPr>
+          <w:p>
+            <w:pPr>
+              <w:pStyle w:val="Default"/>
+              <w:rPr>
+                <w:sz w:val="23"/>
+                <w:szCs w:val="23"/>
+              </w:rPr>
+            </w:pPr>
+            <w:r>
+              <w:rPr>
+                <w:sz w:val="23"/>
+                <w:szCs w:val="23"/>
+              </w:rPr>
+              <w:t>360</w:t>
+            </w:r>
+          </w:p>
+        </w:tc>
+      </w:tr>
+      <w:tr>
+        <w:trPr>
+          <w:jc w:val="center"/>
+        </w:trPr>
+        <w:tc>
+          <w:tcPr>
+            <w:tcW w:w="1652" w:type="dxa"/>
+          </w:tcPr>
+          <w:p>
+            <w:pPr>
+              <w:pStyle w:val="Default"/>
+              <w:rPr>
+                <w:sz w:val="23"/>
+                <w:szCs w:val="23"/>
+              </w:rPr>
+            </w:pPr>
+            <w:r>
+              <w:rPr>
+                <w:sz w:val="23"/>
+                <w:szCs w:val="23"/>
+              </w:rPr>
+              <w:t>2</w:t>
+            </w:r>
+          </w:p>
+        </w:tc>
+        <w:tc>
+          <w:tcPr>
+            <w:tcW w:w="759" w:type="dxa"/>
+          </w:tcPr>
+          <w:p>
+            <w:pPr>
+              <w:pStyle w:val="Default"/>
+              <w:rPr>
+                <w:sz w:val="23"/>
+                <w:szCs w:val="23"/>
+              </w:rPr>
+            </w:pPr>
+            <w:r>
+              <w:rPr>
+                <w:sz w:val="23"/>
+                <w:szCs w:val="23"/>
+              </w:rPr>
+              <w:t>DAC</w:t>
+            </w:r>
+          </w:p>
+        </w:tc>
+        <w:tc>
+          <w:tcPr>
+            <w:tcW w:w="1671" w:type="dxa"/>
+          </w:tcPr>
+          <w:p>
+            <w:pPr>
+              <w:pStyle w:val="Default"/>
+              <w:rPr>
+                <w:sz w:val="23"/>
+                <w:szCs w:val="23"/>
+              </w:rPr>
+            </w:pPr>
+            <w:r>
+              <w:rPr>
+                <w:sz w:val="23"/>
+                <w:szCs w:val="23"/>
+              </w:rPr>
+              <w:t>240</w:t>
+            </w:r>
+          </w:p>
+        </w:tc>
+      </w:tr>
+    </w:tbl>
+    <w:p>
+      <w:pPr>
+        <w:pStyle w:val="Default"/>
+        <w:rPr>
+          <w:sz w:val="23"/>
+          <w:szCs w:val="23"/>
+        </w:rPr>
+      </w:pPr>
     </w:p>
     <w:p>
       <w:pPr>
@@ -5306,16 +7986,29 @@
         </w:rPr>
         <w:t>Terceira Forma Normal (3NF)</w:t>
       </w:r>
-      <w:r>
-        <w:rPr>
-          <w:sz w:val="23"/>
-          <w:szCs w:val="23"/>
-        </w:rPr>
-        <w:t>: Atende à 2NF e não há dependências transitivas.</w:t>
+    </w:p>
+    <w:p>
+      <w:pPr>
+        <w:pStyle w:val="Default"/>
+        <w:numPr>
+          <w:ilvl w:val="2"/>
+          <w:numId w:val="19"/>
+        </w:numPr>
+        <w:rPr>
+          <w:sz w:val="23"/>
+          <w:szCs w:val="23"/>
+        </w:rPr>
+      </w:pPr>
+      <w:r>
+        <w:rPr>
+          <w:sz w:val="23"/>
+          <w:szCs w:val="23"/>
+        </w:rPr>
+        <w:t xml:space="preserve"> Atende à 2NF e não há dependências transitivas.</w:t>
       </w:r>
     </w:p>
     <w:sectPr>
-      <w:headerReference w:type="default" r:id="rId17"/>
+      <w:headerReference w:type="default" r:id="rId16"/>
       <w:pgSz w:w="11906" w:h="16838"/>
       <w:pgMar w:top="993" w:right="1416" w:bottom="426" w:left="1560" w:header="708" w:footer="708" w:gutter="0"/>
       <w:cols w:space="708"/>
@@ -8906,7 +11599,7 @@
   <w:abstractNum w:abstractNumId="38" w15:restartNumberingAfterBreak="0">
     <w:nsid w:val="7FF64A10"/>
     <w:multiLevelType w:val="hybridMultilevel"/>
-    <w:tmpl w:val="F76C6F4A"/>
+    <w:tmpl w:val="5882081C"/>
     <w:lvl w:ilvl="0" w:tplc="04160001">
       <w:start w:val="1"/>
       <w:numFmt w:val="bullet"/>
@@ -9534,7 +12227,7 @@
   <w:style w:type="paragraph" w:default="1" w:styleId="Normal">
     <w:name w:val="Normal"/>
     <w:qFormat/>
-    <w:rsid w:val="00CA224D"/>
+    <w:rsid w:val="00F60F21"/>
   </w:style>
   <w:style w:type="paragraph" w:styleId="Ttulo1">
     <w:name w:val="heading 1"/>

</xml_diff>

<commit_message>
update class 02 databases
</commit_message>
<xml_diff>
--- a/7-SQL/documents/class-databases.docx
+++ b/7-SQL/documents/class-databases.docx
@@ -2242,7 +2242,21 @@
           <w:sz w:val="23"/>
           <w:szCs w:val="23"/>
         </w:rPr>
-        <w:t>: todas as ações que compõem a unidade de trabalho da transação devem ser concluídas com sucesso, para que seja efetivada. se durante a transação qualquer ação que constitui unidade de trabalho falhar, a transação inteira deve ser desfeita(rollback).</w:t>
+        <w:t xml:space="preserve">: todas as ações que compõem a unidade de trabalho da transação devem ser concluídas com sucesso, para que seja efetivada. </w:t>
+      </w:r>
+      <w:r>
+        <w:rPr>
+          <w:sz w:val="23"/>
+          <w:szCs w:val="23"/>
+        </w:rPr>
+        <w:t>S</w:t>
+      </w:r>
+      <w:r>
+        <w:rPr>
+          <w:sz w:val="23"/>
+          <w:szCs w:val="23"/>
+        </w:rPr>
+        <w:t>e durante a transação qualquer ação que constitui unidade de trabalho falhar, a transação inteira deve ser desfeita(rollback).</w:t>
       </w:r>
     </w:p>
     <w:p>
@@ -2300,7 +2314,21 @@
           <w:sz w:val="23"/>
           <w:szCs w:val="23"/>
         </w:rPr>
-        <w:t>: todas as regras e restrições definidas no banco de dados devem ser obedecidas. relacionamentos por chaves estrangeiras, checagem de valores para campos restritos ou únicos devem ser obedecidos para que uma transação possa ser completada com</w:t>
+        <w:t xml:space="preserve">: todas as regras e restrições definidas no banco de dados devem ser obedecidas. </w:t>
+      </w:r>
+      <w:r>
+        <w:rPr>
+          <w:sz w:val="23"/>
+          <w:szCs w:val="23"/>
+        </w:rPr>
+        <w:t>R</w:t>
+      </w:r>
+      <w:r>
+        <w:rPr>
+          <w:sz w:val="23"/>
+          <w:szCs w:val="23"/>
+        </w:rPr>
+        <w:t>elacionamentos por chaves estrangeiras, checagem de valores para campos restritos ou únicos devem ser obedecidos para que uma transação possa ser completada com</w:t>
       </w:r>
       <w:r>
         <w:rPr>
@@ -6209,42 +6237,7 @@
                 <w:sz w:val="23"/>
                 <w:szCs w:val="23"/>
               </w:rPr>
-              <w:t xml:space="preserve">Rua </w:t>
-            </w:r>
-            <w:r>
-              <w:rPr>
-                <w:sz w:val="23"/>
-                <w:szCs w:val="23"/>
-              </w:rPr>
-              <w:t>X</w:t>
-            </w:r>
-            <w:r>
-              <w:rPr>
-                <w:sz w:val="23"/>
-                <w:szCs w:val="23"/>
-              </w:rPr>
-              <w:t xml:space="preserve">, Cidade </w:t>
-            </w:r>
-            <w:r>
-              <w:rPr>
-                <w:sz w:val="23"/>
-                <w:szCs w:val="23"/>
-              </w:rPr>
-              <w:t>Y</w:t>
-            </w:r>
-            <w:r>
-              <w:rPr>
-                <w:sz w:val="23"/>
-                <w:szCs w:val="23"/>
-              </w:rPr>
-              <w:t xml:space="preserve">, Estado </w:t>
-            </w:r>
-            <w:r>
-              <w:rPr>
-                <w:sz w:val="23"/>
-                <w:szCs w:val="23"/>
-              </w:rPr>
-              <w:t>Z</w:t>
+              <w:t>Rua X, Cidade Y, Estado Z</w:t>
             </w:r>
           </w:p>
         </w:tc>
@@ -7522,21 +7515,7 @@
           <w:sz w:val="23"/>
           <w:szCs w:val="23"/>
         </w:rPr>
-        <w:t xml:space="preserve">Os campos com </w:t>
-      </w:r>
-      <w:r>
-        <w:rPr>
-          <w:sz w:val="23"/>
-          <w:szCs w:val="23"/>
-        </w:rPr>
-        <w:t>dependência relativa</w:t>
-      </w:r>
-      <w:r>
-        <w:rPr>
-          <w:sz w:val="23"/>
-          <w:szCs w:val="23"/>
-        </w:rPr>
-        <w:t xml:space="preserve"> vão para outra t</w:t>
+        <w:t>Os campos com dependência relativa vão para outra t</w:t>
       </w:r>
       <w:r>
         <w:rPr>

</xml_diff>

<commit_message>
update class databases logo cvt
</commit_message>
<xml_diff>
--- a/7-SQL/documents/class-databases.docx
+++ b/7-SQL/documents/class-databases.docx
@@ -1,22 +1,7 @@
 
 <file path=word/document.xml><?xml version="1.0" encoding="utf-8"?>
-<w:document xmlns:wpc="http://schemas.microsoft.com/office/word/2010/wordprocessingCanvas" xmlns:cx="http://schemas.microsoft.com/office/drawing/2014/chartex" xmlns:cx1="http://schemas.microsoft.com/office/drawing/2015/9/8/chartex" xmlns:cx2="http://schemas.microsoft.com/office/drawing/2015/10/21/chartex" xmlns:cx3="http://schemas.microsoft.com/office/drawing/2016/5/9/chartex" xmlns:cx4="http://schemas.microsoft.com/office/drawing/2016/5/10/chartex" xmlns:cx5="http://schemas.microsoft.com/office/drawing/2016/5/11/chartex" xmlns:cx6="http://schemas.microsoft.com/office/drawing/2016/5/12/chartex" xmlns:cx7="http://schemas.microsoft.com/office/drawing/2016/5/13/chartex" xmlns:cx8="http://schemas.microsoft.com/office/drawing/2016/5/14/chartex" xmlns:mc="http://schemas.openxmlformats.org/markup-compatibility/2006" xmlns:aink="http://schemas.microsoft.com/office/drawing/2016/ink" xmlns:am3d="http://schemas.microsoft.com/office/drawing/2017/model3d" xmlns:o="urn:schemas-microsoft-com:office:office" xmlns:oel="http://schemas.microsoft.com/office/2019/extlst" xmlns:r="http://schemas.openxmlformats.org/officeDocument/2006/relationships" xmlns:m="http://schemas.openxmlformats.org/officeDocument/2006/math" xmlns:v="urn:schemas-microsoft-com:vml" xmlns:wp14="http://schemas.microsoft.com/office/word/2010/wordprocessingDrawing" xmlns:wp="http://schemas.openxmlformats.org/drawingml/2006/wordprocessingDrawing" xmlns:w10="urn:schemas-microsoft-com:office:word" xmlns:w="http://schemas.openxmlformats.org/wordprocessingml/2006/main" xmlns:w14="http://schemas.microsoft.com/office/word/2010/wordml" xmlns:w15="http://schemas.microsoft.com/office/word/2012/wordml" xmlns:w16cex="http://schemas.microsoft.com/office/word/2018/wordml/cex" xmlns:w16cid="http://schemas.microsoft.com/office/word/2016/wordml/cid" xmlns:w16="http://schemas.microsoft.com/office/word/2018/wordml" xmlns:w16sdtdh="http://schemas.microsoft.com/office/word/2020/wordml/sdtdatahash" xmlns:w16se="http://schemas.microsoft.com/office/word/2015/wordml/symex" xmlns:wpg="http://schemas.microsoft.com/office/word/2010/wordprocessingGroup" xmlns:wpi="http://schemas.microsoft.com/office/word/2010/wordprocessingInk" xmlns:wne="http://schemas.microsoft.com/office/word/2006/wordml" xmlns:wps="http://schemas.microsoft.com/office/word/2010/wordprocessingShape" mc:Ignorable="w14 w15 w16se w16cid w16 w16cex w16sdtdh wp14">
+<w:document xmlns:wpc="http://schemas.microsoft.com/office/word/2010/wordprocessingCanvas" xmlns:cx="http://schemas.microsoft.com/office/drawing/2014/chartex" xmlns:cx1="http://schemas.microsoft.com/office/drawing/2015/9/8/chartex" xmlns:cx2="http://schemas.microsoft.com/office/drawing/2015/10/21/chartex" xmlns:cx3="http://schemas.microsoft.com/office/drawing/2016/5/9/chartex" xmlns:cx4="http://schemas.microsoft.com/office/drawing/2016/5/10/chartex" xmlns:cx5="http://schemas.microsoft.com/office/drawing/2016/5/11/chartex" xmlns:cx6="http://schemas.microsoft.com/office/drawing/2016/5/12/chartex" xmlns:cx7="http://schemas.microsoft.com/office/drawing/2016/5/13/chartex" xmlns:cx8="http://schemas.microsoft.com/office/drawing/2016/5/14/chartex" xmlns:mc="http://schemas.openxmlformats.org/markup-compatibility/2006" xmlns:aink="http://schemas.microsoft.com/office/drawing/2016/ink" xmlns:am3d="http://schemas.microsoft.com/office/drawing/2017/model3d" xmlns:o="urn:schemas-microsoft-com:office:office" xmlns:oel="http://schemas.microsoft.com/office/2019/extlst" xmlns:r="http://schemas.openxmlformats.org/officeDocument/2006/relationships" xmlns:m="http://schemas.openxmlformats.org/officeDocument/2006/math" xmlns:v="urn:schemas-microsoft-com:vml" xmlns:wp14="http://schemas.microsoft.com/office/word/2010/wordprocessingDrawing" xmlns:wp="http://schemas.openxmlformats.org/drawingml/2006/wordprocessingDrawing" xmlns:w10="urn:schemas-microsoft-com:office:word" xmlns:w="http://schemas.openxmlformats.org/wordprocessingml/2006/main" xmlns:w14="http://schemas.microsoft.com/office/word/2010/wordml" xmlns:w15="http://schemas.microsoft.com/office/word/2012/wordml" xmlns:w16cex="http://schemas.microsoft.com/office/word/2018/wordml/cex" xmlns:w16cid="http://schemas.microsoft.com/office/word/2016/wordml/cid" xmlns:w16="http://schemas.microsoft.com/office/word/2018/wordml" xmlns:w16du="http://schemas.microsoft.com/office/word/2023/wordml/word16du" xmlns:w16sdtdh="http://schemas.microsoft.com/office/word/2020/wordml/sdtdatahash" xmlns:w16sdtfl="http://schemas.microsoft.com/office/word/2024/wordml/sdtformatlock" xmlns:w16se="http://schemas.microsoft.com/office/word/2015/wordml/symex" xmlns:wpg="http://schemas.microsoft.com/office/word/2010/wordprocessingGroup" xmlns:wpi="http://schemas.microsoft.com/office/word/2010/wordprocessingInk" xmlns:wne="http://schemas.microsoft.com/office/word/2006/wordml" xmlns:wps="http://schemas.microsoft.com/office/word/2010/wordprocessingShape" mc:Ignorable="w14 w15 w16se w16cid w16 w16cex w16sdtdh w16sdtfl w16du wp14">
   <w:body>
-    <w:p>
-      <w:pPr>
-        <w:spacing w:before="100" w:beforeAutospacing="1" w:after="100" w:afterAutospacing="1" w:line="240" w:lineRule="auto"/>
-        <w:ind w:right="141"/>
-        <w:rPr>
-          <w:rFonts w:eastAsia="Times New Roman" w:cstheme="minorHAnsi"/>
-          <w:b/>
-          <w:bCs/>
-          <w:kern w:val="36"/>
-          <w:sz w:val="24"/>
-          <w:szCs w:val="24"/>
-          <w:lang w:eastAsia="pt-BR"/>
-        </w:rPr>
-      </w:pPr>
-    </w:p>
     <w:p>
       <w:pPr>
         <w:spacing w:before="100" w:beforeAutospacing="1" w:after="100" w:afterAutospacing="1" w:line="240" w:lineRule="auto"/>
@@ -352,18 +337,48 @@
           <w:sz w:val="24"/>
           <w:szCs w:val="24"/>
         </w:rPr>
-        <w:t>ontém tags ou outros marcadores para separar elementos semânticos. as informações são manipuladas na forma de </w:t>
-      </w:r>
-      <w:hyperlink r:id="rId9" w:tooltip="XML" w:history="1">
-        <w:r>
-          <w:rPr>
-            <w:rFonts w:cstheme="minorHAnsi"/>
-            <w:sz w:val="24"/>
-            <w:szCs w:val="24"/>
-          </w:rPr>
-          <w:t>xml</w:t>
-        </w:r>
-      </w:hyperlink>
+        <w:t xml:space="preserve">ontém </w:t>
+      </w:r>
+      <w:proofErr w:type="spellStart"/>
+      <w:r>
+        <w:rPr>
+          <w:rFonts w:cstheme="minorHAnsi"/>
+          <w:sz w:val="24"/>
+          <w:szCs w:val="24"/>
+        </w:rPr>
+        <w:t>tags</w:t>
+      </w:r>
+      <w:proofErr w:type="spellEnd"/>
+      <w:r>
+        <w:rPr>
+          <w:rFonts w:cstheme="minorHAnsi"/>
+          <w:sz w:val="24"/>
+          <w:szCs w:val="24"/>
+        </w:rPr>
+        <w:t xml:space="preserve"> ou outros marcadores para separar elementos semânticos. as informações são manipuladas na forma de </w:t>
+      </w:r>
+      <w:proofErr w:type="spellStart"/>
+      <w:r>
+        <w:fldChar w:fldCharType="begin"/>
+      </w:r>
+      <w:r>
+        <w:instrText>HYPERLINK "https://pt.wikipedia.org/wiki/XML" \o "XML"</w:instrText>
+      </w:r>
+      <w:r>
+        <w:fldChar w:fldCharType="separate"/>
+      </w:r>
+      <w:r>
+        <w:rPr>
+          <w:rFonts w:cstheme="minorHAnsi"/>
+          <w:sz w:val="24"/>
+          <w:szCs w:val="24"/>
+        </w:rPr>
+        <w:t>xml</w:t>
+      </w:r>
+      <w:proofErr w:type="spellEnd"/>
+      <w:r>
+        <w:fldChar w:fldCharType="end"/>
+      </w:r>
       <w:r>
         <w:rPr>
           <w:rFonts w:cstheme="minorHAnsi"/>
@@ -456,84 +471,14 @@
     </w:p>
     <w:p>
       <w:pPr>
-        <w:pStyle w:val="PargrafodaLista"/>
         <w:tabs>
           <w:tab w:val="left" w:pos="426"/>
         </w:tabs>
         <w:spacing w:after="0"/>
-        <w:ind w:left="1068"/>
-        <w:rPr>
-          <w:rFonts w:cstheme="minorHAnsi"/>
-          <w:sz w:val="24"/>
-          <w:szCs w:val="24"/>
-        </w:rPr>
-      </w:pPr>
-    </w:p>
-    <w:p>
-      <w:pPr>
-        <w:pStyle w:val="PargrafodaLista"/>
-        <w:rPr>
-          <w:rFonts w:cstheme="minorHAnsi"/>
-          <w:b/>
-          <w:bCs/>
-          <w:sz w:val="24"/>
-          <w:szCs w:val="24"/>
-        </w:rPr>
-      </w:pPr>
-    </w:p>
-    <w:p>
-      <w:pPr>
-        <w:pStyle w:val="PargrafodaLista"/>
-        <w:rPr>
-          <w:rFonts w:cstheme="minorHAnsi"/>
-          <w:b/>
-          <w:bCs/>
-          <w:sz w:val="24"/>
-          <w:szCs w:val="24"/>
-        </w:rPr>
-      </w:pPr>
-    </w:p>
-    <w:p>
-      <w:pPr>
-        <w:pStyle w:val="PargrafodaLista"/>
-        <w:rPr>
-          <w:rFonts w:cstheme="minorHAnsi"/>
-          <w:b/>
-          <w:bCs/>
-          <w:sz w:val="24"/>
-          <w:szCs w:val="24"/>
-        </w:rPr>
-      </w:pPr>
-    </w:p>
-    <w:p>
-      <w:pPr>
-        <w:pStyle w:val="PargrafodaLista"/>
-        <w:rPr>
-          <w:rFonts w:cstheme="minorHAnsi"/>
-          <w:b/>
-          <w:bCs/>
-          <w:sz w:val="24"/>
-          <w:szCs w:val="24"/>
-        </w:rPr>
-      </w:pPr>
-    </w:p>
-    <w:p>
-      <w:pPr>
-        <w:pStyle w:val="PargrafodaLista"/>
-        <w:rPr>
-          <w:rFonts w:cstheme="minorHAnsi"/>
-          <w:b/>
-          <w:bCs/>
-          <w:sz w:val="24"/>
-          <w:szCs w:val="24"/>
-        </w:rPr>
-      </w:pPr>
-    </w:p>
-    <w:p>
-      <w:pPr>
-        <w:pStyle w:val="PargrafodaLista"/>
-        <w:rPr>
-          <w:rFonts w:cstheme="minorHAnsi"/>
+        <w:rPr>
+          <w:rFonts w:cstheme="minorHAnsi"/>
+          <w:b/>
+          <w:bCs/>
           <w:sz w:val="24"/>
           <w:szCs w:val="24"/>
         </w:rPr>
@@ -574,7 +519,6 @@
           <w:sz w:val="24"/>
           <w:szCs w:val="24"/>
         </w:rPr>
-        <w:lastRenderedPageBreak/>
         <w:t>I</w:t>
       </w:r>
       <w:r>
@@ -819,6 +763,7 @@
           <w:b/>
           <w:bCs/>
         </w:rPr>
+        <w:lastRenderedPageBreak/>
         <w:t>C</w:t>
       </w:r>
       <w:r>
@@ -1243,26 +1188,14 @@
           <w:tab w:val="left" w:pos="426"/>
         </w:tabs>
         <w:spacing w:after="0"/>
-        <w:ind w:left="709"/>
-        <w:rPr>
-          <w:rFonts w:cstheme="minorHAnsi"/>
-          <w:bCs/>
-          <w:sz w:val="18"/>
-          <w:szCs w:val="18"/>
-        </w:rPr>
-      </w:pPr>
-    </w:p>
-    <w:p>
-      <w:pPr>
-        <w:tabs>
-          <w:tab w:val="left" w:pos="426"/>
-        </w:tabs>
-        <w:spacing w:after="0"/>
-        <w:rPr>
-          <w:rFonts w:cstheme="minorHAnsi"/>
-          <w:bCs/>
-          <w:sz w:val="24"/>
-          <w:szCs w:val="24"/>
+        <w:ind w:left="0"/>
+        <w:rPr>
+          <w:rFonts w:cstheme="minorHAnsi"/>
+          <w:b/>
+          <w:bCs/>
+          <w:noProof/>
+          <w:sz w:val="32"/>
+          <w:szCs w:val="32"/>
         </w:rPr>
       </w:pPr>
     </w:p>
@@ -1284,7 +1217,16 @@
           <w:szCs w:val="32"/>
         </w:rPr>
       </w:pPr>
-      <w:r>
+    </w:p>
+    <w:p>
+      <w:pPr>
+        <w:pStyle w:val="PargrafodaLista"/>
+        <w:tabs>
+          <w:tab w:val="left" w:pos="426"/>
+        </w:tabs>
+        <w:spacing w:after="0"/>
+        <w:ind w:left="0"/>
+        <w:jc w:val="center"/>
         <w:rPr>
           <w:rFonts w:cstheme="minorHAnsi"/>
           <w:b/>
@@ -1293,9 +1235,17 @@
           <w:sz w:val="32"/>
           <w:szCs w:val="32"/>
         </w:rPr>
-        <w:t>“</w:t>
-      </w:r>
-      <w:r>
+      </w:pPr>
+    </w:p>
+    <w:p>
+      <w:pPr>
+        <w:pStyle w:val="PargrafodaLista"/>
+        <w:tabs>
+          <w:tab w:val="left" w:pos="426"/>
+        </w:tabs>
+        <w:spacing w:after="0"/>
+        <w:ind w:left="0"/>
+        <w:jc w:val="center"/>
         <w:rPr>
           <w:rFonts w:cstheme="minorHAnsi"/>
           <w:b/>
@@ -1304,8 +1254,7 @@
           <w:sz w:val="32"/>
           <w:szCs w:val="32"/>
         </w:rPr>
-        <w:t>IN A NUTSHELL</w:t>
-      </w:r>
+      </w:pPr>
       <w:r>
         <w:rPr>
           <w:rFonts w:cstheme="minorHAnsi"/>
@@ -1315,8 +1264,49 @@
           <w:sz w:val="32"/>
           <w:szCs w:val="32"/>
         </w:rPr>
+        <w:t>“</w:t>
+      </w:r>
+      <w:r>
+        <w:rPr>
+          <w:rFonts w:cstheme="minorHAnsi"/>
+          <w:b/>
+          <w:bCs/>
+          <w:noProof/>
+          <w:sz w:val="32"/>
+          <w:szCs w:val="32"/>
+        </w:rPr>
+        <w:t>IN A NUTSHELL</w:t>
+      </w:r>
+      <w:r>
+        <w:rPr>
+          <w:rFonts w:cstheme="minorHAnsi"/>
+          <w:b/>
+          <w:bCs/>
+          <w:noProof/>
+          <w:sz w:val="32"/>
+          <w:szCs w:val="32"/>
+        </w:rPr>
         <w:t>”</w:t>
       </w:r>
+    </w:p>
+    <w:p>
+      <w:pPr>
+        <w:pStyle w:val="PargrafodaLista"/>
+        <w:tabs>
+          <w:tab w:val="left" w:pos="426"/>
+        </w:tabs>
+        <w:spacing w:after="0"/>
+        <w:ind w:left="0"/>
+        <w:jc w:val="center"/>
+        <w:rPr>
+          <w:rFonts w:cstheme="minorHAnsi"/>
+          <w:b/>
+          <w:bCs/>
+          <w:noProof/>
+          <w:sz w:val="32"/>
+          <w:szCs w:val="32"/>
+        </w:rPr>
+      </w:pPr>
     </w:p>
     <w:p>
       <w:pPr>
@@ -1385,7 +1375,7 @@
                     </pic:cNvPicPr>
                   </pic:nvPicPr>
                   <pic:blipFill>
-                    <a:blip r:embed="rId10" cstate="print">
+                    <a:blip r:embed="rId9" cstate="print">
                       <a:extLst>
                         <a:ext uri="{28A0092B-C50C-407E-A947-70E740481C1C}">
                           <a14:useLocalDpi xmlns:a14="http://schemas.microsoft.com/office/drawing/2010/main" val="0"/>
@@ -1442,7 +1432,11 @@
           <w:szCs w:val="36"/>
         </w:rPr>
       </w:pPr>
-      <w:r>
+    </w:p>
+    <w:p>
+      <w:pPr>
+        <w:spacing w:after="0"/>
+        <w:jc w:val="center"/>
         <w:rPr>
           <w:rFonts w:cstheme="minorHAnsi"/>
           <w:b/>
@@ -1450,6 +1444,29 @@
           <w:sz w:val="36"/>
           <w:szCs w:val="36"/>
         </w:rPr>
+      </w:pPr>
+    </w:p>
+    <w:p>
+      <w:pPr>
+        <w:spacing w:after="0"/>
+        <w:jc w:val="center"/>
+        <w:rPr>
+          <w:rFonts w:cstheme="minorHAnsi"/>
+          <w:b/>
+          <w:bCs/>
+          <w:sz w:val="36"/>
+          <w:szCs w:val="36"/>
+        </w:rPr>
+      </w:pPr>
+      <w:r>
+        <w:rPr>
+          <w:rFonts w:cstheme="minorHAnsi"/>
+          <w:b/>
+          <w:bCs/>
+          <w:sz w:val="36"/>
+          <w:szCs w:val="36"/>
+        </w:rPr>
+        <w:lastRenderedPageBreak/>
         <w:t>BANCO DE DADOS</w:t>
       </w:r>
     </w:p>
@@ -1500,7 +1517,7 @@
                     </pic:cNvPicPr>
                   </pic:nvPicPr>
                   <pic:blipFill>
-                    <a:blip r:embed="rId11" cstate="print">
+                    <a:blip r:embed="rId10" cstate="print">
                       <a:extLst>
                         <a:ext uri="{28A0092B-C50C-407E-A947-70E740481C1C}">
                           <a14:useLocalDpi xmlns:a14="http://schemas.microsoft.com/office/drawing/2010/main" val="0"/>
@@ -1666,16 +1683,17 @@
         <w:jc w:val="center"/>
         <w:rPr>
           <w:rFonts w:cstheme="minorHAnsi"/>
-          <w:bCs/>
-          <w:noProof/>
-          <w:sz w:val="24"/>
-          <w:szCs w:val="24"/>
+          <w:b/>
+          <w:bCs/>
+          <w:sz w:val="36"/>
+          <w:szCs w:val="36"/>
         </w:rPr>
       </w:pPr>
     </w:p>
     <w:p>
       <w:pPr>
         <w:spacing w:after="0"/>
+        <w:jc w:val="center"/>
         <w:rPr>
           <w:rFonts w:cstheme="minorHAnsi"/>
           <w:b/>
@@ -1921,7 +1939,27 @@
           <w:sz w:val="24"/>
           <w:szCs w:val="24"/>
         </w:rPr>
-        <w:t>oleção de programas que possibilita aos usuários criar e manter um banco de dados” (</w:t>
+        <w:t xml:space="preserve">oleção de programas que possibilita aos usuários </w:t>
+      </w:r>
+      <w:proofErr w:type="gramStart"/>
+      <w:r>
+        <w:rPr>
+          <w:rFonts w:cstheme="minorHAnsi"/>
+          <w:bCs/>
+          <w:sz w:val="24"/>
+          <w:szCs w:val="24"/>
+        </w:rPr>
+        <w:t>criar</w:t>
+      </w:r>
+      <w:proofErr w:type="gramEnd"/>
+      <w:r>
+        <w:rPr>
+          <w:rFonts w:cstheme="minorHAnsi"/>
+          <w:bCs/>
+          <w:sz w:val="24"/>
+          <w:szCs w:val="24"/>
+        </w:rPr>
+        <w:t xml:space="preserve"> e manter um banco de dados” (</w:t>
       </w:r>
       <w:r>
         <w:rPr>
@@ -2025,7 +2063,7 @@
                     </pic:cNvPicPr>
                   </pic:nvPicPr>
                   <pic:blipFill>
-                    <a:blip r:embed="rId12" cstate="print">
+                    <a:blip r:embed="rId11" cstate="print">
                       <a:extLst>
                         <a:ext uri="{28A0092B-C50C-407E-A947-70E740481C1C}">
                           <a14:useLocalDpi xmlns:a14="http://schemas.microsoft.com/office/drawing/2010/main" val="0"/>
@@ -2107,6 +2145,7 @@
           <w:sz w:val="24"/>
           <w:szCs w:val="24"/>
         </w:rPr>
+        <w:lastRenderedPageBreak/>
         <w:t xml:space="preserve">TRANSAÇÃO: </w:t>
       </w:r>
       <w:r>
@@ -2256,7 +2295,23 @@
           <w:sz w:val="23"/>
           <w:szCs w:val="23"/>
         </w:rPr>
-        <w:t>e durante a transação qualquer ação que constitui unidade de trabalho falhar, a transação inteira deve ser desfeita(rollback).</w:t>
+        <w:t>e durante a transação qualquer ação que constitui unidade de trabalho falhar, a transação inteira deve ser desfeita(</w:t>
+      </w:r>
+      <w:proofErr w:type="spellStart"/>
+      <w:r>
+        <w:rPr>
+          <w:sz w:val="23"/>
+          <w:szCs w:val="23"/>
+        </w:rPr>
+        <w:t>rollback</w:t>
+      </w:r>
+      <w:proofErr w:type="spellEnd"/>
+      <w:r>
+        <w:rPr>
+          <w:sz w:val="23"/>
+          <w:szCs w:val="23"/>
+        </w:rPr>
+        <w:t>).</w:t>
       </w:r>
     </w:p>
     <w:p>
@@ -2448,7 +2503,23 @@
           <w:sz w:val="23"/>
           <w:szCs w:val="23"/>
         </w:rPr>
-        <w:t xml:space="preserve">no mesmo sistema, possa interferir no funcionamento da transação corrente(é um mecanismo de controle). </w:t>
+        <w:t xml:space="preserve">no mesmo sistema, possa interferir no funcionamento da transação </w:t>
+      </w:r>
+      <w:proofErr w:type="gramStart"/>
+      <w:r>
+        <w:rPr>
+          <w:sz w:val="23"/>
+          <w:szCs w:val="23"/>
+        </w:rPr>
+        <w:t>corrente(</w:t>
+      </w:r>
+      <w:proofErr w:type="gramEnd"/>
+      <w:r>
+        <w:rPr>
+          <w:sz w:val="23"/>
+          <w:szCs w:val="23"/>
+        </w:rPr>
+        <w:t xml:space="preserve">é um mecanismo de controle). </w:t>
       </w:r>
       <w:r>
         <w:rPr>
@@ -2644,6 +2715,7 @@
         </w:rPr>
         <w:t xml:space="preserve">s </w:t>
       </w:r>
+      <w:proofErr w:type="spellStart"/>
       <w:r>
         <w:rPr>
           <w:sz w:val="23"/>
@@ -2651,12 +2723,61 @@
         </w:rPr>
         <w:t>SGBDs</w:t>
       </w:r>
-      <w:r>
-        <w:rPr>
-          <w:sz w:val="23"/>
-          <w:szCs w:val="23"/>
-        </w:rPr>
-        <w:t xml:space="preserve"> devem ser capazes de assegurar que nenhuma ação de transações completadas com sucesso (committed transactions) seja perdida ao desfazer transações abortadas(rollback).</w:t>
+      <w:proofErr w:type="spellEnd"/>
+      <w:r>
+        <w:rPr>
+          <w:sz w:val="23"/>
+          <w:szCs w:val="23"/>
+        </w:rPr>
+        <w:t xml:space="preserve"> devem ser capazes de assegurar que nenhuma ação de transações completadas com sucesso (</w:t>
+      </w:r>
+      <w:proofErr w:type="spellStart"/>
+      <w:r>
+        <w:rPr>
+          <w:sz w:val="23"/>
+          <w:szCs w:val="23"/>
+        </w:rPr>
+        <w:t>committed</w:t>
+      </w:r>
+      <w:proofErr w:type="spellEnd"/>
+      <w:r>
+        <w:rPr>
+          <w:sz w:val="23"/>
+          <w:szCs w:val="23"/>
+        </w:rPr>
+        <w:t xml:space="preserve"> </w:t>
+      </w:r>
+      <w:proofErr w:type="spellStart"/>
+      <w:r>
+        <w:rPr>
+          <w:sz w:val="23"/>
+          <w:szCs w:val="23"/>
+        </w:rPr>
+        <w:t>transactions</w:t>
+      </w:r>
+      <w:proofErr w:type="spellEnd"/>
+      <w:r>
+        <w:rPr>
+          <w:sz w:val="23"/>
+          <w:szCs w:val="23"/>
+        </w:rPr>
+        <w:t>) seja perdida ao desfazer transações abortadas(</w:t>
+      </w:r>
+      <w:proofErr w:type="spellStart"/>
+      <w:r>
+        <w:rPr>
+          <w:sz w:val="23"/>
+          <w:szCs w:val="23"/>
+        </w:rPr>
+        <w:t>rollback</w:t>
+      </w:r>
+      <w:proofErr w:type="spellEnd"/>
+      <w:r>
+        <w:rPr>
+          <w:sz w:val="23"/>
+          <w:szCs w:val="23"/>
+        </w:rPr>
+        <w:t>).</w:t>
       </w:r>
     </w:p>
     <w:p>
@@ -2792,6 +2913,7 @@
           <w:sz w:val="36"/>
           <w:szCs w:val="36"/>
         </w:rPr>
+        <w:lastRenderedPageBreak/>
         <w:t xml:space="preserve">Linguagem </w:t>
       </w:r>
       <w:r>
@@ -2845,7 +2967,7 @@
                     </pic:cNvPicPr>
                   </pic:nvPicPr>
                   <pic:blipFill>
-                    <a:blip r:embed="rId13">
+                    <a:blip r:embed="rId12">
                       <a:extLst>
                         <a:ext uri="{28A0092B-C50C-407E-A947-70E740481C1C}">
                           <a14:useLocalDpi xmlns:a14="http://schemas.microsoft.com/office/drawing/2010/main" val="0"/>
@@ -3122,6 +3244,7 @@
           <w:sz w:val="23"/>
           <w:szCs w:val="23"/>
         </w:rPr>
+        <w:lastRenderedPageBreak/>
         <w:t xml:space="preserve">O que é </w:t>
       </w:r>
       <w:r>
@@ -3824,6 +3947,7 @@
           <w:sz w:val="23"/>
           <w:szCs w:val="23"/>
         </w:rPr>
+        <w:lastRenderedPageBreak/>
         <w:t>1:1</w:t>
       </w:r>
       <w:r>
@@ -3948,7 +4072,7 @@
                     </pic:cNvPicPr>
                   </pic:nvPicPr>
                   <pic:blipFill>
-                    <a:blip r:embed="rId14">
+                    <a:blip r:embed="rId13">
                       <a:extLst>
                         <a:ext uri="{28A0092B-C50C-407E-A947-70E740481C1C}">
                           <a14:useLocalDpi xmlns:a14="http://schemas.microsoft.com/office/drawing/2010/main" val="0"/>
@@ -4184,7 +4308,7 @@
                     </pic:cNvPicPr>
                   </pic:nvPicPr>
                   <pic:blipFill rotWithShape="1">
-                    <a:blip r:embed="rId15">
+                    <a:blip r:embed="rId14">
                       <a:extLst>
                         <a:ext uri="{28A0092B-C50C-407E-A947-70E740481C1C}">
                           <a14:useLocalDpi xmlns:a14="http://schemas.microsoft.com/office/drawing/2010/main" val="0"/>
@@ -4416,7 +4540,7 @@
                     </pic:cNvPicPr>
                   </pic:nvPicPr>
                   <pic:blipFill rotWithShape="1">
-                    <a:blip r:embed="rId16">
+                    <a:blip r:embed="rId15">
                       <a:extLst>
                         <a:ext uri="{28A0092B-C50C-407E-A947-70E740481C1C}">
                           <a14:useLocalDpi xmlns:a14="http://schemas.microsoft.com/office/drawing/2010/main" val="0"/>
@@ -4554,20 +4678,6 @@
     </w:p>
     <w:p>
       <w:pPr>
-        <w:tabs>
-          <w:tab w:val="left" w:pos="426"/>
-        </w:tabs>
-        <w:spacing w:after="120"/>
-        <w:rPr>
-          <w:rFonts w:cstheme="minorHAnsi"/>
-          <w:b/>
-          <w:sz w:val="36"/>
-          <w:szCs w:val="36"/>
-        </w:rPr>
-      </w:pPr>
-    </w:p>
-    <w:p>
-      <w:pPr>
         <w:pStyle w:val="PargrafodaLista"/>
         <w:tabs>
           <w:tab w:val="left" w:pos="426"/>
@@ -4588,6 +4698,7 @@
           <w:sz w:val="36"/>
           <w:szCs w:val="36"/>
         </w:rPr>
+        <w:lastRenderedPageBreak/>
         <w:t>Normalização em Banco de Dados</w:t>
       </w:r>
     </w:p>
@@ -5128,6 +5239,7 @@
                 <w:szCs w:val="23"/>
               </w:rPr>
             </w:pPr>
+            <w:proofErr w:type="spellStart"/>
             <w:r>
               <w:rPr>
                 <w:b/>
@@ -5135,7 +5247,37 @@
                 <w:sz w:val="23"/>
                 <w:szCs w:val="23"/>
               </w:rPr>
-              <w:t>ID_Usuario (pk)</w:t>
+              <w:t>ID_Usuario</w:t>
+            </w:r>
+            <w:proofErr w:type="spellEnd"/>
+            <w:r>
+              <w:rPr>
+                <w:b/>
+                <w:bCs/>
+                <w:sz w:val="23"/>
+                <w:szCs w:val="23"/>
+              </w:rPr>
+              <w:t xml:space="preserve"> (</w:t>
+            </w:r>
+            <w:proofErr w:type="spellStart"/>
+            <w:r>
+              <w:rPr>
+                <w:b/>
+                <w:bCs/>
+                <w:sz w:val="23"/>
+                <w:szCs w:val="23"/>
+              </w:rPr>
+              <w:t>pk</w:t>
+            </w:r>
+            <w:proofErr w:type="spellEnd"/>
+            <w:r>
+              <w:rPr>
+                <w:b/>
+                <w:bCs/>
+                <w:sz w:val="23"/>
+                <w:szCs w:val="23"/>
+              </w:rPr>
+              <w:t>)</w:t>
             </w:r>
           </w:p>
         </w:tc>
@@ -5371,6 +5513,7 @@
                 <w:szCs w:val="23"/>
               </w:rPr>
             </w:pPr>
+            <w:proofErr w:type="spellStart"/>
             <w:r>
               <w:rPr>
                 <w:b/>
@@ -5378,7 +5521,37 @@
                 <w:sz w:val="23"/>
                 <w:szCs w:val="23"/>
               </w:rPr>
-              <w:t>ID_Time (pk)</w:t>
+              <w:t>ID_Time</w:t>
+            </w:r>
+            <w:proofErr w:type="spellEnd"/>
+            <w:r>
+              <w:rPr>
+                <w:b/>
+                <w:bCs/>
+                <w:sz w:val="23"/>
+                <w:szCs w:val="23"/>
+              </w:rPr>
+              <w:t xml:space="preserve"> (</w:t>
+            </w:r>
+            <w:proofErr w:type="spellStart"/>
+            <w:r>
+              <w:rPr>
+                <w:b/>
+                <w:bCs/>
+                <w:sz w:val="23"/>
+                <w:szCs w:val="23"/>
+              </w:rPr>
+              <w:t>pk</w:t>
+            </w:r>
+            <w:proofErr w:type="spellEnd"/>
+            <w:r>
+              <w:rPr>
+                <w:b/>
+                <w:bCs/>
+                <w:sz w:val="23"/>
+                <w:szCs w:val="23"/>
+              </w:rPr>
+              <w:t>)</w:t>
             </w:r>
           </w:p>
         </w:tc>
@@ -5398,6 +5571,7 @@
                 <w:szCs w:val="23"/>
               </w:rPr>
             </w:pPr>
+            <w:proofErr w:type="spellStart"/>
             <w:r>
               <w:rPr>
                 <w:b/>
@@ -5405,7 +5579,37 @@
                 <w:sz w:val="23"/>
                 <w:szCs w:val="23"/>
               </w:rPr>
-              <w:t>ID_Torneio (pk)</w:t>
+              <w:t>ID_Torneio</w:t>
+            </w:r>
+            <w:proofErr w:type="spellEnd"/>
+            <w:r>
+              <w:rPr>
+                <w:b/>
+                <w:bCs/>
+                <w:sz w:val="23"/>
+                <w:szCs w:val="23"/>
+              </w:rPr>
+              <w:t xml:space="preserve"> (</w:t>
+            </w:r>
+            <w:proofErr w:type="spellStart"/>
+            <w:r>
+              <w:rPr>
+                <w:b/>
+                <w:bCs/>
+                <w:sz w:val="23"/>
+                <w:szCs w:val="23"/>
+              </w:rPr>
+              <w:t>pk</w:t>
+            </w:r>
+            <w:proofErr w:type="spellEnd"/>
+            <w:r>
+              <w:rPr>
+                <w:b/>
+                <w:bCs/>
+                <w:sz w:val="23"/>
+                <w:szCs w:val="23"/>
+              </w:rPr>
+              <w:t>)</w:t>
             </w:r>
           </w:p>
         </w:tc>
@@ -5425,6 +5629,7 @@
                 <w:szCs w:val="23"/>
               </w:rPr>
             </w:pPr>
+            <w:proofErr w:type="spellStart"/>
             <w:r>
               <w:rPr>
                 <w:b/>
@@ -5434,6 +5639,7 @@
               </w:rPr>
               <w:t>Total_Gols</w:t>
             </w:r>
+            <w:proofErr w:type="spellEnd"/>
           </w:p>
         </w:tc>
         <w:tc>
@@ -5452,6 +5658,7 @@
                 <w:szCs w:val="23"/>
               </w:rPr>
             </w:pPr>
+            <w:proofErr w:type="spellStart"/>
             <w:r>
               <w:rPr>
                 <w:b/>
@@ -5461,6 +5668,7 @@
               </w:rPr>
               <w:t>Nome_Time</w:t>
             </w:r>
+            <w:proofErr w:type="spellEnd"/>
           </w:p>
         </w:tc>
         <w:tc>
@@ -5479,6 +5687,7 @@
                 <w:szCs w:val="23"/>
               </w:rPr>
             </w:pPr>
+            <w:proofErr w:type="spellStart"/>
             <w:r>
               <w:rPr>
                 <w:b/>
@@ -5488,6 +5697,7 @@
               </w:rPr>
               <w:t>Nome_Torneio</w:t>
             </w:r>
+            <w:proofErr w:type="spellEnd"/>
           </w:p>
         </w:tc>
       </w:tr>
@@ -5619,6 +5829,7 @@
                 <w:szCs w:val="23"/>
               </w:rPr>
             </w:pPr>
+            <w:proofErr w:type="spellStart"/>
             <w:r>
               <w:rPr>
                 <w:b/>
@@ -5626,7 +5837,37 @@
                 <w:sz w:val="23"/>
                 <w:szCs w:val="23"/>
               </w:rPr>
-              <w:t>ID_Func (pk)</w:t>
+              <w:t>ID_Func</w:t>
+            </w:r>
+            <w:proofErr w:type="spellEnd"/>
+            <w:r>
+              <w:rPr>
+                <w:b/>
+                <w:bCs/>
+                <w:sz w:val="23"/>
+                <w:szCs w:val="23"/>
+              </w:rPr>
+              <w:t xml:space="preserve"> (</w:t>
+            </w:r>
+            <w:proofErr w:type="spellStart"/>
+            <w:r>
+              <w:rPr>
+                <w:b/>
+                <w:bCs/>
+                <w:sz w:val="23"/>
+                <w:szCs w:val="23"/>
+              </w:rPr>
+              <w:t>pk</w:t>
+            </w:r>
+            <w:proofErr w:type="spellEnd"/>
+            <w:r>
+              <w:rPr>
+                <w:b/>
+                <w:bCs/>
+                <w:sz w:val="23"/>
+                <w:szCs w:val="23"/>
+              </w:rPr>
+              <w:t>)</w:t>
             </w:r>
           </w:p>
         </w:tc>
@@ -5716,7 +5957,10 @@
     <w:p>
       <w:pPr>
         <w:pStyle w:val="Default"/>
-        <w:rPr>
+        <w:ind w:left="720"/>
+        <w:rPr>
+          <w:b/>
+          <w:bCs/>
           <w:sz w:val="23"/>
           <w:szCs w:val="23"/>
         </w:rPr>
@@ -5725,7 +5969,10 @@
     <w:p>
       <w:pPr>
         <w:pStyle w:val="Default"/>
-        <w:rPr>
+        <w:ind w:left="720"/>
+        <w:rPr>
+          <w:b/>
+          <w:bCs/>
           <w:sz w:val="23"/>
           <w:szCs w:val="23"/>
         </w:rPr>
@@ -5734,7 +5981,34 @@
     <w:p>
       <w:pPr>
         <w:pStyle w:val="Default"/>
-        <w:rPr>
+        <w:ind w:left="720"/>
+        <w:rPr>
+          <w:b/>
+          <w:bCs/>
+          <w:sz w:val="23"/>
+          <w:szCs w:val="23"/>
+        </w:rPr>
+      </w:pPr>
+    </w:p>
+    <w:p>
+      <w:pPr>
+        <w:pStyle w:val="Default"/>
+        <w:ind w:left="720"/>
+        <w:rPr>
+          <w:b/>
+          <w:bCs/>
+          <w:sz w:val="23"/>
+          <w:szCs w:val="23"/>
+        </w:rPr>
+      </w:pPr>
+    </w:p>
+    <w:p>
+      <w:pPr>
+        <w:pStyle w:val="Default"/>
+        <w:ind w:left="720"/>
+        <w:rPr>
+          <w:b/>
+          <w:bCs/>
           <w:sz w:val="23"/>
           <w:szCs w:val="23"/>
         </w:rPr>
@@ -5817,7 +6091,27 @@
                 <w:sz w:val="23"/>
                 <w:szCs w:val="23"/>
               </w:rPr>
-              <w:t>ID (pk)</w:t>
+              <w:t>ID (</w:t>
+            </w:r>
+            <w:proofErr w:type="spellStart"/>
+            <w:r>
+              <w:rPr>
+                <w:b/>
+                <w:bCs/>
+                <w:sz w:val="23"/>
+                <w:szCs w:val="23"/>
+              </w:rPr>
+              <w:t>pk</w:t>
+            </w:r>
+            <w:proofErr w:type="spellEnd"/>
+            <w:r>
+              <w:rPr>
+                <w:b/>
+                <w:bCs/>
+                <w:sz w:val="23"/>
+                <w:szCs w:val="23"/>
+              </w:rPr>
+              <w:t>)</w:t>
             </w:r>
           </w:p>
         </w:tc>
@@ -6508,7 +6802,27 @@
                 <w:sz w:val="23"/>
                 <w:szCs w:val="23"/>
               </w:rPr>
-              <w:t>ID (pk)</w:t>
+              <w:t>ID (</w:t>
+            </w:r>
+            <w:proofErr w:type="spellStart"/>
+            <w:r>
+              <w:rPr>
+                <w:b/>
+                <w:bCs/>
+                <w:sz w:val="23"/>
+                <w:szCs w:val="23"/>
+              </w:rPr>
+              <w:t>pk</w:t>
+            </w:r>
+            <w:proofErr w:type="spellEnd"/>
+            <w:r>
+              <w:rPr>
+                <w:b/>
+                <w:bCs/>
+                <w:sz w:val="23"/>
+                <w:szCs w:val="23"/>
+              </w:rPr>
+              <w:t>)</w:t>
             </w:r>
           </w:p>
         </w:tc>
@@ -7059,8 +7373,10 @@
                 <w:sz w:val="23"/>
                 <w:szCs w:val="23"/>
               </w:rPr>
-              <w:t>(fk )</w:t>
-            </w:r>
+              <w:t>(</w:t>
+            </w:r>
+            <w:proofErr w:type="spellStart"/>
+            <w:proofErr w:type="gramStart"/>
             <w:r>
               <w:rPr>
                 <w:b/>
@@ -7068,7 +7384,47 @@
                 <w:sz w:val="23"/>
                 <w:szCs w:val="23"/>
               </w:rPr>
-              <w:t>(pk)</w:t>
+              <w:t>fk</w:t>
+            </w:r>
+            <w:proofErr w:type="spellEnd"/>
+            <w:r>
+              <w:rPr>
+                <w:b/>
+                <w:bCs/>
+                <w:sz w:val="23"/>
+                <w:szCs w:val="23"/>
+              </w:rPr>
+              <w:t xml:space="preserve"> )</w:t>
+            </w:r>
+            <w:proofErr w:type="gramEnd"/>
+            <w:r>
+              <w:rPr>
+                <w:b/>
+                <w:bCs/>
+                <w:sz w:val="23"/>
+                <w:szCs w:val="23"/>
+              </w:rPr>
+              <w:t>(</w:t>
+            </w:r>
+            <w:proofErr w:type="spellStart"/>
+            <w:r>
+              <w:rPr>
+                <w:b/>
+                <w:bCs/>
+                <w:sz w:val="23"/>
+                <w:szCs w:val="23"/>
+              </w:rPr>
+              <w:t>pk</w:t>
+            </w:r>
+            <w:proofErr w:type="spellEnd"/>
+            <w:r>
+              <w:rPr>
+                <w:b/>
+                <w:bCs/>
+                <w:sz w:val="23"/>
+                <w:szCs w:val="23"/>
+              </w:rPr>
+              <w:t>)</w:t>
             </w:r>
           </w:p>
         </w:tc>
@@ -7104,7 +7460,27 @@
                 <w:sz w:val="23"/>
                 <w:szCs w:val="23"/>
               </w:rPr>
-              <w:t xml:space="preserve"> (pk)</w:t>
+              <w:t xml:space="preserve"> (</w:t>
+            </w:r>
+            <w:proofErr w:type="spellStart"/>
+            <w:r>
+              <w:rPr>
+                <w:b/>
+                <w:bCs/>
+                <w:sz w:val="23"/>
+                <w:szCs w:val="23"/>
+              </w:rPr>
+              <w:t>pk</w:t>
+            </w:r>
+            <w:proofErr w:type="spellEnd"/>
+            <w:r>
+              <w:rPr>
+                <w:b/>
+                <w:bCs/>
+                <w:sz w:val="23"/>
+                <w:szCs w:val="23"/>
+              </w:rPr>
+              <w:t>)</w:t>
             </w:r>
           </w:p>
         </w:tc>
@@ -7676,7 +8052,27 @@
                 <w:sz w:val="23"/>
                 <w:szCs w:val="23"/>
               </w:rPr>
-              <w:t>ID (pk)</w:t>
+              <w:t>ID (</w:t>
+            </w:r>
+            <w:proofErr w:type="spellStart"/>
+            <w:r>
+              <w:rPr>
+                <w:b/>
+                <w:bCs/>
+                <w:sz w:val="23"/>
+                <w:szCs w:val="23"/>
+              </w:rPr>
+              <w:t>pk</w:t>
+            </w:r>
+            <w:proofErr w:type="spellEnd"/>
+            <w:r>
+              <w:rPr>
+                <w:b/>
+                <w:bCs/>
+                <w:sz w:val="23"/>
+                <w:szCs w:val="23"/>
+              </w:rPr>
+              <w:t>)</w:t>
             </w:r>
           </w:p>
         </w:tc>
@@ -8131,6 +8527,7 @@
                 <w:szCs w:val="23"/>
               </w:rPr>
             </w:pPr>
+            <w:proofErr w:type="spellStart"/>
             <w:r>
               <w:rPr>
                 <w:b/>
@@ -8138,7 +8535,57 @@
                 <w:sz w:val="23"/>
                 <w:szCs w:val="23"/>
               </w:rPr>
-              <w:t>ID_Estudante (fk) (pk)</w:t>
+              <w:t>ID_Estudante</w:t>
+            </w:r>
+            <w:proofErr w:type="spellEnd"/>
+            <w:r>
+              <w:rPr>
+                <w:b/>
+                <w:bCs/>
+                <w:sz w:val="23"/>
+                <w:szCs w:val="23"/>
+              </w:rPr>
+              <w:t xml:space="preserve"> (</w:t>
+            </w:r>
+            <w:proofErr w:type="spellStart"/>
+            <w:r>
+              <w:rPr>
+                <w:b/>
+                <w:bCs/>
+                <w:sz w:val="23"/>
+                <w:szCs w:val="23"/>
+              </w:rPr>
+              <w:t>fk</w:t>
+            </w:r>
+            <w:proofErr w:type="spellEnd"/>
+            <w:r>
+              <w:rPr>
+                <w:b/>
+                <w:bCs/>
+                <w:sz w:val="23"/>
+                <w:szCs w:val="23"/>
+              </w:rPr>
+              <w:t>) (</w:t>
+            </w:r>
+            <w:proofErr w:type="spellStart"/>
+            <w:r>
+              <w:rPr>
+                <w:b/>
+                <w:bCs/>
+                <w:sz w:val="23"/>
+                <w:szCs w:val="23"/>
+              </w:rPr>
+              <w:t>pk</w:t>
+            </w:r>
+            <w:proofErr w:type="spellEnd"/>
+            <w:r>
+              <w:rPr>
+                <w:b/>
+                <w:bCs/>
+                <w:sz w:val="23"/>
+                <w:szCs w:val="23"/>
+              </w:rPr>
+              <w:t>)</w:t>
             </w:r>
           </w:p>
         </w:tc>
@@ -8165,7 +8612,27 @@
                 <w:sz w:val="23"/>
                 <w:szCs w:val="23"/>
               </w:rPr>
-              <w:t>Telefone (pk)</w:t>
+              <w:t>Telefone (</w:t>
+            </w:r>
+            <w:proofErr w:type="spellStart"/>
+            <w:r>
+              <w:rPr>
+                <w:b/>
+                <w:bCs/>
+                <w:sz w:val="23"/>
+                <w:szCs w:val="23"/>
+              </w:rPr>
+              <w:t>pk</w:t>
+            </w:r>
+            <w:proofErr w:type="spellEnd"/>
+            <w:r>
+              <w:rPr>
+                <w:b/>
+                <w:bCs/>
+                <w:sz w:val="23"/>
+                <w:szCs w:val="23"/>
+              </w:rPr>
+              <w:t>)</w:t>
             </w:r>
           </w:p>
         </w:tc>
@@ -8429,6 +8896,7 @@
                 <w:szCs w:val="23"/>
               </w:rPr>
             </w:pPr>
+            <w:proofErr w:type="spellStart"/>
             <w:r>
               <w:rPr>
                 <w:b/>
@@ -8436,7 +8904,37 @@
                 <w:sz w:val="23"/>
                 <w:szCs w:val="23"/>
               </w:rPr>
-              <w:t>ID_Curso (pk)</w:t>
+              <w:t>ID_Curso</w:t>
+            </w:r>
+            <w:proofErr w:type="spellEnd"/>
+            <w:r>
+              <w:rPr>
+                <w:b/>
+                <w:bCs/>
+                <w:sz w:val="23"/>
+                <w:szCs w:val="23"/>
+              </w:rPr>
+              <w:t xml:space="preserve"> (</w:t>
+            </w:r>
+            <w:proofErr w:type="spellStart"/>
+            <w:r>
+              <w:rPr>
+                <w:b/>
+                <w:bCs/>
+                <w:sz w:val="23"/>
+                <w:szCs w:val="23"/>
+              </w:rPr>
+              <w:t>pk</w:t>
+            </w:r>
+            <w:proofErr w:type="spellEnd"/>
+            <w:r>
+              <w:rPr>
+                <w:b/>
+                <w:bCs/>
+                <w:sz w:val="23"/>
+                <w:szCs w:val="23"/>
+              </w:rPr>
+              <w:t>)</w:t>
             </w:r>
           </w:p>
         </w:tc>
@@ -8648,7 +9146,7 @@
       </w:pPr>
     </w:p>
     <w:sectPr>
-      <w:headerReference w:type="default" r:id="rId17"/>
+      <w:headerReference w:type="default" r:id="rId16"/>
       <w:pgSz w:w="11906" w:h="16838"/>
       <w:pgMar w:top="993" w:right="1416" w:bottom="426" w:left="1560" w:header="708" w:footer="708" w:gutter="0"/>
       <w:cols w:space="708"/>
@@ -8659,7 +9157,7 @@
 </file>
 
 <file path=word/endnotes.xml><?xml version="1.0" encoding="utf-8"?>
-<w:endnotes xmlns:wpc="http://schemas.microsoft.com/office/word/2010/wordprocessingCanvas" xmlns:cx="http://schemas.microsoft.com/office/drawing/2014/chartex" xmlns:cx1="http://schemas.microsoft.com/office/drawing/2015/9/8/chartex" xmlns:cx2="http://schemas.microsoft.com/office/drawing/2015/10/21/chartex" xmlns:cx3="http://schemas.microsoft.com/office/drawing/2016/5/9/chartex" xmlns:cx4="http://schemas.microsoft.com/office/drawing/2016/5/10/chartex" xmlns:cx5="http://schemas.microsoft.com/office/drawing/2016/5/11/chartex" xmlns:cx6="http://schemas.microsoft.com/office/drawing/2016/5/12/chartex" xmlns:cx7="http://schemas.microsoft.com/office/drawing/2016/5/13/chartex" xmlns:cx8="http://schemas.microsoft.com/office/drawing/2016/5/14/chartex" xmlns:mc="http://schemas.openxmlformats.org/markup-compatibility/2006" xmlns:aink="http://schemas.microsoft.com/office/drawing/2016/ink" xmlns:am3d="http://schemas.microsoft.com/office/drawing/2017/model3d" xmlns:o="urn:schemas-microsoft-com:office:office" xmlns:oel="http://schemas.microsoft.com/office/2019/extlst" xmlns:r="http://schemas.openxmlformats.org/officeDocument/2006/relationships" xmlns:m="http://schemas.openxmlformats.org/officeDocument/2006/math" xmlns:v="urn:schemas-microsoft-com:vml" xmlns:wp14="http://schemas.microsoft.com/office/word/2010/wordprocessingDrawing" xmlns:wp="http://schemas.openxmlformats.org/drawingml/2006/wordprocessingDrawing" xmlns:w10="urn:schemas-microsoft-com:office:word" xmlns:w="http://schemas.openxmlformats.org/wordprocessingml/2006/main" xmlns:w14="http://schemas.microsoft.com/office/word/2010/wordml" xmlns:w15="http://schemas.microsoft.com/office/word/2012/wordml" xmlns:w16cex="http://schemas.microsoft.com/office/word/2018/wordml/cex" xmlns:w16cid="http://schemas.microsoft.com/office/word/2016/wordml/cid" xmlns:w16="http://schemas.microsoft.com/office/word/2018/wordml" xmlns:w16sdtdh="http://schemas.microsoft.com/office/word/2020/wordml/sdtdatahash" xmlns:w16se="http://schemas.microsoft.com/office/word/2015/wordml/symex" xmlns:wpg="http://schemas.microsoft.com/office/word/2010/wordprocessingGroup" xmlns:wpi="http://schemas.microsoft.com/office/word/2010/wordprocessingInk" xmlns:wne="http://schemas.microsoft.com/office/word/2006/wordml" xmlns:wps="http://schemas.microsoft.com/office/word/2010/wordprocessingShape" mc:Ignorable="w14 w15 w16se w16cid w16 w16cex w16sdtdh wp14">
+<w:endnotes xmlns:wpc="http://schemas.microsoft.com/office/word/2010/wordprocessingCanvas" xmlns:cx="http://schemas.microsoft.com/office/drawing/2014/chartex" xmlns:cx1="http://schemas.microsoft.com/office/drawing/2015/9/8/chartex" xmlns:cx2="http://schemas.microsoft.com/office/drawing/2015/10/21/chartex" xmlns:cx3="http://schemas.microsoft.com/office/drawing/2016/5/9/chartex" xmlns:cx4="http://schemas.microsoft.com/office/drawing/2016/5/10/chartex" xmlns:cx5="http://schemas.microsoft.com/office/drawing/2016/5/11/chartex" xmlns:cx6="http://schemas.microsoft.com/office/drawing/2016/5/12/chartex" xmlns:cx7="http://schemas.microsoft.com/office/drawing/2016/5/13/chartex" xmlns:cx8="http://schemas.microsoft.com/office/drawing/2016/5/14/chartex" xmlns:mc="http://schemas.openxmlformats.org/markup-compatibility/2006" xmlns:aink="http://schemas.microsoft.com/office/drawing/2016/ink" xmlns:am3d="http://schemas.microsoft.com/office/drawing/2017/model3d" xmlns:o="urn:schemas-microsoft-com:office:office" xmlns:oel="http://schemas.microsoft.com/office/2019/extlst" xmlns:r="http://schemas.openxmlformats.org/officeDocument/2006/relationships" xmlns:m="http://schemas.openxmlformats.org/officeDocument/2006/math" xmlns:v="urn:schemas-microsoft-com:vml" xmlns:wp14="http://schemas.microsoft.com/office/word/2010/wordprocessingDrawing" xmlns:wp="http://schemas.openxmlformats.org/drawingml/2006/wordprocessingDrawing" xmlns:w10="urn:schemas-microsoft-com:office:word" xmlns:w="http://schemas.openxmlformats.org/wordprocessingml/2006/main" xmlns:w14="http://schemas.microsoft.com/office/word/2010/wordml" xmlns:w15="http://schemas.microsoft.com/office/word/2012/wordml" xmlns:w16cex="http://schemas.microsoft.com/office/word/2018/wordml/cex" xmlns:w16cid="http://schemas.microsoft.com/office/word/2016/wordml/cid" xmlns:w16="http://schemas.microsoft.com/office/word/2018/wordml" xmlns:w16du="http://schemas.microsoft.com/office/word/2023/wordml/word16du" xmlns:w16sdtdh="http://schemas.microsoft.com/office/word/2020/wordml/sdtdatahash" xmlns:w16sdtfl="http://schemas.microsoft.com/office/word/2024/wordml/sdtformatlock" xmlns:w16se="http://schemas.microsoft.com/office/word/2015/wordml/symex" xmlns:wpg="http://schemas.microsoft.com/office/word/2010/wordprocessingGroup" xmlns:wpi="http://schemas.microsoft.com/office/word/2010/wordprocessingInk" xmlns:wne="http://schemas.microsoft.com/office/word/2006/wordml" xmlns:wps="http://schemas.microsoft.com/office/word/2010/wordprocessingShape" mc:Ignorable="w14 w15 w16se w16cid w16 w16cex w16sdtdh w16sdtfl w16du wp14">
   <w:endnote w:type="separator" w:id="-1">
     <w:p>
       <w:pPr>
@@ -8684,7 +9182,7 @@
 </file>
 
 <file path=word/footnotes.xml><?xml version="1.0" encoding="utf-8"?>
-<w:footnotes xmlns:wpc="http://schemas.microsoft.com/office/word/2010/wordprocessingCanvas" xmlns:cx="http://schemas.microsoft.com/office/drawing/2014/chartex" xmlns:cx1="http://schemas.microsoft.com/office/drawing/2015/9/8/chartex" xmlns:cx2="http://schemas.microsoft.com/office/drawing/2015/10/21/chartex" xmlns:cx3="http://schemas.microsoft.com/office/drawing/2016/5/9/chartex" xmlns:cx4="http://schemas.microsoft.com/office/drawing/2016/5/10/chartex" xmlns:cx5="http://schemas.microsoft.com/office/drawing/2016/5/11/chartex" xmlns:cx6="http://schemas.microsoft.com/office/drawing/2016/5/12/chartex" xmlns:cx7="http://schemas.microsoft.com/office/drawing/2016/5/13/chartex" xmlns:cx8="http://schemas.microsoft.com/office/drawing/2016/5/14/chartex" xmlns:mc="http://schemas.openxmlformats.org/markup-compatibility/2006" xmlns:aink="http://schemas.microsoft.com/office/drawing/2016/ink" xmlns:am3d="http://schemas.microsoft.com/office/drawing/2017/model3d" xmlns:o="urn:schemas-microsoft-com:office:office" xmlns:oel="http://schemas.microsoft.com/office/2019/extlst" xmlns:r="http://schemas.openxmlformats.org/officeDocument/2006/relationships" xmlns:m="http://schemas.openxmlformats.org/officeDocument/2006/math" xmlns:v="urn:schemas-microsoft-com:vml" xmlns:wp14="http://schemas.microsoft.com/office/word/2010/wordprocessingDrawing" xmlns:wp="http://schemas.openxmlformats.org/drawingml/2006/wordprocessingDrawing" xmlns:w10="urn:schemas-microsoft-com:office:word" xmlns:w="http://schemas.openxmlformats.org/wordprocessingml/2006/main" xmlns:w14="http://schemas.microsoft.com/office/word/2010/wordml" xmlns:w15="http://schemas.microsoft.com/office/word/2012/wordml" xmlns:w16cex="http://schemas.microsoft.com/office/word/2018/wordml/cex" xmlns:w16cid="http://schemas.microsoft.com/office/word/2016/wordml/cid" xmlns:w16="http://schemas.microsoft.com/office/word/2018/wordml" xmlns:w16sdtdh="http://schemas.microsoft.com/office/word/2020/wordml/sdtdatahash" xmlns:w16se="http://schemas.microsoft.com/office/word/2015/wordml/symex" xmlns:wpg="http://schemas.microsoft.com/office/word/2010/wordprocessingGroup" xmlns:wpi="http://schemas.microsoft.com/office/word/2010/wordprocessingInk" xmlns:wne="http://schemas.microsoft.com/office/word/2006/wordml" xmlns:wps="http://schemas.microsoft.com/office/word/2010/wordprocessingShape" mc:Ignorable="w14 w15 w16se w16cid w16 w16cex w16sdtdh wp14">
+<w:footnotes xmlns:wpc="http://schemas.microsoft.com/office/word/2010/wordprocessingCanvas" xmlns:cx="http://schemas.microsoft.com/office/drawing/2014/chartex" xmlns:cx1="http://schemas.microsoft.com/office/drawing/2015/9/8/chartex" xmlns:cx2="http://schemas.microsoft.com/office/drawing/2015/10/21/chartex" xmlns:cx3="http://schemas.microsoft.com/office/drawing/2016/5/9/chartex" xmlns:cx4="http://schemas.microsoft.com/office/drawing/2016/5/10/chartex" xmlns:cx5="http://schemas.microsoft.com/office/drawing/2016/5/11/chartex" xmlns:cx6="http://schemas.microsoft.com/office/drawing/2016/5/12/chartex" xmlns:cx7="http://schemas.microsoft.com/office/drawing/2016/5/13/chartex" xmlns:cx8="http://schemas.microsoft.com/office/drawing/2016/5/14/chartex" xmlns:mc="http://schemas.openxmlformats.org/markup-compatibility/2006" xmlns:aink="http://schemas.microsoft.com/office/drawing/2016/ink" xmlns:am3d="http://schemas.microsoft.com/office/drawing/2017/model3d" xmlns:o="urn:schemas-microsoft-com:office:office" xmlns:oel="http://schemas.microsoft.com/office/2019/extlst" xmlns:r="http://schemas.openxmlformats.org/officeDocument/2006/relationships" xmlns:m="http://schemas.openxmlformats.org/officeDocument/2006/math" xmlns:v="urn:schemas-microsoft-com:vml" xmlns:wp14="http://schemas.microsoft.com/office/word/2010/wordprocessingDrawing" xmlns:wp="http://schemas.openxmlformats.org/drawingml/2006/wordprocessingDrawing" xmlns:w10="urn:schemas-microsoft-com:office:word" xmlns:w="http://schemas.openxmlformats.org/wordprocessingml/2006/main" xmlns:w14="http://schemas.microsoft.com/office/word/2010/wordml" xmlns:w15="http://schemas.microsoft.com/office/word/2012/wordml" xmlns:w16cex="http://schemas.microsoft.com/office/word/2018/wordml/cex" xmlns:w16cid="http://schemas.microsoft.com/office/word/2016/wordml/cid" xmlns:w16="http://schemas.microsoft.com/office/word/2018/wordml" xmlns:w16du="http://schemas.microsoft.com/office/word/2023/wordml/word16du" xmlns:w16sdtdh="http://schemas.microsoft.com/office/word/2020/wordml/sdtdatahash" xmlns:w16sdtfl="http://schemas.microsoft.com/office/word/2024/wordml/sdtformatlock" xmlns:w16se="http://schemas.microsoft.com/office/word/2015/wordml/symex" xmlns:wpg="http://schemas.microsoft.com/office/word/2010/wordprocessingGroup" xmlns:wpi="http://schemas.microsoft.com/office/word/2010/wordprocessingInk" xmlns:wne="http://schemas.microsoft.com/office/word/2006/wordml" xmlns:wps="http://schemas.microsoft.com/office/word/2010/wordprocessingShape" mc:Ignorable="w14 w15 w16se w16cid w16 w16cex w16sdtdh w16sdtfl w16du wp14">
   <w:footnote w:type="separator" w:id="-1">
     <w:p>
       <w:pPr>
@@ -8709,7 +9207,7 @@
 </file>
 
 <file path=word/header1.xml><?xml version="1.0" encoding="utf-8"?>
-<w:hdr xmlns:wpc="http://schemas.microsoft.com/office/word/2010/wordprocessingCanvas" xmlns:cx="http://schemas.microsoft.com/office/drawing/2014/chartex" xmlns:cx1="http://schemas.microsoft.com/office/drawing/2015/9/8/chartex" xmlns:cx2="http://schemas.microsoft.com/office/drawing/2015/10/21/chartex" xmlns:cx3="http://schemas.microsoft.com/office/drawing/2016/5/9/chartex" xmlns:cx4="http://schemas.microsoft.com/office/drawing/2016/5/10/chartex" xmlns:cx5="http://schemas.microsoft.com/office/drawing/2016/5/11/chartex" xmlns:cx6="http://schemas.microsoft.com/office/drawing/2016/5/12/chartex" xmlns:cx7="http://schemas.microsoft.com/office/drawing/2016/5/13/chartex" xmlns:cx8="http://schemas.microsoft.com/office/drawing/2016/5/14/chartex" xmlns:mc="http://schemas.openxmlformats.org/markup-compatibility/2006" xmlns:aink="http://schemas.microsoft.com/office/drawing/2016/ink" xmlns:am3d="http://schemas.microsoft.com/office/drawing/2017/model3d" xmlns:o="urn:schemas-microsoft-com:office:office" xmlns:oel="http://schemas.microsoft.com/office/2019/extlst" xmlns:r="http://schemas.openxmlformats.org/officeDocument/2006/relationships" xmlns:m="http://schemas.openxmlformats.org/officeDocument/2006/math" xmlns:v="urn:schemas-microsoft-com:vml" xmlns:wp14="http://schemas.microsoft.com/office/word/2010/wordprocessingDrawing" xmlns:wp="http://schemas.openxmlformats.org/drawingml/2006/wordprocessingDrawing" xmlns:w10="urn:schemas-microsoft-com:office:word" xmlns:w="http://schemas.openxmlformats.org/wordprocessingml/2006/main" xmlns:w14="http://schemas.microsoft.com/office/word/2010/wordml" xmlns:w15="http://schemas.microsoft.com/office/word/2012/wordml" xmlns:w16cex="http://schemas.microsoft.com/office/word/2018/wordml/cex" xmlns:w16cid="http://schemas.microsoft.com/office/word/2016/wordml/cid" xmlns:w16="http://schemas.microsoft.com/office/word/2018/wordml" xmlns:w16sdtdh="http://schemas.microsoft.com/office/word/2020/wordml/sdtdatahash" xmlns:w16se="http://schemas.microsoft.com/office/word/2015/wordml/symex" xmlns:wpg="http://schemas.microsoft.com/office/word/2010/wordprocessingGroup" xmlns:wpi="http://schemas.microsoft.com/office/word/2010/wordprocessingInk" xmlns:wne="http://schemas.microsoft.com/office/word/2006/wordml" xmlns:wps="http://schemas.microsoft.com/office/word/2010/wordprocessingShape" mc:Ignorable="w14 w15 w16se w16cid w16 w16cex w16sdtdh wp14">
+<w:hdr xmlns:wpc="http://schemas.microsoft.com/office/word/2010/wordprocessingCanvas" xmlns:cx="http://schemas.microsoft.com/office/drawing/2014/chartex" xmlns:cx1="http://schemas.microsoft.com/office/drawing/2015/9/8/chartex" xmlns:cx2="http://schemas.microsoft.com/office/drawing/2015/10/21/chartex" xmlns:cx3="http://schemas.microsoft.com/office/drawing/2016/5/9/chartex" xmlns:cx4="http://schemas.microsoft.com/office/drawing/2016/5/10/chartex" xmlns:cx5="http://schemas.microsoft.com/office/drawing/2016/5/11/chartex" xmlns:cx6="http://schemas.microsoft.com/office/drawing/2016/5/12/chartex" xmlns:cx7="http://schemas.microsoft.com/office/drawing/2016/5/13/chartex" xmlns:cx8="http://schemas.microsoft.com/office/drawing/2016/5/14/chartex" xmlns:mc="http://schemas.openxmlformats.org/markup-compatibility/2006" xmlns:aink="http://schemas.microsoft.com/office/drawing/2016/ink" xmlns:am3d="http://schemas.microsoft.com/office/drawing/2017/model3d" xmlns:o="urn:schemas-microsoft-com:office:office" xmlns:oel="http://schemas.microsoft.com/office/2019/extlst" xmlns:r="http://schemas.openxmlformats.org/officeDocument/2006/relationships" xmlns:m="http://schemas.openxmlformats.org/officeDocument/2006/math" xmlns:v="urn:schemas-microsoft-com:vml" xmlns:wp14="http://schemas.microsoft.com/office/word/2010/wordprocessingDrawing" xmlns:wp="http://schemas.openxmlformats.org/drawingml/2006/wordprocessingDrawing" xmlns:w10="urn:schemas-microsoft-com:office:word" xmlns:w="http://schemas.openxmlformats.org/wordprocessingml/2006/main" xmlns:w14="http://schemas.microsoft.com/office/word/2010/wordml" xmlns:w15="http://schemas.microsoft.com/office/word/2012/wordml" xmlns:w16cex="http://schemas.microsoft.com/office/word/2018/wordml/cex" xmlns:w16cid="http://schemas.microsoft.com/office/word/2016/wordml/cid" xmlns:w16="http://schemas.microsoft.com/office/word/2018/wordml" xmlns:w16du="http://schemas.microsoft.com/office/word/2023/wordml/word16du" xmlns:w16sdtdh="http://schemas.microsoft.com/office/word/2020/wordml/sdtdatahash" xmlns:w16sdtfl="http://schemas.microsoft.com/office/word/2024/wordml/sdtformatlock" xmlns:w16se="http://schemas.microsoft.com/office/word/2015/wordml/symex" xmlns:wpg="http://schemas.microsoft.com/office/word/2010/wordprocessingGroup" xmlns:wpi="http://schemas.microsoft.com/office/word/2010/wordprocessingInk" xmlns:wne="http://schemas.microsoft.com/office/word/2006/wordml" xmlns:wps="http://schemas.microsoft.com/office/word/2010/wordprocessingShape" mc:Ignorable="w14 w15 w16se w16cid w16 w16cex w16sdtdh w16sdtfl w16du wp14">
   <w:p>
     <w:pPr>
       <w:tabs>
@@ -8729,28 +9227,21 @@
     </w:pPr>
     <w:r>
       <w:rPr>
-        <w:rFonts w:ascii="Times New Roman" w:eastAsia="Times New Roman" w:hAnsi="Times New Roman" w:cs="Times New Roman"/>
-        <w:b/>
-        <w:bCs/>
         <w:noProof/>
-        <w:kern w:val="36"/>
-        <w:sz w:val="48"/>
-        <w:szCs w:val="48"/>
-        <w:lang w:eastAsia="pt-BR"/>
       </w:rPr>
       <w:drawing>
-        <wp:anchor distT="0" distB="0" distL="114300" distR="114300" simplePos="0" relativeHeight="251658240" behindDoc="1" locked="0" layoutInCell="1" allowOverlap="1" wp14:anchorId="7839A2B0" wp14:editId="0760BEEC">
+        <wp:anchor distT="0" distB="0" distL="114300" distR="114300" simplePos="0" relativeHeight="251661312" behindDoc="1" locked="0" layoutInCell="1" allowOverlap="1" wp14:anchorId="56A67332" wp14:editId="08929839">
           <wp:simplePos x="0" y="0"/>
           <wp:positionH relativeFrom="column">
-            <wp:posOffset>-371475</wp:posOffset>
+            <wp:posOffset>-471376</wp:posOffset>
           </wp:positionH>
           <wp:positionV relativeFrom="paragraph">
-            <wp:posOffset>226695</wp:posOffset>
+            <wp:posOffset>-29210</wp:posOffset>
           </wp:positionV>
-          <wp:extent cx="1334135" cy="467995"/>
-          <wp:effectExtent l="0" t="0" r="0" b="8255"/>
+          <wp:extent cx="2896481" cy="1010363"/>
+          <wp:effectExtent l="0" t="0" r="0" b="0"/>
           <wp:wrapNone/>
-          <wp:docPr id="1974548227" name="Imagem 1974548227"/>
+          <wp:docPr id="1335359443" name="Imagem 1" descr="Texto&#10;&#10;Descrição gerada automaticamente"/>
           <wp:cNvGraphicFramePr>
             <a:graphicFrameLocks xmlns:a="http://schemas.openxmlformats.org/drawingml/2006/main" noChangeAspect="1"/>
           </wp:cNvGraphicFramePr>
@@ -8758,7 +9249,7 @@
             <a:graphicData uri="http://schemas.openxmlformats.org/drawingml/2006/picture">
               <pic:pic xmlns:pic="http://schemas.openxmlformats.org/drawingml/2006/picture">
                 <pic:nvPicPr>
-                  <pic:cNvPr id="0" name="Picture 109"/>
+                  <pic:cNvPr id="1335359443" name="Imagem 1" descr="Texto&#10;&#10;Descrição gerada automaticamente"/>
                   <pic:cNvPicPr>
                     <a:picLocks noChangeAspect="1" noChangeArrowheads="1"/>
                   </pic:cNvPicPr>
@@ -8779,7 +9270,7 @@
                 <pic:spPr bwMode="auto">
                   <a:xfrm>
                     <a:off x="0" y="0"/>
-                    <a:ext cx="1334135" cy="467995"/>
+                    <a:ext cx="2896481" cy="1010363"/>
                   </a:xfrm>
                   <a:prstGeom prst="rect">
                     <a:avLst/>
@@ -8821,28 +9312,21 @@
     </w:pPr>
     <w:r>
       <w:rPr>
-        <w:rFonts w:ascii="Times New Roman" w:eastAsia="Times New Roman" w:hAnsi="Times New Roman" w:cs="Times New Roman"/>
-        <w:b/>
-        <w:bCs/>
         <w:noProof/>
-        <w:kern w:val="36"/>
-        <w:sz w:val="48"/>
-        <w:szCs w:val="48"/>
-        <w:lang w:eastAsia="pt-BR"/>
       </w:rPr>
       <w:drawing>
-        <wp:anchor distT="0" distB="0" distL="114300" distR="114300" simplePos="0" relativeHeight="251659264" behindDoc="1" locked="0" layoutInCell="1" allowOverlap="1" wp14:anchorId="63A77B1B" wp14:editId="648DB1D8">
+        <wp:anchor distT="0" distB="0" distL="114300" distR="114300" simplePos="0" relativeHeight="251660288" behindDoc="1" locked="0" layoutInCell="1" allowOverlap="1" wp14:anchorId="58D370C2" wp14:editId="1BECA735">
           <wp:simplePos x="0" y="0"/>
           <wp:positionH relativeFrom="margin">
-            <wp:posOffset>4384675</wp:posOffset>
+            <wp:posOffset>3212894</wp:posOffset>
           </wp:positionH>
           <wp:positionV relativeFrom="paragraph">
-            <wp:posOffset>7620</wp:posOffset>
+            <wp:posOffset>9525</wp:posOffset>
           </wp:positionV>
-          <wp:extent cx="1600200" cy="467995"/>
-          <wp:effectExtent l="0" t="0" r="0" b="0"/>
+          <wp:extent cx="2260272" cy="468000"/>
+          <wp:effectExtent l="0" t="0" r="6985" b="8255"/>
           <wp:wrapNone/>
-          <wp:docPr id="597063169" name="Imagem 597063169"/>
+          <wp:docPr id="1158849060" name="Imagem 1158849060" descr="Desenho com traços pretos em fundo branco e letras pretas&#10;&#10;Descrição gerada automaticamente com confiança média"/>
           <wp:cNvGraphicFramePr>
             <a:graphicFrameLocks xmlns:a="http://schemas.openxmlformats.org/drawingml/2006/main" noChangeAspect="1"/>
           </wp:cNvGraphicFramePr>
@@ -8850,7 +9334,7 @@
             <a:graphicData uri="http://schemas.openxmlformats.org/drawingml/2006/picture">
               <pic:pic xmlns:pic="http://schemas.openxmlformats.org/drawingml/2006/picture">
                 <pic:nvPicPr>
-                  <pic:cNvPr id="0" name="Picture 108"/>
+                  <pic:cNvPr id="1" name="Imagem 1" descr="Desenho com traços pretos em fundo branco e letras pretas&#10;&#10;Descrição gerada automaticamente com confiança média"/>
                   <pic:cNvPicPr>
                     <a:picLocks noChangeAspect="1" noChangeArrowheads="1"/>
                   </pic:cNvPicPr>
@@ -8871,7 +9355,7 @@
                 <pic:spPr bwMode="auto">
                   <a:xfrm>
                     <a:off x="0" y="0"/>
-                    <a:ext cx="1600200" cy="467995"/>
+                    <a:ext cx="2260272" cy="468000"/>
                   </a:xfrm>
                   <a:prstGeom prst="rect">
                     <a:avLst/>
@@ -8884,12 +9368,6 @@
               </pic:pic>
             </a:graphicData>
           </a:graphic>
-          <wp14:sizeRelH relativeFrom="margin">
-            <wp14:pctWidth>0</wp14:pctWidth>
-          </wp14:sizeRelH>
-          <wp14:sizeRelV relativeFrom="margin">
-            <wp14:pctHeight>0</wp14:pctHeight>
-          </wp14:sizeRelV>
         </wp:anchor>
       </w:drawing>
     </w:r>
@@ -8925,67 +9403,6 @@
         <w:lang w:eastAsia="pt-BR"/>
       </w:rPr>
     </w:pPr>
-    <w:r>
-      <w:rPr>
-        <w:noProof/>
-      </w:rPr>
-      <w:drawing>
-        <wp:anchor distT="0" distB="0" distL="114300" distR="114300" simplePos="0" relativeHeight="251660288" behindDoc="1" locked="0" layoutInCell="1" allowOverlap="1" wp14:anchorId="58D370C2" wp14:editId="71327070">
-          <wp:simplePos x="0" y="0"/>
-          <wp:positionH relativeFrom="margin">
-            <wp:align>center</wp:align>
-          </wp:positionH>
-          <wp:positionV relativeFrom="paragraph">
-            <wp:posOffset>106045</wp:posOffset>
-          </wp:positionV>
-          <wp:extent cx="2260272" cy="468000"/>
-          <wp:effectExtent l="0" t="0" r="6985" b="8255"/>
-          <wp:wrapNone/>
-          <wp:docPr id="1158849060" name="Imagem 1158849060" descr="Desenho com traços pretos em fundo branco e letras pretas&#10;&#10;Descrição gerada automaticamente com confiança média"/>
-          <wp:cNvGraphicFramePr>
-            <a:graphicFrameLocks xmlns:a="http://schemas.openxmlformats.org/drawingml/2006/main" noChangeAspect="1"/>
-          </wp:cNvGraphicFramePr>
-          <a:graphic xmlns:a="http://schemas.openxmlformats.org/drawingml/2006/main">
-            <a:graphicData uri="http://schemas.openxmlformats.org/drawingml/2006/picture">
-              <pic:pic xmlns:pic="http://schemas.openxmlformats.org/drawingml/2006/picture">
-                <pic:nvPicPr>
-                  <pic:cNvPr id="1" name="Imagem 1" descr="Desenho com traços pretos em fundo branco e letras pretas&#10;&#10;Descrição gerada automaticamente com confiança média"/>
-                  <pic:cNvPicPr>
-                    <a:picLocks noChangeAspect="1" noChangeArrowheads="1"/>
-                  </pic:cNvPicPr>
-                </pic:nvPicPr>
-                <pic:blipFill>
-                  <a:blip r:embed="rId3">
-                    <a:extLst>
-                      <a:ext uri="{28A0092B-C50C-407E-A947-70E740481C1C}">
-                        <a14:useLocalDpi xmlns:a14="http://schemas.microsoft.com/office/drawing/2010/main" val="0"/>
-                      </a:ext>
-                    </a:extLst>
-                  </a:blip>
-                  <a:srcRect/>
-                  <a:stretch>
-                    <a:fillRect/>
-                  </a:stretch>
-                </pic:blipFill>
-                <pic:spPr bwMode="auto">
-                  <a:xfrm>
-                    <a:off x="0" y="0"/>
-                    <a:ext cx="2260272" cy="468000"/>
-                  </a:xfrm>
-                  <a:prstGeom prst="rect">
-                    <a:avLst/>
-                  </a:prstGeom>
-                  <a:noFill/>
-                  <a:ln>
-                    <a:noFill/>
-                  </a:ln>
-                </pic:spPr>
-              </pic:pic>
-            </a:graphicData>
-          </a:graphic>
-        </wp:anchor>
-      </w:drawing>
-    </w:r>
     <w:r>
       <w:rPr>
         <w:rFonts w:ascii="Times New Roman" w:eastAsia="Times New Roman" w:hAnsi="Times New Roman" w:cs="Times New Roman"/>
@@ -9037,7 +9454,7 @@
 </file>
 
 <file path=word/numbering.xml><?xml version="1.0" encoding="utf-8"?>
-<w:numbering xmlns:wpc="http://schemas.microsoft.com/office/word/2010/wordprocessingCanvas" xmlns:cx="http://schemas.microsoft.com/office/drawing/2014/chartex" xmlns:cx1="http://schemas.microsoft.com/office/drawing/2015/9/8/chartex" xmlns:cx2="http://schemas.microsoft.com/office/drawing/2015/10/21/chartex" xmlns:cx3="http://schemas.microsoft.com/office/drawing/2016/5/9/chartex" xmlns:cx4="http://schemas.microsoft.com/office/drawing/2016/5/10/chartex" xmlns:cx5="http://schemas.microsoft.com/office/drawing/2016/5/11/chartex" xmlns:cx6="http://schemas.microsoft.com/office/drawing/2016/5/12/chartex" xmlns:cx7="http://schemas.microsoft.com/office/drawing/2016/5/13/chartex" xmlns:cx8="http://schemas.microsoft.com/office/drawing/2016/5/14/chartex" xmlns:mc="http://schemas.openxmlformats.org/markup-compatibility/2006" xmlns:aink="http://schemas.microsoft.com/office/drawing/2016/ink" xmlns:am3d="http://schemas.microsoft.com/office/drawing/2017/model3d" xmlns:o="urn:schemas-microsoft-com:office:office" xmlns:oel="http://schemas.microsoft.com/office/2019/extlst" xmlns:r="http://schemas.openxmlformats.org/officeDocument/2006/relationships" xmlns:m="http://schemas.openxmlformats.org/officeDocument/2006/math" xmlns:v="urn:schemas-microsoft-com:vml" xmlns:wp14="http://schemas.microsoft.com/office/word/2010/wordprocessingDrawing" xmlns:wp="http://schemas.openxmlformats.org/drawingml/2006/wordprocessingDrawing" xmlns:w10="urn:schemas-microsoft-com:office:word" xmlns:w="http://schemas.openxmlformats.org/wordprocessingml/2006/main" xmlns:w14="http://schemas.microsoft.com/office/word/2010/wordml" xmlns:w15="http://schemas.microsoft.com/office/word/2012/wordml" xmlns:w16cex="http://schemas.microsoft.com/office/word/2018/wordml/cex" xmlns:w16cid="http://schemas.microsoft.com/office/word/2016/wordml/cid" xmlns:w16="http://schemas.microsoft.com/office/word/2018/wordml" xmlns:w16sdtdh="http://schemas.microsoft.com/office/word/2020/wordml/sdtdatahash" xmlns:w16se="http://schemas.microsoft.com/office/word/2015/wordml/symex" xmlns:wpg="http://schemas.microsoft.com/office/word/2010/wordprocessingGroup" xmlns:wpi="http://schemas.microsoft.com/office/word/2010/wordprocessingInk" xmlns:wne="http://schemas.microsoft.com/office/word/2006/wordml" xmlns:wps="http://schemas.microsoft.com/office/word/2010/wordprocessingShape" mc:Ignorable="w14 w15 w16se w16cid w16 w16cex w16sdtdh wp14">
+<w:numbering xmlns:wpc="http://schemas.microsoft.com/office/word/2010/wordprocessingCanvas" xmlns:cx="http://schemas.microsoft.com/office/drawing/2014/chartex" xmlns:cx1="http://schemas.microsoft.com/office/drawing/2015/9/8/chartex" xmlns:cx2="http://schemas.microsoft.com/office/drawing/2015/10/21/chartex" xmlns:cx3="http://schemas.microsoft.com/office/drawing/2016/5/9/chartex" xmlns:cx4="http://schemas.microsoft.com/office/drawing/2016/5/10/chartex" xmlns:cx5="http://schemas.microsoft.com/office/drawing/2016/5/11/chartex" xmlns:cx6="http://schemas.microsoft.com/office/drawing/2016/5/12/chartex" xmlns:cx7="http://schemas.microsoft.com/office/drawing/2016/5/13/chartex" xmlns:cx8="http://schemas.microsoft.com/office/drawing/2016/5/14/chartex" xmlns:mc="http://schemas.openxmlformats.org/markup-compatibility/2006" xmlns:aink="http://schemas.microsoft.com/office/drawing/2016/ink" xmlns:am3d="http://schemas.microsoft.com/office/drawing/2017/model3d" xmlns:o="urn:schemas-microsoft-com:office:office" xmlns:oel="http://schemas.microsoft.com/office/2019/extlst" xmlns:r="http://schemas.openxmlformats.org/officeDocument/2006/relationships" xmlns:m="http://schemas.openxmlformats.org/officeDocument/2006/math" xmlns:v="urn:schemas-microsoft-com:vml" xmlns:wp14="http://schemas.microsoft.com/office/word/2010/wordprocessingDrawing" xmlns:wp="http://schemas.openxmlformats.org/drawingml/2006/wordprocessingDrawing" xmlns:w10="urn:schemas-microsoft-com:office:word" xmlns:w="http://schemas.openxmlformats.org/wordprocessingml/2006/main" xmlns:w14="http://schemas.microsoft.com/office/word/2010/wordml" xmlns:w15="http://schemas.microsoft.com/office/word/2012/wordml" xmlns:w16cex="http://schemas.microsoft.com/office/word/2018/wordml/cex" xmlns:w16cid="http://schemas.microsoft.com/office/word/2016/wordml/cid" xmlns:w16="http://schemas.microsoft.com/office/word/2018/wordml" xmlns:w16du="http://schemas.microsoft.com/office/word/2023/wordml/word16du" xmlns:w16sdtdh="http://schemas.microsoft.com/office/word/2020/wordml/sdtdatahash" xmlns:w16sdtfl="http://schemas.microsoft.com/office/word/2024/wordml/sdtformatlock" xmlns:w16se="http://schemas.microsoft.com/office/word/2015/wordml/symex" xmlns:wpg="http://schemas.microsoft.com/office/word/2010/wordprocessingGroup" xmlns:wpi="http://schemas.microsoft.com/office/word/2010/wordprocessingInk" xmlns:wne="http://schemas.microsoft.com/office/word/2006/wordml" xmlns:wps="http://schemas.microsoft.com/office/word/2010/wordprocessingShape" mc:Ignorable="w14 w15 w16se w16cid w16 w16cex w16sdtdh w16sdtfl w16du wp14">
   <w:abstractNum w:abstractNumId="0" w15:restartNumberingAfterBreak="0">
     <w:nsid w:val="D1994DA2"/>
     <w:multiLevelType w:val="hybridMultilevel"/>
@@ -12586,7 +13003,7 @@
 </file>
 
 <file path=word/styles.xml><?xml version="1.0" encoding="utf-8"?>
-<w:styles xmlns:mc="http://schemas.openxmlformats.org/markup-compatibility/2006" xmlns:r="http://schemas.openxmlformats.org/officeDocument/2006/relationships" xmlns:w="http://schemas.openxmlformats.org/wordprocessingml/2006/main" xmlns:w14="http://schemas.microsoft.com/office/word/2010/wordml" xmlns:w15="http://schemas.microsoft.com/office/word/2012/wordml" xmlns:w16cex="http://schemas.microsoft.com/office/word/2018/wordml/cex" xmlns:w16cid="http://schemas.microsoft.com/office/word/2016/wordml/cid" xmlns:w16="http://schemas.microsoft.com/office/word/2018/wordml" xmlns:w16sdtdh="http://schemas.microsoft.com/office/word/2020/wordml/sdtdatahash" xmlns:w16se="http://schemas.microsoft.com/office/word/2015/wordml/symex" mc:Ignorable="w14 w15 w16se w16cid w16 w16cex w16sdtdh">
+<w:styles xmlns:mc="http://schemas.openxmlformats.org/markup-compatibility/2006" xmlns:r="http://schemas.openxmlformats.org/officeDocument/2006/relationships" xmlns:w="http://schemas.openxmlformats.org/wordprocessingml/2006/main" xmlns:w14="http://schemas.microsoft.com/office/word/2010/wordml" xmlns:w15="http://schemas.microsoft.com/office/word/2012/wordml" xmlns:w16cex="http://schemas.microsoft.com/office/word/2018/wordml/cex" xmlns:w16cid="http://schemas.microsoft.com/office/word/2016/wordml/cid" xmlns:w16="http://schemas.microsoft.com/office/word/2018/wordml" xmlns:w16du="http://schemas.microsoft.com/office/word/2023/wordml/word16du" xmlns:w16sdtdh="http://schemas.microsoft.com/office/word/2020/wordml/sdtdatahash" xmlns:w16sdtfl="http://schemas.microsoft.com/office/word/2024/wordml/sdtformatlock" xmlns:w16se="http://schemas.microsoft.com/office/word/2015/wordml/symex" mc:Ignorable="w14 w15 w16se w16cid w16 w16cex w16sdtdh w16sdtfl w16du">
   <w:docDefaults>
     <w:rPrDefault>
       <w:rPr>

</xml_diff>

<commit_message>
update class databases pdf
</commit_message>
<xml_diff>
--- a/7-SQL/documents/class-databases.docx
+++ b/7-SQL/documents/class-databases.docx
@@ -27,32 +27,24 @@
           <w:szCs w:val="48"/>
           <w:lang w:eastAsia="pt-BR"/>
         </w:rPr>
-        <w:t xml:space="preserve">CLASS </w:t>
-      </w:r>
-      <w:r>
+        <w:t>BANCO DE DADOS</w:t>
+      </w:r>
+    </w:p>
+    <w:p>
+      <w:pPr>
+        <w:spacing w:before="100" w:beforeAutospacing="1" w:after="100" w:afterAutospacing="1" w:line="240" w:lineRule="auto"/>
+        <w:ind w:right="141"/>
+        <w:jc w:val="center"/>
         <w:rPr>
           <w:rFonts w:eastAsia="Times New Roman" w:cstheme="minorHAnsi"/>
           <w:b/>
           <w:bCs/>
           <w:kern w:val="36"/>
-          <w:sz w:val="48"/>
-          <w:szCs w:val="48"/>
+          <w:sz w:val="16"/>
+          <w:szCs w:val="16"/>
           <w:lang w:eastAsia="pt-BR"/>
         </w:rPr>
-        <w:t>D</w:t>
-      </w:r>
-      <w:r>
-        <w:rPr>
-          <w:rFonts w:eastAsia="Times New Roman" w:cstheme="minorHAnsi"/>
-          <w:b/>
-          <w:bCs/>
-          <w:kern w:val="36"/>
-          <w:sz w:val="48"/>
-          <w:szCs w:val="48"/>
-          <w:lang w:eastAsia="pt-BR"/>
-        </w:rPr>
-        <w:t>ATABASES</w:t>
-      </w:r>
+      </w:pPr>
     </w:p>
     <w:p>
       <w:pPr>
@@ -727,6 +719,7 @@
           <w:b/>
           <w:bCs/>
         </w:rPr>
+        <w:lastRenderedPageBreak/>
         <w:t>C</w:t>
       </w:r>
       <w:r>
@@ -763,7 +756,6 @@
           <w:b/>
           <w:bCs/>
         </w:rPr>
-        <w:lastRenderedPageBreak/>
         <w:t>C</w:t>
       </w:r>
       <w:r>
@@ -1207,26 +1199,6 @@
         </w:tabs>
         <w:spacing w:after="0"/>
         <w:ind w:left="0"/>
-        <w:jc w:val="center"/>
-        <w:rPr>
-          <w:rFonts w:cstheme="minorHAnsi"/>
-          <w:b/>
-          <w:bCs/>
-          <w:noProof/>
-          <w:sz w:val="32"/>
-          <w:szCs w:val="32"/>
-        </w:rPr>
-      </w:pPr>
-    </w:p>
-    <w:p>
-      <w:pPr>
-        <w:pStyle w:val="PargrafodaLista"/>
-        <w:tabs>
-          <w:tab w:val="left" w:pos="426"/>
-        </w:tabs>
-        <w:spacing w:after="0"/>
-        <w:ind w:left="0"/>
-        <w:jc w:val="center"/>
         <w:rPr>
           <w:rFonts w:cstheme="minorHAnsi"/>
           <w:b/>
@@ -1423,7 +1395,6 @@
     <w:p>
       <w:pPr>
         <w:spacing w:after="0"/>
-        <w:jc w:val="center"/>
         <w:rPr>
           <w:rFonts w:cstheme="minorHAnsi"/>
           <w:b/>
@@ -1467,7 +1438,7 @@
           <w:szCs w:val="36"/>
         </w:rPr>
         <w:lastRenderedPageBreak/>
-        <w:t>BANCO DE DADOS</w:t>
+        <w:t>CONCEITO</w:t>
       </w:r>
     </w:p>
     <w:p>

</xml_diff>